<commit_message>
Added project info and coding conventions
</commit_message>
<xml_diff>
--- a/doc/projektantrag.docx
+++ b/doc/projektantrag.docx
@@ -1,6 +1,6 @@
 
 <file path=word/document.xml><?xml version="1.0" encoding="utf-8"?>
-<w:document xmlns:wpc="http://schemas.microsoft.com/office/word/2010/wordprocessingCanvas" xmlns:mc="http://schemas.openxmlformats.org/markup-compatibility/2006" xmlns:o="urn:schemas-microsoft-com:office:office" xmlns:r="http://schemas.openxmlformats.org/officeDocument/2006/relationships" xmlns:m="http://schemas.openxmlformats.org/officeDocument/2006/math" xmlns:v="urn:schemas-microsoft-com:vml" xmlns:wp14="http://schemas.microsoft.com/office/word/2010/wordprocessingDrawing" xmlns:wp="http://schemas.openxmlformats.org/drawingml/2006/wordprocessingDrawing" xmlns:w10="urn:schemas-microsoft-com:office:word" xmlns:w="http://schemas.openxmlformats.org/wordprocessingml/2006/main" xmlns:w14="http://schemas.microsoft.com/office/word/2010/wordml" xmlns:w15="http://schemas.microsoft.com/office/word/2012/wordml" xmlns:wpg="http://schemas.microsoft.com/office/word/2010/wordprocessingGroup" xmlns:wpi="http://schemas.microsoft.com/office/word/2010/wordprocessingInk" xmlns:wne="http://schemas.microsoft.com/office/word/2006/wordml" xmlns:wps="http://schemas.microsoft.com/office/word/2010/wordprocessingShape" mc:Ignorable="w14 w15 wp14">
+<w:document xmlns:wpc="http://schemas.microsoft.com/office/word/2010/wordprocessingCanvas" xmlns:cx="http://schemas.microsoft.com/office/drawing/2014/chartex" xmlns:cx1="http://schemas.microsoft.com/office/drawing/2015/9/8/chartex" xmlns:cx2="http://schemas.microsoft.com/office/drawing/2015/10/21/chartex" xmlns:cx3="http://schemas.microsoft.com/office/drawing/2016/5/9/chartex" xmlns:cx4="http://schemas.microsoft.com/office/drawing/2016/5/10/chartex" xmlns:cx5="http://schemas.microsoft.com/office/drawing/2016/5/11/chartex" xmlns:cx6="http://schemas.microsoft.com/office/drawing/2016/5/12/chartex" xmlns:cx7="http://schemas.microsoft.com/office/drawing/2016/5/13/chartex" xmlns:cx8="http://schemas.microsoft.com/office/drawing/2016/5/14/chartex" xmlns:mc="http://schemas.openxmlformats.org/markup-compatibility/2006" xmlns:aink="http://schemas.microsoft.com/office/drawing/2016/ink" xmlns:am3d="http://schemas.microsoft.com/office/drawing/2017/model3d" xmlns:o="urn:schemas-microsoft-com:office:office" xmlns:r="http://schemas.openxmlformats.org/officeDocument/2006/relationships" xmlns:m="http://schemas.openxmlformats.org/officeDocument/2006/math" xmlns:v="urn:schemas-microsoft-com:vml" xmlns:wp14="http://schemas.microsoft.com/office/word/2010/wordprocessingDrawing" xmlns:wp="http://schemas.openxmlformats.org/drawingml/2006/wordprocessingDrawing" xmlns:w10="urn:schemas-microsoft-com:office:word" xmlns:w="http://schemas.openxmlformats.org/wordprocessingml/2006/main" xmlns:w14="http://schemas.microsoft.com/office/word/2010/wordml" xmlns:w15="http://schemas.microsoft.com/office/word/2012/wordml" xmlns:w16cid="http://schemas.microsoft.com/office/word/2016/wordml/cid" xmlns:w16se="http://schemas.microsoft.com/office/word/2015/wordml/symex" xmlns:wpg="http://schemas.microsoft.com/office/word/2010/wordprocessingGroup" xmlns:wpi="http://schemas.microsoft.com/office/word/2010/wordprocessingInk" xmlns:wne="http://schemas.microsoft.com/office/word/2006/wordml" xmlns:wps="http://schemas.microsoft.com/office/word/2010/wordprocessingShape" mc:Ignorable="w14 w15 w16se w16cid wp14">
   <w:body>
     <w:p>
       <w:pPr>
@@ -25,6 +25,22 @@
           <w:bCs/>
         </w:rPr>
       </w:pPr>
+      <w:proofErr w:type="spellStart"/>
+      <w:r>
+        <w:rPr>
+          <w:bCs/>
+        </w:rPr>
+        <w:t>Memegement</w:t>
+      </w:r>
+      <w:proofErr w:type="spellEnd"/>
+    </w:p>
+    <w:p>
+      <w:pPr>
+        <w:pStyle w:val="Default"/>
+        <w:rPr>
+          <w:bCs/>
+        </w:rPr>
+      </w:pPr>
     </w:p>
     <w:p>
       <w:pPr>
@@ -46,78 +62,528 @@
       <w:pPr>
         <w:pStyle w:val="Default"/>
         <w:rPr>
-          <w:b/>
-          <w:bCs/>
-        </w:rPr>
-      </w:pPr>
-    </w:p>
-    <w:p>
-      <w:pPr>
-        <w:pStyle w:val="Default"/>
-        <w:rPr>
-          <w:b/>
-          <w:bCs/>
-        </w:rPr>
-      </w:pPr>
+          <w:bCs/>
+        </w:rPr>
+      </w:pPr>
+      <w:r>
+        <w:rPr>
+          <w:bCs/>
+        </w:rPr>
+        <w:t>Selina Brinnich</w:t>
+      </w:r>
+    </w:p>
+    <w:p>
+      <w:pPr>
+        <w:pStyle w:val="Default"/>
+        <w:rPr>
+          <w:bCs/>
+        </w:rPr>
+      </w:pPr>
+      <w:r>
+        <w:rPr>
+          <w:bCs/>
+        </w:rPr>
+        <w:t>Alexander Dietrich</w:t>
+      </w:r>
+    </w:p>
+    <w:p>
+      <w:pPr>
+        <w:pStyle w:val="Default"/>
+        <w:rPr>
+          <w:bCs/>
+        </w:rPr>
+      </w:pPr>
+      <w:r>
+        <w:rPr>
+          <w:bCs/>
+        </w:rPr>
+        <w:t xml:space="preserve">Thiago </w:t>
+      </w:r>
+      <w:proofErr w:type="spellStart"/>
+      <w:r>
+        <w:rPr>
+          <w:bCs/>
+        </w:rPr>
+        <w:t>Gumhold</w:t>
+      </w:r>
+      <w:proofErr w:type="spellEnd"/>
+    </w:p>
+    <w:p>
+      <w:pPr>
+        <w:pStyle w:val="Default"/>
+        <w:rPr>
+          <w:bCs/>
+        </w:rPr>
+      </w:pPr>
+      <w:r>
+        <w:rPr>
+          <w:bCs/>
+        </w:rPr>
+        <w:t>Phillip Schermann</w:t>
+      </w:r>
+    </w:p>
+    <w:p>
+      <w:pPr>
+        <w:pStyle w:val="Default"/>
+        <w:rPr>
+          <w:b/>
+          <w:bCs/>
+        </w:rPr>
+      </w:pPr>
+    </w:p>
+    <w:p>
+      <w:pPr>
+        <w:pStyle w:val="Default"/>
+        <w:rPr>
+          <w:b/>
+          <w:bCs/>
+        </w:rPr>
+      </w:pPr>
+      <w:r>
+        <w:rPr>
+          <w:b/>
+          <w:bCs/>
+        </w:rPr>
+        <w:t xml:space="preserve">Projektinhalt </w:t>
+      </w:r>
+    </w:p>
+    <w:p>
+      <w:pPr>
+        <w:pStyle w:val="Default"/>
+        <w:rPr>
+          <w:bCs/>
+        </w:rPr>
+      </w:pPr>
+      <w:r>
+        <w:rPr>
+          <w:bCs/>
+        </w:rPr>
+        <w:t xml:space="preserve">Erstellen einer Datenbank zum Verwalten von </w:t>
+      </w:r>
+      <w:proofErr w:type="spellStart"/>
+      <w:r>
+        <w:rPr>
+          <w:bCs/>
+        </w:rPr>
+        <w:t>Memes</w:t>
+      </w:r>
+      <w:proofErr w:type="spellEnd"/>
+      <w:r>
+        <w:rPr>
+          <w:bCs/>
+        </w:rPr>
+        <w:t xml:space="preserve"> und anderem Fun-Content (</w:t>
+      </w:r>
+      <w:proofErr w:type="spellStart"/>
+      <w:r>
+        <w:rPr>
+          <w:bCs/>
+        </w:rPr>
+        <w:t>Gifs</w:t>
+      </w:r>
+      <w:proofErr w:type="spellEnd"/>
+      <w:r>
+        <w:rPr>
+          <w:bCs/>
+        </w:rPr>
+        <w:t>, Videos, Bilder, Witze). Dazu werden User (Trolle) verwaltet, die in Troll-Gruppen sein können, und die den Fun-Content erstellen, bewerten und kommentieren können.</w:t>
+      </w:r>
+    </w:p>
+    <w:p>
+      <w:pPr>
+        <w:pStyle w:val="Default"/>
+        <w:rPr>
+          <w:bCs/>
+        </w:rPr>
+      </w:pPr>
+    </w:p>
+    <w:p>
+      <w:pPr>
+        <w:pStyle w:val="Default"/>
+        <w:rPr>
+          <w:bCs/>
+        </w:rPr>
+      </w:pPr>
+      <w:r>
+        <w:rPr>
+          <w:bCs/>
+        </w:rPr>
+        <w:t>Da es sich beim Fun-Content sowohl um Text als auch um grafische Darstellungen handelt, wird eine grafische Oberfläche erstellt, über die das Ansehen, Erstellen, Bewerten und Kommentieren von Fun-Content möglich gemacht wird.</w:t>
+      </w:r>
+    </w:p>
+    <w:p>
+      <w:pPr>
+        <w:pStyle w:val="Default"/>
+        <w:rPr>
+          <w:b/>
+          <w:bCs/>
+        </w:rPr>
+      </w:pPr>
+    </w:p>
+    <w:p>
+      <w:pPr>
+        <w:pStyle w:val="Default"/>
+        <w:rPr>
+          <w:b/>
+          <w:bCs/>
+        </w:rPr>
+      </w:pPr>
+      <w:r>
+        <w:rPr>
+          <w:b/>
+          <w:bCs/>
+        </w:rPr>
+        <w:t xml:space="preserve">Coding </w:t>
+      </w:r>
+      <w:proofErr w:type="spellStart"/>
+      <w:r>
+        <w:rPr>
+          <w:b/>
+          <w:bCs/>
+        </w:rPr>
+        <w:t>Conventions</w:t>
+      </w:r>
+      <w:proofErr w:type="spellEnd"/>
+      <w:r>
+        <w:rPr>
+          <w:b/>
+          <w:bCs/>
+        </w:rPr>
+        <w:t xml:space="preserve"> </w:t>
+      </w:r>
+    </w:p>
+    <w:p>
+      <w:pPr>
+        <w:pStyle w:val="Default"/>
+        <w:rPr>
+          <w:bCs/>
+        </w:rPr>
+      </w:pPr>
+      <w:r>
+        <w:rPr>
+          <w:bCs/>
+        </w:rPr>
+        <w:t>Alle Variablen-Namen und Funktions-</w:t>
+      </w:r>
+      <w:r>
+        <w:rPr>
+          <w:bCs/>
+        </w:rPr>
+        <w:t xml:space="preserve">Namen werden nach </w:t>
+      </w:r>
+      <w:proofErr w:type="spellStart"/>
+      <w:r>
+        <w:rPr>
+          <w:bCs/>
+        </w:rPr>
+        <w:t>lowerCamelCase</w:t>
+      </w:r>
+      <w:proofErr w:type="spellEnd"/>
+      <w:r>
+        <w:rPr>
+          <w:bCs/>
+        </w:rPr>
+        <w:t>-Notation benannt.</w:t>
+      </w:r>
+    </w:p>
+    <w:p>
+      <w:pPr>
+        <w:pStyle w:val="Default"/>
+        <w:rPr>
+          <w:bCs/>
+        </w:rPr>
+      </w:pPr>
+    </w:p>
+    <w:p>
+      <w:pPr>
+        <w:pStyle w:val="Default"/>
+        <w:rPr>
+          <w:bCs/>
+        </w:rPr>
+      </w:pPr>
+      <w:r>
+        <w:rPr>
+          <w:bCs/>
+        </w:rPr>
+        <w:t xml:space="preserve">Tabellennamen werden nach </w:t>
+      </w:r>
+      <w:proofErr w:type="spellStart"/>
+      <w:r>
+        <w:rPr>
+          <w:bCs/>
+        </w:rPr>
+        <w:t>CamelCase</w:t>
+      </w:r>
+      <w:proofErr w:type="spellEnd"/>
+      <w:r>
+        <w:rPr>
+          <w:bCs/>
+        </w:rPr>
+        <w:t xml:space="preserve">-Notation benannt und stellen ein Nomen dar. Zwischentabellen für </w:t>
+      </w:r>
+      <w:proofErr w:type="gramStart"/>
+      <w:r>
+        <w:rPr>
+          <w:bCs/>
+        </w:rPr>
+        <w:t>m:n</w:t>
+      </w:r>
+      <w:proofErr w:type="gramEnd"/>
+      <w:r>
+        <w:rPr>
+          <w:bCs/>
+        </w:rPr>
+        <w:t xml:space="preserve"> Beziehungen werden nach dem Schema „Tabelle1_Tabelle2“ benannt.</w:t>
+      </w:r>
+    </w:p>
+    <w:p>
+      <w:pPr>
+        <w:pStyle w:val="Default"/>
+        <w:rPr>
+          <w:bCs/>
+        </w:rPr>
+      </w:pPr>
+    </w:p>
+    <w:p>
+      <w:pPr>
+        <w:pStyle w:val="Default"/>
+        <w:rPr>
+          <w:bCs/>
+        </w:rPr>
+      </w:pPr>
+      <w:r>
+        <w:rPr>
+          <w:bCs/>
+        </w:rPr>
+        <w:t xml:space="preserve">Spaltennamen werden nach </w:t>
+      </w:r>
+      <w:proofErr w:type="spellStart"/>
+      <w:r>
+        <w:rPr>
+          <w:bCs/>
+        </w:rPr>
+        <w:t>lowerCamelCase</w:t>
+      </w:r>
+      <w:proofErr w:type="spellEnd"/>
+      <w:r>
+        <w:rPr>
+          <w:bCs/>
+        </w:rPr>
+        <w:t>-Notation benannt.</w:t>
+      </w:r>
+    </w:p>
+    <w:p>
+      <w:pPr>
+        <w:pStyle w:val="Default"/>
+        <w:rPr>
+          <w:bCs/>
+        </w:rPr>
+      </w:pPr>
+    </w:p>
+    <w:p>
+      <w:pPr>
+        <w:pStyle w:val="Default"/>
+        <w:rPr>
+          <w:bCs/>
+        </w:rPr>
+      </w:pPr>
+      <w:r>
+        <w:rPr>
+          <w:bCs/>
+        </w:rPr>
+        <w:t xml:space="preserve">Alle </w:t>
+      </w:r>
+      <w:proofErr w:type="spellStart"/>
+      <w:r>
+        <w:rPr>
+          <w:bCs/>
+        </w:rPr>
+        <w:t>Stored-Procedures</w:t>
+      </w:r>
+      <w:proofErr w:type="spellEnd"/>
+      <w:r>
+        <w:rPr>
+          <w:bCs/>
+        </w:rPr>
+        <w:t xml:space="preserve"> beginnen mit dem Präfix „</w:t>
+      </w:r>
+      <w:proofErr w:type="spellStart"/>
+      <w:r>
+        <w:rPr>
+          <w:bCs/>
+        </w:rPr>
+        <w:t>usp</w:t>
+      </w:r>
+      <w:proofErr w:type="spellEnd"/>
+      <w:r>
+        <w:rPr>
+          <w:bCs/>
+        </w:rPr>
+        <w:t xml:space="preserve">_“ und werden anschließend mit einem sinnvollen Namen in </w:t>
+      </w:r>
+      <w:proofErr w:type="spellStart"/>
+      <w:r>
+        <w:rPr>
+          <w:bCs/>
+        </w:rPr>
+        <w:t>lowerCamelCase</w:t>
+      </w:r>
+      <w:proofErr w:type="spellEnd"/>
+      <w:r>
+        <w:rPr>
+          <w:bCs/>
+        </w:rPr>
+        <w:t>-Notation benannt.</w:t>
+      </w:r>
+    </w:p>
+    <w:p>
+      <w:pPr>
+        <w:pStyle w:val="Default"/>
+        <w:rPr>
+          <w:bCs/>
+        </w:rPr>
+      </w:pPr>
+    </w:p>
+    <w:p>
+      <w:pPr>
+        <w:pStyle w:val="Default"/>
+        <w:rPr>
+          <w:bCs/>
+        </w:rPr>
+      </w:pPr>
+      <w:r>
+        <w:rPr>
+          <w:bCs/>
+        </w:rPr>
+        <w:t>Alle Trigger beginnen mit dem Präfix „</w:t>
+      </w:r>
+      <w:proofErr w:type="spellStart"/>
+      <w:r>
+        <w:rPr>
+          <w:bCs/>
+        </w:rPr>
+        <w:t>tr</w:t>
+      </w:r>
+      <w:proofErr w:type="spellEnd"/>
+      <w:r>
+        <w:rPr>
+          <w:bCs/>
+        </w:rPr>
+        <w:t xml:space="preserve">_“ und werden anschließend mit einem sinnvollen Namen in </w:t>
+      </w:r>
+      <w:proofErr w:type="spellStart"/>
+      <w:r>
+        <w:rPr>
+          <w:bCs/>
+        </w:rPr>
+        <w:t>lowerCamelCase</w:t>
+      </w:r>
+      <w:proofErr w:type="spellEnd"/>
+      <w:r>
+        <w:rPr>
+          <w:bCs/>
+        </w:rPr>
+        <w:t>-Notation benannt.</w:t>
+      </w:r>
+    </w:p>
+    <w:p>
+      <w:pPr>
+        <w:pStyle w:val="Default"/>
+        <w:rPr>
+          <w:bCs/>
+        </w:rPr>
+      </w:pPr>
+    </w:p>
+    <w:p>
+      <w:pPr>
+        <w:pStyle w:val="Default"/>
+        <w:rPr>
+          <w:bCs/>
+        </w:rPr>
+      </w:pPr>
+      <w:r>
+        <w:rPr>
+          <w:bCs/>
+        </w:rPr>
+        <w:t xml:space="preserve">Alle Views beginnen mit dem Präfix „vi_“ und werden anschließend mit einem sinnvollen Namen in </w:t>
+      </w:r>
+      <w:proofErr w:type="spellStart"/>
+      <w:r>
+        <w:rPr>
+          <w:bCs/>
+        </w:rPr>
+        <w:t>lowerCamelCase</w:t>
+      </w:r>
+      <w:proofErr w:type="spellEnd"/>
+      <w:r>
+        <w:rPr>
+          <w:bCs/>
+        </w:rPr>
+        <w:t>-Notation benannt.</w:t>
+      </w:r>
+    </w:p>
+    <w:p>
+      <w:pPr>
+        <w:pStyle w:val="Default"/>
+        <w:rPr>
+          <w:b/>
+          <w:bCs/>
+        </w:rPr>
+      </w:pPr>
+    </w:p>
+    <w:p>
+      <w:pPr>
+        <w:pStyle w:val="Default"/>
+        <w:rPr>
+          <w:bCs/>
+        </w:rPr>
+      </w:pPr>
+      <w:r>
+        <w:rPr>
+          <w:bCs/>
+        </w:rPr>
+        <w:t xml:space="preserve">Alle </w:t>
+      </w:r>
+      <w:r>
+        <w:rPr>
+          <w:bCs/>
+        </w:rPr>
+        <w:t>Indizes</w:t>
+      </w:r>
+      <w:r>
+        <w:rPr>
+          <w:bCs/>
+        </w:rPr>
+        <w:t xml:space="preserve"> beginnen mit dem Präfix „</w:t>
+      </w:r>
+      <w:r>
+        <w:rPr>
+          <w:bCs/>
+        </w:rPr>
+        <w:t>ix</w:t>
+      </w:r>
+      <w:r>
+        <w:rPr>
+          <w:bCs/>
+        </w:rPr>
+        <w:t xml:space="preserve">_“ und werden anschließend mit einem sinnvollen Namen in </w:t>
+      </w:r>
+      <w:proofErr w:type="spellStart"/>
+      <w:r>
+        <w:rPr>
+          <w:bCs/>
+        </w:rPr>
+        <w:t>lowerCamelCase</w:t>
+      </w:r>
+      <w:proofErr w:type="spellEnd"/>
+      <w:r>
+        <w:rPr>
+          <w:bCs/>
+        </w:rPr>
+        <w:t>-Notation benannt.</w:t>
+      </w:r>
       <w:bookmarkStart w:id="0" w:name="_GoBack"/>
       <w:bookmarkEnd w:id="0"/>
-      <w:r>
-        <w:rPr>
-          <w:b/>
-          <w:bCs/>
-        </w:rPr>
-        <w:t xml:space="preserve">Projektinhalt </w:t>
-      </w:r>
-    </w:p>
-    <w:p>
-      <w:pPr>
-        <w:pStyle w:val="Default"/>
-        <w:rPr>
-          <w:b/>
-          <w:bCs/>
-        </w:rPr>
-      </w:pPr>
-    </w:p>
-    <w:p>
-      <w:pPr>
-        <w:pStyle w:val="Default"/>
-        <w:rPr>
-          <w:b/>
-          <w:bCs/>
-        </w:rPr>
-      </w:pPr>
-      <w:proofErr w:type="spellStart"/>
-      <w:r>
-        <w:rPr>
-          <w:b/>
-          <w:bCs/>
-        </w:rPr>
-        <w:t>Coding</w:t>
-      </w:r>
-      <w:proofErr w:type="spellEnd"/>
-      <w:r>
-        <w:rPr>
-          <w:b/>
-          <w:bCs/>
-        </w:rPr>
-        <w:t xml:space="preserve"> </w:t>
-      </w:r>
-      <w:proofErr w:type="spellStart"/>
-      <w:r>
-        <w:rPr>
-          <w:b/>
-          <w:bCs/>
-        </w:rPr>
-        <w:t>Conventions</w:t>
-      </w:r>
-      <w:proofErr w:type="spellEnd"/>
-      <w:r>
-        <w:rPr>
-          <w:b/>
-          <w:bCs/>
-        </w:rPr>
-        <w:t xml:space="preserve"> </w:t>
-      </w:r>
     </w:p>
     <w:p>
       <w:pPr>
@@ -209,6 +675,30 @@
         <w:rPr>
           <w:b/>
           <w:bCs/>
+        </w:rPr>
+      </w:pPr>
+      <w:r>
+        <w:rPr>
+          <w:b/>
+          <w:bCs/>
+        </w:rPr>
+        <w:t xml:space="preserve">Trigger </w:t>
+      </w:r>
+    </w:p>
+    <w:p>
+      <w:pPr>
+        <w:pStyle w:val="Default"/>
+        <w:rPr>
+          <w:bCs/>
+        </w:rPr>
+      </w:pPr>
+    </w:p>
+    <w:p>
+      <w:pPr>
+        <w:pStyle w:val="Default"/>
+        <w:rPr>
+          <w:b/>
+          <w:bCs/>
           <w:lang w:val="en-US"/>
         </w:rPr>
       </w:pPr>
@@ -218,34 +708,15 @@
           <w:bCs/>
           <w:lang w:val="en-US"/>
         </w:rPr>
-        <w:t xml:space="preserve">Trigger </w:t>
-      </w:r>
-    </w:p>
-    <w:p>
-      <w:pPr>
-        <w:pStyle w:val="Default"/>
-        <w:rPr>
+        <w:t>Sto</w:t>
+      </w:r>
+      <w:r>
+        <w:rPr>
+          <w:b/>
           <w:bCs/>
           <w:lang w:val="en-US"/>
         </w:rPr>
-      </w:pPr>
-    </w:p>
-    <w:p>
-      <w:pPr>
-        <w:pStyle w:val="Default"/>
-        <w:rPr>
-          <w:b/>
-          <w:bCs/>
-          <w:lang w:val="en-US"/>
-        </w:rPr>
-      </w:pPr>
-      <w:r>
-        <w:rPr>
-          <w:b/>
-          <w:bCs/>
-          <w:lang w:val="en-US"/>
-        </w:rPr>
-        <w:t xml:space="preserve">Stored Procedures </w:t>
+        <w:t xml:space="preserve">red Procedures </w:t>
       </w:r>
     </w:p>
     <w:p>
@@ -362,7 +833,7 @@
 </file>
 
 <file path=word/styles.xml><?xml version="1.0" encoding="utf-8"?>
-<w:styles xmlns:mc="http://schemas.openxmlformats.org/markup-compatibility/2006" xmlns:r="http://schemas.openxmlformats.org/officeDocument/2006/relationships" xmlns:w="http://schemas.openxmlformats.org/wordprocessingml/2006/main" xmlns:w14="http://schemas.microsoft.com/office/word/2010/wordml" xmlns:w15="http://schemas.microsoft.com/office/word/2012/wordml" mc:Ignorable="w14 w15">
+<w:styles xmlns:mc="http://schemas.openxmlformats.org/markup-compatibility/2006" xmlns:r="http://schemas.openxmlformats.org/officeDocument/2006/relationships" xmlns:w="http://schemas.openxmlformats.org/wordprocessingml/2006/main" xmlns:w14="http://schemas.microsoft.com/office/word/2010/wordml" xmlns:w15="http://schemas.microsoft.com/office/word/2012/wordml" xmlns:w16cid="http://schemas.microsoft.com/office/word/2016/wordml/cid" xmlns:w16se="http://schemas.microsoft.com/office/word/2015/wordml/symex" mc:Ignorable="w14 w15 w16se w16cid">
   <w:docDefaults>
     <w:rPrDefault>
       <w:rPr>
@@ -378,7 +849,7 @@
       </w:pPr>
     </w:pPrDefault>
   </w:docDefaults>
-  <w:latentStyles w:defLockedState="0" w:defUIPriority="99" w:defSemiHidden="0" w:defUnhideWhenUsed="0" w:defQFormat="0" w:count="371">
+  <w:latentStyles w:defLockedState="0" w:defUIPriority="99" w:defSemiHidden="0" w:defUnhideWhenUsed="0" w:defQFormat="0" w:count="375">
     <w:lsdException w:name="Normal" w:uiPriority="0" w:qFormat="1"/>
     <w:lsdException w:name="heading 1" w:uiPriority="9" w:qFormat="1"/>
     <w:lsdException w:name="heading 2" w:semiHidden="1" w:uiPriority="9" w:unhideWhenUsed="1" w:qFormat="1"/>
@@ -484,7 +955,6 @@
     <w:lsdException w:name="HTML Sample" w:semiHidden="1" w:unhideWhenUsed="1"/>
     <w:lsdException w:name="HTML Typewriter" w:semiHidden="1" w:unhideWhenUsed="1"/>
     <w:lsdException w:name="HTML Variable" w:semiHidden="1" w:unhideWhenUsed="1"/>
-    <w:lsdException w:name="Normal Table" w:semiHidden="1" w:unhideWhenUsed="1"/>
     <w:lsdException w:name="annotation subject" w:semiHidden="1" w:unhideWhenUsed="1"/>
     <w:lsdException w:name="No List" w:semiHidden="1" w:unhideWhenUsed="1"/>
     <w:lsdException w:name="Outline List 1" w:semiHidden="1" w:unhideWhenUsed="1"/>
@@ -528,10 +998,8 @@
     <w:lsdException w:name="Table Elegant" w:semiHidden="1" w:unhideWhenUsed="1"/>
     <w:lsdException w:name="Table Professional" w:semiHidden="1" w:unhideWhenUsed="1"/>
     <w:lsdException w:name="Table Subtle 1" w:semiHidden="1" w:unhideWhenUsed="1"/>
-    <w:lsdException w:name="Table Subtle 2" w:semiHidden="1" w:unhideWhenUsed="1"/>
     <w:lsdException w:name="Table Web 1" w:semiHidden="1" w:unhideWhenUsed="1"/>
     <w:lsdException w:name="Table Web 2" w:semiHidden="1" w:unhideWhenUsed="1"/>
-    <w:lsdException w:name="Table Web 3" w:semiHidden="1" w:unhideWhenUsed="1"/>
     <w:lsdException w:name="Balloon Text" w:semiHidden="1" w:unhideWhenUsed="1"/>
     <w:lsdException w:name="Table Grid" w:uiPriority="39"/>
     <w:lsdException w:name="Table Theme" w:semiHidden="1" w:unhideWhenUsed="1"/>
@@ -750,19 +1218,23 @@
     <w:lsdException w:name="List Table 5 Dark Accent 6" w:uiPriority="50"/>
     <w:lsdException w:name="List Table 6 Colorful Accent 6" w:uiPriority="51"/>
     <w:lsdException w:name="List Table 7 Colorful Accent 6" w:uiPriority="52"/>
+    <w:lsdException w:name="Mention" w:semiHidden="1" w:unhideWhenUsed="1"/>
+    <w:lsdException w:name="Smart Hyperlink" w:semiHidden="1" w:unhideWhenUsed="1"/>
+    <w:lsdException w:name="Hashtag" w:semiHidden="1" w:unhideWhenUsed="1"/>
+    <w:lsdException w:name="Unresolved Mention" w:semiHidden="1" w:unhideWhenUsed="1"/>
   </w:latentStyles>
-  <w:style w:type="paragraph" w:default="1" w:styleId="Normal">
+  <w:style w:type="paragraph" w:default="1" w:styleId="Standard">
     <w:name w:val="Normal"/>
     <w:qFormat/>
     <w:rsid w:val="00094298"/>
   </w:style>
-  <w:style w:type="character" w:default="1" w:styleId="DefaultParagraphFont">
+  <w:style w:type="character" w:default="1" w:styleId="Absatz-Standardschriftart">
     <w:name w:val="Default Paragraph Font"/>
     <w:uiPriority w:val="1"/>
     <w:semiHidden/>
     <w:unhideWhenUsed/>
   </w:style>
-  <w:style w:type="table" w:default="1" w:styleId="TableNormal">
+  <w:style w:type="table" w:default="1" w:styleId="NormaleTabelle">
     <w:name w:val="Normal Table"/>
     <w:uiPriority w:val="99"/>
     <w:semiHidden/>
@@ -777,7 +1249,7 @@
       </w:tblCellMar>
     </w:tblPr>
   </w:style>
-  <w:style w:type="numbering" w:default="1" w:styleId="NoList">
+  <w:style w:type="numbering" w:default="1" w:styleId="KeineListe">
     <w:name w:val="No List"/>
     <w:uiPriority w:val="99"/>
     <w:semiHidden/>

</xml_diff>

<commit_message>
Added gui language and created pdf
</commit_message>
<xml_diff>
--- a/doc/projektantrag.docx
+++ b/doc/projektantrag.docx
@@ -77,11 +77,13 @@
         <w:pStyle w:val="Default"/>
         <w:rPr>
           <w:bCs/>
-        </w:rPr>
-      </w:pPr>
-      <w:r>
-        <w:rPr>
-          <w:bCs/>
+          <w:lang w:val="en-US"/>
+        </w:rPr>
+      </w:pPr>
+      <w:r>
+        <w:rPr>
+          <w:bCs/>
+          <w:lang w:val="en-US"/>
         </w:rPr>
         <w:t>Alexander Dietrich</w:t>
       </w:r>
@@ -91,11 +93,13 @@
         <w:pStyle w:val="Default"/>
         <w:rPr>
           <w:bCs/>
-        </w:rPr>
-      </w:pPr>
-      <w:r>
-        <w:rPr>
-          <w:bCs/>
+          <w:lang w:val="en-US"/>
+        </w:rPr>
+      </w:pPr>
+      <w:r>
+        <w:rPr>
+          <w:bCs/>
+          <w:lang w:val="en-US"/>
         </w:rPr>
         <w:t xml:space="preserve">Thiago </w:t>
       </w:r>
@@ -103,6 +107,7 @@
       <w:r>
         <w:rPr>
           <w:bCs/>
+          <w:lang w:val="en-US"/>
         </w:rPr>
         <w:t>Gumhold</w:t>
       </w:r>
@@ -113,21 +118,33 @@
         <w:pStyle w:val="Default"/>
         <w:rPr>
           <w:bCs/>
-        </w:rPr>
-      </w:pPr>
-      <w:r>
-        <w:rPr>
-          <w:bCs/>
-        </w:rPr>
-        <w:t>Phillip Schermann</w:t>
-      </w:r>
-    </w:p>
-    <w:p>
-      <w:pPr>
-        <w:pStyle w:val="Default"/>
-        <w:rPr>
-          <w:b/>
-          <w:bCs/>
+          <w:lang w:val="en-US"/>
+        </w:rPr>
+      </w:pPr>
+      <w:r>
+        <w:rPr>
+          <w:bCs/>
+          <w:lang w:val="en-US"/>
+        </w:rPr>
+        <w:t xml:space="preserve">Phillip </w:t>
+      </w:r>
+      <w:proofErr w:type="spellStart"/>
+      <w:r>
+        <w:rPr>
+          <w:bCs/>
+          <w:lang w:val="en-US"/>
+        </w:rPr>
+        <w:t>Schermann</w:t>
+      </w:r>
+      <w:proofErr w:type="spellEnd"/>
+    </w:p>
+    <w:p>
+      <w:pPr>
+        <w:pStyle w:val="Default"/>
+        <w:rPr>
+          <w:b/>
+          <w:bCs/>
+          <w:lang w:val="en-US"/>
         </w:rPr>
       </w:pPr>
     </w:p>
@@ -542,285 +559,298 @@
         <w:rPr>
           <w:bCs/>
         </w:rPr>
-        <w:t xml:space="preserve">Alle </w:t>
-      </w:r>
-      <w:r>
-        <w:rPr>
-          <w:bCs/>
+        <w:t xml:space="preserve">Alle Indizes beginnen mit dem Präfix „ix_“ und werden anschließend mit einem sinnvollen Namen in </w:t>
+      </w:r>
+      <w:proofErr w:type="spellStart"/>
+      <w:r>
+        <w:rPr>
+          <w:bCs/>
+        </w:rPr>
+        <w:t>lowerCamelCase</w:t>
+      </w:r>
+      <w:proofErr w:type="spellEnd"/>
+      <w:r>
+        <w:rPr>
+          <w:bCs/>
+        </w:rPr>
+        <w:t>-Notation benannt.</w:t>
+      </w:r>
+    </w:p>
+    <w:p>
+      <w:pPr>
+        <w:pStyle w:val="Default"/>
+        <w:rPr>
+          <w:b/>
+          <w:bCs/>
+        </w:rPr>
+      </w:pPr>
+    </w:p>
+    <w:p>
+      <w:pPr>
+        <w:pStyle w:val="Default"/>
+        <w:rPr>
+          <w:b/>
+          <w:bCs/>
+        </w:rPr>
+      </w:pPr>
+      <w:r>
+        <w:rPr>
+          <w:b/>
+          <w:bCs/>
+        </w:rPr>
+        <w:t xml:space="preserve">Statements und Schlüsselwörter </w:t>
+      </w:r>
+    </w:p>
+    <w:p>
+      <w:pPr>
+        <w:pStyle w:val="Default"/>
+        <w:rPr>
+          <w:b/>
+          <w:bCs/>
+        </w:rPr>
+      </w:pPr>
+    </w:p>
+    <w:p>
+      <w:pPr>
+        <w:pStyle w:val="Default"/>
+        <w:rPr>
+          <w:b/>
+          <w:bCs/>
+        </w:rPr>
+      </w:pPr>
+      <w:r>
+        <w:rPr>
+          <w:b/>
+          <w:bCs/>
+        </w:rPr>
+        <w:t xml:space="preserve">Variablennamen </w:t>
+      </w:r>
+    </w:p>
+    <w:p>
+      <w:pPr>
+        <w:pStyle w:val="Default"/>
+        <w:rPr>
+          <w:b/>
+          <w:bCs/>
+        </w:rPr>
+      </w:pPr>
+    </w:p>
+    <w:p>
+      <w:pPr>
+        <w:pStyle w:val="Default"/>
+        <w:rPr>
+          <w:b/>
+          <w:bCs/>
+        </w:rPr>
+      </w:pPr>
+      <w:r>
+        <w:rPr>
+          <w:b/>
+          <w:bCs/>
+        </w:rPr>
+        <w:t xml:space="preserve">Tabellen / Spaltennamen </w:t>
+      </w:r>
+    </w:p>
+    <w:p>
+      <w:pPr>
+        <w:pStyle w:val="Default"/>
+        <w:rPr>
+          <w:b/>
+          <w:bCs/>
+        </w:rPr>
+      </w:pPr>
+    </w:p>
+    <w:p>
+      <w:pPr>
+        <w:pStyle w:val="Default"/>
+        <w:rPr>
+          <w:b/>
+          <w:bCs/>
+          <w:lang w:val="en-US"/>
+        </w:rPr>
+      </w:pPr>
+      <w:r>
+        <w:rPr>
+          <w:b/>
+          <w:bCs/>
+          <w:lang w:val="en-US"/>
+        </w:rPr>
+        <w:t xml:space="preserve">Trigger </w:t>
+      </w:r>
+    </w:p>
+    <w:p>
+      <w:pPr>
+        <w:pStyle w:val="Default"/>
+        <w:rPr>
+          <w:bCs/>
+          <w:lang w:val="en-US"/>
+        </w:rPr>
+      </w:pPr>
+    </w:p>
+    <w:p>
+      <w:pPr>
+        <w:pStyle w:val="Default"/>
+        <w:rPr>
+          <w:b/>
+          <w:bCs/>
+          <w:lang w:val="en-US"/>
+        </w:rPr>
+      </w:pPr>
+      <w:r>
+        <w:rPr>
+          <w:b/>
+          <w:bCs/>
+          <w:lang w:val="en-US"/>
+        </w:rPr>
+        <w:t>Sto</w:t>
+      </w:r>
+      <w:r>
+        <w:rPr>
+          <w:b/>
+          <w:bCs/>
+          <w:lang w:val="en-US"/>
+        </w:rPr>
+        <w:t xml:space="preserve">red Procedures </w:t>
+      </w:r>
+    </w:p>
+    <w:p>
+      <w:pPr>
+        <w:pStyle w:val="Default"/>
+        <w:rPr>
+          <w:b/>
+          <w:bCs/>
+          <w:lang w:val="en-US"/>
+        </w:rPr>
+      </w:pPr>
+    </w:p>
+    <w:p>
+      <w:pPr>
+        <w:pStyle w:val="Default"/>
+        <w:rPr>
+          <w:b/>
+          <w:bCs/>
+          <w:lang w:val="en-US"/>
+        </w:rPr>
+      </w:pPr>
+      <w:r>
+        <w:rPr>
+          <w:b/>
+          <w:bCs/>
+          <w:lang w:val="en-US"/>
+        </w:rPr>
+        <w:t xml:space="preserve">Views </w:t>
+      </w:r>
+    </w:p>
+    <w:p>
+      <w:pPr>
+        <w:pStyle w:val="Default"/>
+        <w:rPr>
+          <w:b/>
+          <w:bCs/>
+          <w:lang w:val="en-US"/>
+        </w:rPr>
+      </w:pPr>
+    </w:p>
+    <w:p>
+      <w:pPr>
+        <w:pStyle w:val="Default"/>
+        <w:rPr>
+          <w:b/>
+          <w:bCs/>
+          <w:lang w:val="en-US"/>
+        </w:rPr>
+      </w:pPr>
+      <w:proofErr w:type="spellStart"/>
+      <w:r>
+        <w:rPr>
+          <w:b/>
+          <w:bCs/>
+          <w:lang w:val="en-US"/>
         </w:rPr>
         <w:t>Indizes</w:t>
       </w:r>
-      <w:r>
-        <w:rPr>
-          <w:bCs/>
-        </w:rPr>
-        <w:t xml:space="preserve"> beginnen mit dem Präfix „</w:t>
-      </w:r>
-      <w:r>
-        <w:rPr>
-          <w:bCs/>
-        </w:rPr>
-        <w:t>ix</w:t>
-      </w:r>
-      <w:r>
-        <w:rPr>
-          <w:bCs/>
-        </w:rPr>
-        <w:t xml:space="preserve">_“ und werden anschließend mit einem sinnvollen Namen in </w:t>
-      </w:r>
-      <w:proofErr w:type="spellStart"/>
-      <w:r>
-        <w:rPr>
-          <w:bCs/>
-        </w:rPr>
-        <w:t>lowerCamelCase</w:t>
-      </w:r>
-      <w:proofErr w:type="spellEnd"/>
-      <w:r>
-        <w:rPr>
-          <w:bCs/>
-        </w:rPr>
-        <w:t>-Notation benannt.</w:t>
+      <w:proofErr w:type="spellEnd"/>
+      <w:r>
+        <w:rPr>
+          <w:b/>
+          <w:bCs/>
+          <w:lang w:val="en-US"/>
+        </w:rPr>
+        <w:t xml:space="preserve"> </w:t>
+      </w:r>
+    </w:p>
+    <w:p>
+      <w:pPr>
+        <w:pStyle w:val="Default"/>
+        <w:rPr>
+          <w:bCs/>
+          <w:lang w:val="en-US"/>
+        </w:rPr>
+      </w:pPr>
+    </w:p>
+    <w:p>
+      <w:pPr>
+        <w:pStyle w:val="Default"/>
+        <w:rPr>
+          <w:b/>
+          <w:bCs/>
+          <w:lang w:val="en-US"/>
+        </w:rPr>
+      </w:pPr>
+      <w:r>
+        <w:rPr>
+          <w:b/>
+          <w:bCs/>
+          <w:lang w:val="en-US"/>
+        </w:rPr>
+        <w:t>GUI-</w:t>
+      </w:r>
+      <w:proofErr w:type="spellStart"/>
+      <w:r>
+        <w:rPr>
+          <w:b/>
+          <w:bCs/>
+          <w:lang w:val="en-US"/>
+        </w:rPr>
+        <w:t>Programmiersprache</w:t>
+      </w:r>
+      <w:proofErr w:type="spellEnd"/>
+    </w:p>
+    <w:p>
+      <w:pPr>
+        <w:pStyle w:val="Default"/>
+        <w:rPr>
+          <w:bCs/>
+        </w:rPr>
+      </w:pPr>
+      <w:r>
+        <w:rPr>
+          <w:bCs/>
+        </w:rPr>
+        <w:t xml:space="preserve">Die grafische Oberfläche wird mittels HTML, CSS und </w:t>
+      </w:r>
+      <w:proofErr w:type="spellStart"/>
+      <w:r>
+        <w:rPr>
+          <w:bCs/>
+        </w:rPr>
+        <w:t>J</w:t>
+      </w:r>
+      <w:r>
+        <w:rPr>
+          <w:bCs/>
+        </w:rPr>
+        <w:t>avascript</w:t>
+      </w:r>
+      <w:proofErr w:type="spellEnd"/>
+      <w:r>
+        <w:rPr>
+          <w:bCs/>
+        </w:rPr>
+        <w:t xml:space="preserve"> umgesetzt.</w:t>
       </w:r>
       <w:bookmarkStart w:id="0" w:name="_GoBack"/>
       <w:bookmarkEnd w:id="0"/>
-    </w:p>
-    <w:p>
-      <w:pPr>
-        <w:pStyle w:val="Default"/>
-        <w:rPr>
-          <w:b/>
-          <w:bCs/>
-        </w:rPr>
-      </w:pPr>
-    </w:p>
-    <w:p>
-      <w:pPr>
-        <w:pStyle w:val="Default"/>
-        <w:rPr>
-          <w:b/>
-          <w:bCs/>
-        </w:rPr>
-      </w:pPr>
-      <w:r>
-        <w:rPr>
-          <w:b/>
-          <w:bCs/>
-        </w:rPr>
-        <w:t xml:space="preserve">Statements und Schlüsselwörter </w:t>
-      </w:r>
-    </w:p>
-    <w:p>
-      <w:pPr>
-        <w:pStyle w:val="Default"/>
-        <w:rPr>
-          <w:b/>
-          <w:bCs/>
-        </w:rPr>
-      </w:pPr>
-    </w:p>
-    <w:p>
-      <w:pPr>
-        <w:pStyle w:val="Default"/>
-        <w:rPr>
-          <w:b/>
-          <w:bCs/>
-        </w:rPr>
-      </w:pPr>
-      <w:r>
-        <w:rPr>
-          <w:b/>
-          <w:bCs/>
-        </w:rPr>
-        <w:t xml:space="preserve">Variablennamen </w:t>
-      </w:r>
-    </w:p>
-    <w:p>
-      <w:pPr>
-        <w:pStyle w:val="Default"/>
-        <w:rPr>
-          <w:b/>
-          <w:bCs/>
-        </w:rPr>
-      </w:pPr>
-    </w:p>
-    <w:p>
-      <w:pPr>
-        <w:pStyle w:val="Default"/>
-        <w:rPr>
-          <w:b/>
-          <w:bCs/>
-        </w:rPr>
-      </w:pPr>
-      <w:r>
-        <w:rPr>
-          <w:b/>
-          <w:bCs/>
-        </w:rPr>
-        <w:t xml:space="preserve">Tabellen / Spaltennamen </w:t>
-      </w:r>
-    </w:p>
-    <w:p>
-      <w:pPr>
-        <w:pStyle w:val="Default"/>
-        <w:rPr>
-          <w:b/>
-          <w:bCs/>
-        </w:rPr>
-      </w:pPr>
-    </w:p>
-    <w:p>
-      <w:pPr>
-        <w:pStyle w:val="Default"/>
-        <w:rPr>
-          <w:b/>
-          <w:bCs/>
-        </w:rPr>
-      </w:pPr>
-      <w:r>
-        <w:rPr>
-          <w:b/>
-          <w:bCs/>
-        </w:rPr>
-        <w:t xml:space="preserve">Trigger </w:t>
-      </w:r>
-    </w:p>
-    <w:p>
-      <w:pPr>
-        <w:pStyle w:val="Default"/>
-        <w:rPr>
-          <w:bCs/>
-        </w:rPr>
-      </w:pPr>
-    </w:p>
-    <w:p>
-      <w:pPr>
-        <w:pStyle w:val="Default"/>
-        <w:rPr>
-          <w:b/>
-          <w:bCs/>
-          <w:lang w:val="en-US"/>
-        </w:rPr>
-      </w:pPr>
-      <w:r>
-        <w:rPr>
-          <w:b/>
-          <w:bCs/>
-          <w:lang w:val="en-US"/>
-        </w:rPr>
-        <w:t>Sto</w:t>
-      </w:r>
-      <w:r>
-        <w:rPr>
-          <w:b/>
-          <w:bCs/>
-          <w:lang w:val="en-US"/>
-        </w:rPr>
-        <w:t xml:space="preserve">red Procedures </w:t>
-      </w:r>
-    </w:p>
-    <w:p>
-      <w:pPr>
-        <w:pStyle w:val="Default"/>
-        <w:rPr>
-          <w:b/>
-          <w:bCs/>
-          <w:lang w:val="en-US"/>
-        </w:rPr>
-      </w:pPr>
-    </w:p>
-    <w:p>
-      <w:pPr>
-        <w:pStyle w:val="Default"/>
-        <w:rPr>
-          <w:b/>
-          <w:bCs/>
-          <w:lang w:val="en-US"/>
-        </w:rPr>
-      </w:pPr>
-      <w:r>
-        <w:rPr>
-          <w:b/>
-          <w:bCs/>
-          <w:lang w:val="en-US"/>
-        </w:rPr>
-        <w:t xml:space="preserve">Views </w:t>
-      </w:r>
-    </w:p>
-    <w:p>
-      <w:pPr>
-        <w:pStyle w:val="Default"/>
-        <w:rPr>
-          <w:b/>
-          <w:bCs/>
-          <w:lang w:val="en-US"/>
-        </w:rPr>
-      </w:pPr>
-    </w:p>
-    <w:p>
-      <w:pPr>
-        <w:pStyle w:val="Default"/>
-        <w:rPr>
-          <w:b/>
-          <w:bCs/>
-          <w:lang w:val="en-US"/>
-        </w:rPr>
-      </w:pPr>
-      <w:proofErr w:type="spellStart"/>
-      <w:r>
-        <w:rPr>
-          <w:b/>
-          <w:bCs/>
-          <w:lang w:val="en-US"/>
-        </w:rPr>
-        <w:t>Indizes</w:t>
-      </w:r>
-      <w:proofErr w:type="spellEnd"/>
-      <w:r>
-        <w:rPr>
-          <w:b/>
-          <w:bCs/>
-          <w:lang w:val="en-US"/>
-        </w:rPr>
-        <w:t xml:space="preserve"> </w:t>
-      </w:r>
-    </w:p>
-    <w:p>
-      <w:pPr>
-        <w:pStyle w:val="Default"/>
-        <w:rPr>
-          <w:bCs/>
-          <w:lang w:val="en-US"/>
-        </w:rPr>
-      </w:pPr>
-    </w:p>
-    <w:p>
-      <w:pPr>
-        <w:pStyle w:val="Default"/>
-        <w:rPr>
-          <w:b/>
-          <w:bCs/>
-          <w:lang w:val="en-US"/>
-        </w:rPr>
-      </w:pPr>
-      <w:r>
-        <w:rPr>
-          <w:b/>
-          <w:bCs/>
-          <w:lang w:val="en-US"/>
-        </w:rPr>
-        <w:t>GUI-</w:t>
-      </w:r>
-      <w:proofErr w:type="spellStart"/>
-      <w:r>
-        <w:rPr>
-          <w:b/>
-          <w:bCs/>
-          <w:lang w:val="en-US"/>
-        </w:rPr>
-        <w:t>Programmiersprache</w:t>
-      </w:r>
-      <w:proofErr w:type="spellEnd"/>
     </w:p>
     <w:sectPr>
       <w:pgSz w:w="11906" w:h="16838"/>
@@ -955,6 +985,7 @@
     <w:lsdException w:name="HTML Sample" w:semiHidden="1" w:unhideWhenUsed="1"/>
     <w:lsdException w:name="HTML Typewriter" w:semiHidden="1" w:unhideWhenUsed="1"/>
     <w:lsdException w:name="HTML Variable" w:semiHidden="1" w:unhideWhenUsed="1"/>
+    <w:lsdException w:name="Normal Table" w:semiHidden="1" w:unhideWhenUsed="1"/>
     <w:lsdException w:name="annotation subject" w:semiHidden="1" w:unhideWhenUsed="1"/>
     <w:lsdException w:name="No List" w:semiHidden="1" w:unhideWhenUsed="1"/>
     <w:lsdException w:name="Outline List 1" w:semiHidden="1" w:unhideWhenUsed="1"/>
@@ -998,8 +1029,10 @@
     <w:lsdException w:name="Table Elegant" w:semiHidden="1" w:unhideWhenUsed="1"/>
     <w:lsdException w:name="Table Professional" w:semiHidden="1" w:unhideWhenUsed="1"/>
     <w:lsdException w:name="Table Subtle 1" w:semiHidden="1" w:unhideWhenUsed="1"/>
+    <w:lsdException w:name="Table Subtle 2" w:semiHidden="1" w:unhideWhenUsed="1"/>
     <w:lsdException w:name="Table Web 1" w:semiHidden="1" w:unhideWhenUsed="1"/>
     <w:lsdException w:name="Table Web 2" w:semiHidden="1" w:unhideWhenUsed="1"/>
+    <w:lsdException w:name="Table Web 3" w:semiHidden="1" w:unhideWhenUsed="1"/>
     <w:lsdException w:name="Balloon Text" w:semiHidden="1" w:unhideWhenUsed="1"/>
     <w:lsdException w:name="Table Grid" w:uiPriority="39"/>
     <w:lsdException w:name="Table Theme" w:semiHidden="1" w:unhideWhenUsed="1"/>

</xml_diff>

<commit_message>
Added basic diagram and php
</commit_message>
<xml_diff>
--- a/doc/projektantrag.docx
+++ b/doc/projektantrag.docx
@@ -848,6 +848,12 @@
           <w:bCs/>
         </w:rPr>
         <w:t xml:space="preserve"> umgesetzt.</w:t>
+      </w:r>
+      <w:r>
+        <w:rPr>
+          <w:bCs/>
+        </w:rPr>
+        <w:t xml:space="preserve"> Die Verbindung zur Datenbank wird über PHP hergestellt.</w:t>
       </w:r>
       <w:bookmarkStart w:id="0" w:name="_GoBack"/>
       <w:bookmarkEnd w:id="0"/>

</xml_diff>

<commit_message>
Minor changes in coding conventions
</commit_message>
<xml_diff>
--- a/doc/projektantrag.docx
+++ b/doc/projektantrag.docx
@@ -336,527 +336,519 @@
         <w:rPr>
           <w:bCs/>
         </w:rPr>
-        <w:t xml:space="preserve">-Notation benannt und stellen ein Nomen dar. Zwischentabellen für </w:t>
-      </w:r>
-      <w:proofErr w:type="gramStart"/>
-      <w:r>
-        <w:rPr>
-          <w:bCs/>
-        </w:rPr>
-        <w:t>m:n</w:t>
-      </w:r>
-      <w:proofErr w:type="gramEnd"/>
-      <w:r>
-        <w:rPr>
-          <w:bCs/>
-        </w:rPr>
-        <w:t xml:space="preserve"> Beziehungen werden nach dem Schema „Tabelle1_Tabelle2“ benannt.</w:t>
-      </w:r>
-    </w:p>
-    <w:p>
-      <w:pPr>
-        <w:pStyle w:val="Default"/>
-        <w:rPr>
-          <w:bCs/>
-        </w:rPr>
-      </w:pPr>
-    </w:p>
-    <w:p>
-      <w:pPr>
-        <w:pStyle w:val="Default"/>
-        <w:rPr>
-          <w:bCs/>
-        </w:rPr>
-      </w:pPr>
-      <w:r>
-        <w:rPr>
-          <w:bCs/>
-        </w:rPr>
-        <w:t xml:space="preserve">Spaltennamen werden nach </w:t>
-      </w:r>
-      <w:proofErr w:type="spellStart"/>
-      <w:r>
-        <w:rPr>
-          <w:bCs/>
-        </w:rPr>
-        <w:t>lowerCamelCase</w:t>
-      </w:r>
-      <w:proofErr w:type="spellEnd"/>
-      <w:r>
-        <w:rPr>
-          <w:bCs/>
-        </w:rPr>
-        <w:t>-Notation benannt.</w:t>
-      </w:r>
-    </w:p>
-    <w:p>
-      <w:pPr>
-        <w:pStyle w:val="Default"/>
-        <w:rPr>
-          <w:bCs/>
-        </w:rPr>
-      </w:pPr>
-    </w:p>
-    <w:p>
-      <w:pPr>
-        <w:pStyle w:val="Default"/>
-        <w:rPr>
-          <w:bCs/>
-        </w:rPr>
-      </w:pPr>
-      <w:r>
-        <w:rPr>
-          <w:bCs/>
-        </w:rPr>
-        <w:t xml:space="preserve">Alle </w:t>
-      </w:r>
-      <w:proofErr w:type="spellStart"/>
-      <w:r>
-        <w:rPr>
-          <w:bCs/>
-        </w:rPr>
-        <w:t>Stored-Procedures</w:t>
-      </w:r>
-      <w:proofErr w:type="spellEnd"/>
-      <w:r>
-        <w:rPr>
-          <w:bCs/>
-        </w:rPr>
-        <w:t xml:space="preserve"> beginnen mit dem Präfix „</w:t>
-      </w:r>
-      <w:proofErr w:type="spellStart"/>
-      <w:r>
-        <w:rPr>
-          <w:bCs/>
-        </w:rPr>
-        <w:t>usp</w:t>
-      </w:r>
-      <w:proofErr w:type="spellEnd"/>
-      <w:r>
-        <w:rPr>
-          <w:bCs/>
-        </w:rPr>
-        <w:t xml:space="preserve">_“ und werden anschließend mit einem sinnvollen Namen in </w:t>
-      </w:r>
-      <w:proofErr w:type="spellStart"/>
-      <w:r>
-        <w:rPr>
-          <w:bCs/>
-        </w:rPr>
-        <w:t>lowerCamelCase</w:t>
-      </w:r>
-      <w:proofErr w:type="spellEnd"/>
-      <w:r>
-        <w:rPr>
-          <w:bCs/>
-        </w:rPr>
-        <w:t>-Notation benannt.</w:t>
-      </w:r>
-    </w:p>
-    <w:p>
-      <w:pPr>
-        <w:pStyle w:val="Default"/>
-        <w:rPr>
-          <w:bCs/>
-        </w:rPr>
-      </w:pPr>
-    </w:p>
-    <w:p>
-      <w:pPr>
-        <w:pStyle w:val="Default"/>
-        <w:rPr>
-          <w:bCs/>
-        </w:rPr>
-      </w:pPr>
-      <w:r>
-        <w:rPr>
-          <w:bCs/>
-        </w:rPr>
-        <w:t>Alle Trigger beginnen mit dem Präfix „</w:t>
-      </w:r>
-      <w:proofErr w:type="spellStart"/>
-      <w:r>
-        <w:rPr>
-          <w:bCs/>
-        </w:rPr>
-        <w:t>tr</w:t>
-      </w:r>
-      <w:proofErr w:type="spellEnd"/>
-      <w:r>
-        <w:rPr>
-          <w:bCs/>
-        </w:rPr>
-        <w:t xml:space="preserve">_“ und werden anschließend mit einem sinnvollen Namen in </w:t>
-      </w:r>
-      <w:proofErr w:type="spellStart"/>
-      <w:r>
-        <w:rPr>
-          <w:bCs/>
-        </w:rPr>
-        <w:t>lowerCamelCase</w:t>
-      </w:r>
-      <w:proofErr w:type="spellEnd"/>
-      <w:r>
-        <w:rPr>
-          <w:bCs/>
-        </w:rPr>
-        <w:t>-Notation benannt.</w:t>
-      </w:r>
-    </w:p>
-    <w:p>
-      <w:pPr>
-        <w:pStyle w:val="Default"/>
-        <w:rPr>
-          <w:bCs/>
-        </w:rPr>
-      </w:pPr>
-    </w:p>
-    <w:p>
-      <w:pPr>
-        <w:pStyle w:val="Default"/>
-        <w:rPr>
-          <w:bCs/>
-        </w:rPr>
-      </w:pPr>
-      <w:r>
-        <w:rPr>
-          <w:bCs/>
-        </w:rPr>
-        <w:t xml:space="preserve">Alle Views beginnen mit dem Präfix „vi_“ und werden anschließend mit einem sinnvollen Namen in </w:t>
-      </w:r>
-      <w:proofErr w:type="spellStart"/>
-      <w:r>
-        <w:rPr>
-          <w:bCs/>
-        </w:rPr>
-        <w:t>lowerCamelCase</w:t>
-      </w:r>
-      <w:proofErr w:type="spellEnd"/>
-      <w:r>
-        <w:rPr>
-          <w:bCs/>
-        </w:rPr>
-        <w:t>-Notation benannt.</w:t>
-      </w:r>
-    </w:p>
-    <w:p>
-      <w:pPr>
-        <w:pStyle w:val="Default"/>
-        <w:rPr>
-          <w:b/>
-          <w:bCs/>
-        </w:rPr>
-      </w:pPr>
-    </w:p>
-    <w:p>
-      <w:pPr>
-        <w:pStyle w:val="Default"/>
-        <w:rPr>
-          <w:bCs/>
-        </w:rPr>
-      </w:pPr>
-      <w:r>
-        <w:rPr>
-          <w:bCs/>
-        </w:rPr>
-        <w:t xml:space="preserve">Alle Indizes beginnen mit dem Präfix „ix_“ und werden anschließend mit einem sinnvollen Namen in </w:t>
-      </w:r>
-      <w:proofErr w:type="spellStart"/>
-      <w:r>
-        <w:rPr>
-          <w:bCs/>
-        </w:rPr>
-        <w:t>lowerCamelCase</w:t>
-      </w:r>
-      <w:proofErr w:type="spellEnd"/>
-      <w:r>
-        <w:rPr>
-          <w:bCs/>
-        </w:rPr>
-        <w:t>-Notation benannt.</w:t>
-      </w:r>
-    </w:p>
-    <w:p>
-      <w:pPr>
-        <w:pStyle w:val="Default"/>
-        <w:rPr>
-          <w:b/>
-          <w:bCs/>
-        </w:rPr>
-      </w:pPr>
-    </w:p>
-    <w:p>
-      <w:pPr>
-        <w:pStyle w:val="Default"/>
-        <w:rPr>
-          <w:b/>
-          <w:bCs/>
-        </w:rPr>
-      </w:pPr>
-      <w:r>
-        <w:rPr>
-          <w:b/>
-          <w:bCs/>
-        </w:rPr>
-        <w:t xml:space="preserve">Statements und Schlüsselwörter </w:t>
-      </w:r>
-    </w:p>
-    <w:p>
-      <w:pPr>
-        <w:pStyle w:val="Default"/>
-        <w:rPr>
-          <w:b/>
-          <w:bCs/>
-        </w:rPr>
-      </w:pPr>
-    </w:p>
-    <w:p>
-      <w:pPr>
-        <w:pStyle w:val="Default"/>
-        <w:rPr>
-          <w:b/>
-          <w:bCs/>
-        </w:rPr>
-      </w:pPr>
-      <w:r>
-        <w:rPr>
-          <w:b/>
-          <w:bCs/>
-        </w:rPr>
-        <w:t xml:space="preserve">Variablennamen </w:t>
-      </w:r>
-    </w:p>
-    <w:p>
-      <w:pPr>
-        <w:pStyle w:val="Default"/>
-        <w:rPr>
-          <w:b/>
-          <w:bCs/>
-        </w:rPr>
-      </w:pPr>
-    </w:p>
-    <w:p>
-      <w:pPr>
-        <w:pStyle w:val="Default"/>
-        <w:rPr>
-          <w:b/>
-          <w:bCs/>
-        </w:rPr>
-      </w:pPr>
-      <w:r>
-        <w:rPr>
-          <w:b/>
-          <w:bCs/>
-        </w:rPr>
-        <w:t xml:space="preserve">Tabellen / Spaltennamen </w:t>
-      </w:r>
-    </w:p>
-    <w:p>
-      <w:pPr>
-        <w:pStyle w:val="Default"/>
-        <w:rPr>
-          <w:b/>
-          <w:bCs/>
-        </w:rPr>
-      </w:pPr>
-    </w:p>
-    <w:p>
-      <w:pPr>
-        <w:pStyle w:val="Default"/>
-        <w:rPr>
-          <w:b/>
-          <w:bCs/>
-          <w:lang w:val="en-US"/>
-        </w:rPr>
-      </w:pPr>
-      <w:r>
-        <w:rPr>
-          <w:b/>
-          <w:bCs/>
-          <w:lang w:val="en-US"/>
-        </w:rPr>
-        <w:t xml:space="preserve">Trigger </w:t>
-      </w:r>
-    </w:p>
-    <w:p>
-      <w:pPr>
-        <w:pStyle w:val="Default"/>
-        <w:rPr>
-          <w:bCs/>
-          <w:lang w:val="en-US"/>
-        </w:rPr>
-      </w:pPr>
-    </w:p>
-    <w:p>
-      <w:pPr>
-        <w:pStyle w:val="Default"/>
-        <w:rPr>
-          <w:b/>
-          <w:bCs/>
-          <w:lang w:val="en-US"/>
-        </w:rPr>
-      </w:pPr>
-      <w:r>
-        <w:rPr>
-          <w:b/>
-          <w:bCs/>
-          <w:lang w:val="en-US"/>
-        </w:rPr>
-        <w:t>Sto</w:t>
-      </w:r>
-      <w:r>
-        <w:rPr>
-          <w:b/>
-          <w:bCs/>
-          <w:lang w:val="en-US"/>
-        </w:rPr>
-        <w:t xml:space="preserve">red Procedures </w:t>
-      </w:r>
-    </w:p>
-    <w:p>
-      <w:pPr>
-        <w:pStyle w:val="Default"/>
-        <w:rPr>
-          <w:b/>
-          <w:bCs/>
-          <w:lang w:val="en-US"/>
-        </w:rPr>
-      </w:pPr>
-    </w:p>
-    <w:p>
-      <w:pPr>
-        <w:pStyle w:val="Default"/>
-        <w:rPr>
-          <w:b/>
-          <w:bCs/>
-          <w:lang w:val="en-US"/>
-        </w:rPr>
-      </w:pPr>
-      <w:r>
-        <w:rPr>
-          <w:b/>
-          <w:bCs/>
-          <w:lang w:val="en-US"/>
-        </w:rPr>
-        <w:t xml:space="preserve">Views </w:t>
-      </w:r>
-    </w:p>
-    <w:p>
-      <w:pPr>
-        <w:pStyle w:val="Default"/>
-        <w:rPr>
-          <w:b/>
-          <w:bCs/>
-          <w:lang w:val="en-US"/>
-        </w:rPr>
-      </w:pPr>
-    </w:p>
-    <w:p>
-      <w:pPr>
-        <w:pStyle w:val="Default"/>
-        <w:rPr>
-          <w:b/>
-          <w:bCs/>
-          <w:lang w:val="en-US"/>
-        </w:rPr>
-      </w:pPr>
-      <w:proofErr w:type="spellStart"/>
-      <w:r>
-        <w:rPr>
-          <w:b/>
-          <w:bCs/>
-          <w:lang w:val="en-US"/>
-        </w:rPr>
-        <w:t>Indizes</w:t>
-      </w:r>
-      <w:proofErr w:type="spellEnd"/>
-      <w:r>
-        <w:rPr>
-          <w:b/>
-          <w:bCs/>
-          <w:lang w:val="en-US"/>
-        </w:rPr>
-        <w:t xml:space="preserve"> </w:t>
-      </w:r>
-    </w:p>
-    <w:p>
-      <w:pPr>
-        <w:pStyle w:val="Default"/>
-        <w:rPr>
-          <w:bCs/>
-          <w:lang w:val="en-US"/>
-        </w:rPr>
-      </w:pPr>
-    </w:p>
-    <w:p>
-      <w:pPr>
-        <w:pStyle w:val="Default"/>
-        <w:rPr>
-          <w:b/>
-          <w:bCs/>
-          <w:lang w:val="en-US"/>
-        </w:rPr>
-      </w:pPr>
-      <w:r>
-        <w:rPr>
-          <w:b/>
-          <w:bCs/>
-          <w:lang w:val="en-US"/>
-        </w:rPr>
-        <w:t>GUI-</w:t>
-      </w:r>
-      <w:proofErr w:type="spellStart"/>
-      <w:r>
-        <w:rPr>
-          <w:b/>
-          <w:bCs/>
-          <w:lang w:val="en-US"/>
-        </w:rPr>
-        <w:t>Programmiersprache</w:t>
-      </w:r>
-      <w:proofErr w:type="spellEnd"/>
-    </w:p>
-    <w:p>
-      <w:pPr>
-        <w:pStyle w:val="Default"/>
-        <w:rPr>
-          <w:bCs/>
-        </w:rPr>
-      </w:pPr>
-      <w:r>
-        <w:rPr>
-          <w:bCs/>
-        </w:rPr>
-        <w:t xml:space="preserve">Die grafische Oberfläche wird mittels HTML, CSS und </w:t>
-      </w:r>
-      <w:proofErr w:type="spellStart"/>
-      <w:r>
-        <w:rPr>
-          <w:bCs/>
-        </w:rPr>
-        <w:t>J</w:t>
-      </w:r>
-      <w:r>
-        <w:rPr>
-          <w:bCs/>
-        </w:rPr>
-        <w:t>avascript</w:t>
-      </w:r>
-      <w:proofErr w:type="spellEnd"/>
-      <w:r>
-        <w:rPr>
-          <w:bCs/>
-        </w:rPr>
-        <w:t xml:space="preserve"> umgesetzt.</w:t>
-      </w:r>
-      <w:r>
-        <w:rPr>
-          <w:bCs/>
-        </w:rPr>
-        <w:t xml:space="preserve"> Die Verbindung zur Datenbank wird über PHP hergestellt.</w:t>
+        <w:t xml:space="preserve">-Notation benannt und stellen ein Nomen dar. Zwischentabellen für m:n Beziehungen werden nach dem </w:t>
+      </w:r>
+      <w:r>
+        <w:rPr>
+          <w:bCs/>
+        </w:rPr>
+        <w:t>selben Schema benannt und enthalten einen aussagekräftigen Namen.</w:t>
       </w:r>
       <w:bookmarkStart w:id="0" w:name="_GoBack"/>
       <w:bookmarkEnd w:id="0"/>
+    </w:p>
+    <w:p>
+      <w:pPr>
+        <w:pStyle w:val="Default"/>
+        <w:rPr>
+          <w:bCs/>
+        </w:rPr>
+      </w:pPr>
+    </w:p>
+    <w:p>
+      <w:pPr>
+        <w:pStyle w:val="Default"/>
+        <w:rPr>
+          <w:bCs/>
+        </w:rPr>
+      </w:pPr>
+      <w:r>
+        <w:rPr>
+          <w:bCs/>
+        </w:rPr>
+        <w:t xml:space="preserve">Spaltennamen werden nach </w:t>
+      </w:r>
+      <w:proofErr w:type="spellStart"/>
+      <w:r>
+        <w:rPr>
+          <w:bCs/>
+        </w:rPr>
+        <w:t>lowerCamelCase</w:t>
+      </w:r>
+      <w:proofErr w:type="spellEnd"/>
+      <w:r>
+        <w:rPr>
+          <w:bCs/>
+        </w:rPr>
+        <w:t>-Notation benannt.</w:t>
+      </w:r>
+    </w:p>
+    <w:p>
+      <w:pPr>
+        <w:pStyle w:val="Default"/>
+        <w:rPr>
+          <w:bCs/>
+        </w:rPr>
+      </w:pPr>
+    </w:p>
+    <w:p>
+      <w:pPr>
+        <w:pStyle w:val="Default"/>
+        <w:rPr>
+          <w:bCs/>
+        </w:rPr>
+      </w:pPr>
+      <w:r>
+        <w:rPr>
+          <w:bCs/>
+        </w:rPr>
+        <w:t xml:space="preserve">Alle </w:t>
+      </w:r>
+      <w:proofErr w:type="spellStart"/>
+      <w:r>
+        <w:rPr>
+          <w:bCs/>
+        </w:rPr>
+        <w:t>Stored-Procedures</w:t>
+      </w:r>
+      <w:proofErr w:type="spellEnd"/>
+      <w:r>
+        <w:rPr>
+          <w:bCs/>
+        </w:rPr>
+        <w:t xml:space="preserve"> beginnen mit dem Präfix „</w:t>
+      </w:r>
+      <w:proofErr w:type="spellStart"/>
+      <w:r>
+        <w:rPr>
+          <w:bCs/>
+        </w:rPr>
+        <w:t>usp</w:t>
+      </w:r>
+      <w:proofErr w:type="spellEnd"/>
+      <w:r>
+        <w:rPr>
+          <w:bCs/>
+        </w:rPr>
+        <w:t xml:space="preserve">_“ und werden anschließend mit einem sinnvollen Namen in </w:t>
+      </w:r>
+      <w:proofErr w:type="spellStart"/>
+      <w:r>
+        <w:rPr>
+          <w:bCs/>
+        </w:rPr>
+        <w:t>lowerCamelCase</w:t>
+      </w:r>
+      <w:proofErr w:type="spellEnd"/>
+      <w:r>
+        <w:rPr>
+          <w:bCs/>
+        </w:rPr>
+        <w:t>-Notation benannt.</w:t>
+      </w:r>
+    </w:p>
+    <w:p>
+      <w:pPr>
+        <w:pStyle w:val="Default"/>
+        <w:rPr>
+          <w:bCs/>
+        </w:rPr>
+      </w:pPr>
+    </w:p>
+    <w:p>
+      <w:pPr>
+        <w:pStyle w:val="Default"/>
+        <w:rPr>
+          <w:bCs/>
+        </w:rPr>
+      </w:pPr>
+      <w:r>
+        <w:rPr>
+          <w:bCs/>
+        </w:rPr>
+        <w:t>Alle Trigger beginnen mit dem Präfix „</w:t>
+      </w:r>
+      <w:proofErr w:type="spellStart"/>
+      <w:r>
+        <w:rPr>
+          <w:bCs/>
+        </w:rPr>
+        <w:t>tr</w:t>
+      </w:r>
+      <w:proofErr w:type="spellEnd"/>
+      <w:r>
+        <w:rPr>
+          <w:bCs/>
+        </w:rPr>
+        <w:t xml:space="preserve">_“ und werden anschließend mit einem sinnvollen Namen in </w:t>
+      </w:r>
+      <w:proofErr w:type="spellStart"/>
+      <w:r>
+        <w:rPr>
+          <w:bCs/>
+        </w:rPr>
+        <w:t>lowerCamelCase</w:t>
+      </w:r>
+      <w:proofErr w:type="spellEnd"/>
+      <w:r>
+        <w:rPr>
+          <w:bCs/>
+        </w:rPr>
+        <w:t>-Notation benannt.</w:t>
+      </w:r>
+    </w:p>
+    <w:p>
+      <w:pPr>
+        <w:pStyle w:val="Default"/>
+        <w:rPr>
+          <w:bCs/>
+        </w:rPr>
+      </w:pPr>
+    </w:p>
+    <w:p>
+      <w:pPr>
+        <w:pStyle w:val="Default"/>
+        <w:rPr>
+          <w:bCs/>
+        </w:rPr>
+      </w:pPr>
+      <w:r>
+        <w:rPr>
+          <w:bCs/>
+        </w:rPr>
+        <w:t xml:space="preserve">Alle Views beginnen mit dem Präfix „vi_“ und werden anschließend mit einem sinnvollen Namen in </w:t>
+      </w:r>
+      <w:proofErr w:type="spellStart"/>
+      <w:r>
+        <w:rPr>
+          <w:bCs/>
+        </w:rPr>
+        <w:t>lowerCamelCase</w:t>
+      </w:r>
+      <w:proofErr w:type="spellEnd"/>
+      <w:r>
+        <w:rPr>
+          <w:bCs/>
+        </w:rPr>
+        <w:t>-Notation benannt.</w:t>
+      </w:r>
+    </w:p>
+    <w:p>
+      <w:pPr>
+        <w:pStyle w:val="Default"/>
+        <w:rPr>
+          <w:b/>
+          <w:bCs/>
+        </w:rPr>
+      </w:pPr>
+    </w:p>
+    <w:p>
+      <w:pPr>
+        <w:pStyle w:val="Default"/>
+        <w:rPr>
+          <w:bCs/>
+        </w:rPr>
+      </w:pPr>
+      <w:r>
+        <w:rPr>
+          <w:bCs/>
+        </w:rPr>
+        <w:t xml:space="preserve">Alle Indizes beginnen mit dem Präfix „ix_“ und werden anschließend mit einem sinnvollen Namen in </w:t>
+      </w:r>
+      <w:proofErr w:type="spellStart"/>
+      <w:r>
+        <w:rPr>
+          <w:bCs/>
+        </w:rPr>
+        <w:t>lowerCamelCase</w:t>
+      </w:r>
+      <w:proofErr w:type="spellEnd"/>
+      <w:r>
+        <w:rPr>
+          <w:bCs/>
+        </w:rPr>
+        <w:t>-Notation benannt.</w:t>
+      </w:r>
+    </w:p>
+    <w:p>
+      <w:pPr>
+        <w:pStyle w:val="Default"/>
+        <w:rPr>
+          <w:b/>
+          <w:bCs/>
+        </w:rPr>
+      </w:pPr>
+    </w:p>
+    <w:p>
+      <w:pPr>
+        <w:pStyle w:val="Default"/>
+        <w:rPr>
+          <w:b/>
+          <w:bCs/>
+        </w:rPr>
+      </w:pPr>
+      <w:r>
+        <w:rPr>
+          <w:b/>
+          <w:bCs/>
+        </w:rPr>
+        <w:t xml:space="preserve">Statements und Schlüsselwörter </w:t>
+      </w:r>
+    </w:p>
+    <w:p>
+      <w:pPr>
+        <w:pStyle w:val="Default"/>
+        <w:rPr>
+          <w:b/>
+          <w:bCs/>
+        </w:rPr>
+      </w:pPr>
+    </w:p>
+    <w:p>
+      <w:pPr>
+        <w:pStyle w:val="Default"/>
+        <w:rPr>
+          <w:b/>
+          <w:bCs/>
+        </w:rPr>
+      </w:pPr>
+      <w:r>
+        <w:rPr>
+          <w:b/>
+          <w:bCs/>
+        </w:rPr>
+        <w:t xml:space="preserve">Variablennamen </w:t>
+      </w:r>
+    </w:p>
+    <w:p>
+      <w:pPr>
+        <w:pStyle w:val="Default"/>
+        <w:rPr>
+          <w:b/>
+          <w:bCs/>
+        </w:rPr>
+      </w:pPr>
+    </w:p>
+    <w:p>
+      <w:pPr>
+        <w:pStyle w:val="Default"/>
+        <w:rPr>
+          <w:b/>
+          <w:bCs/>
+        </w:rPr>
+      </w:pPr>
+      <w:r>
+        <w:rPr>
+          <w:b/>
+          <w:bCs/>
+        </w:rPr>
+        <w:t xml:space="preserve">Tabellen / Spaltennamen </w:t>
+      </w:r>
+    </w:p>
+    <w:p>
+      <w:pPr>
+        <w:pStyle w:val="Default"/>
+        <w:rPr>
+          <w:b/>
+          <w:bCs/>
+        </w:rPr>
+      </w:pPr>
+    </w:p>
+    <w:p>
+      <w:pPr>
+        <w:pStyle w:val="Default"/>
+        <w:rPr>
+          <w:b/>
+          <w:bCs/>
+          <w:lang w:val="en-US"/>
+        </w:rPr>
+      </w:pPr>
+      <w:r>
+        <w:rPr>
+          <w:b/>
+          <w:bCs/>
+          <w:lang w:val="en-US"/>
+        </w:rPr>
+        <w:t xml:space="preserve">Trigger </w:t>
+      </w:r>
+    </w:p>
+    <w:p>
+      <w:pPr>
+        <w:pStyle w:val="Default"/>
+        <w:rPr>
+          <w:bCs/>
+          <w:lang w:val="en-US"/>
+        </w:rPr>
+      </w:pPr>
+    </w:p>
+    <w:p>
+      <w:pPr>
+        <w:pStyle w:val="Default"/>
+        <w:rPr>
+          <w:b/>
+          <w:bCs/>
+          <w:lang w:val="en-US"/>
+        </w:rPr>
+      </w:pPr>
+      <w:r>
+        <w:rPr>
+          <w:b/>
+          <w:bCs/>
+          <w:lang w:val="en-US"/>
+        </w:rPr>
+        <w:t>Sto</w:t>
+      </w:r>
+      <w:r>
+        <w:rPr>
+          <w:b/>
+          <w:bCs/>
+          <w:lang w:val="en-US"/>
+        </w:rPr>
+        <w:t xml:space="preserve">red Procedures </w:t>
+      </w:r>
+    </w:p>
+    <w:p>
+      <w:pPr>
+        <w:pStyle w:val="Default"/>
+        <w:rPr>
+          <w:b/>
+          <w:bCs/>
+          <w:lang w:val="en-US"/>
+        </w:rPr>
+      </w:pPr>
+    </w:p>
+    <w:p>
+      <w:pPr>
+        <w:pStyle w:val="Default"/>
+        <w:rPr>
+          <w:b/>
+          <w:bCs/>
+          <w:lang w:val="en-US"/>
+        </w:rPr>
+      </w:pPr>
+      <w:r>
+        <w:rPr>
+          <w:b/>
+          <w:bCs/>
+          <w:lang w:val="en-US"/>
+        </w:rPr>
+        <w:t xml:space="preserve">Views </w:t>
+      </w:r>
+    </w:p>
+    <w:p>
+      <w:pPr>
+        <w:pStyle w:val="Default"/>
+        <w:rPr>
+          <w:b/>
+          <w:bCs/>
+          <w:lang w:val="en-US"/>
+        </w:rPr>
+      </w:pPr>
+    </w:p>
+    <w:p>
+      <w:pPr>
+        <w:pStyle w:val="Default"/>
+        <w:rPr>
+          <w:b/>
+          <w:bCs/>
+          <w:lang w:val="en-US"/>
+        </w:rPr>
+      </w:pPr>
+      <w:proofErr w:type="spellStart"/>
+      <w:r>
+        <w:rPr>
+          <w:b/>
+          <w:bCs/>
+          <w:lang w:val="en-US"/>
+        </w:rPr>
+        <w:t>Indizes</w:t>
+      </w:r>
+      <w:proofErr w:type="spellEnd"/>
+      <w:r>
+        <w:rPr>
+          <w:b/>
+          <w:bCs/>
+          <w:lang w:val="en-US"/>
+        </w:rPr>
+        <w:t xml:space="preserve"> </w:t>
+      </w:r>
+    </w:p>
+    <w:p>
+      <w:pPr>
+        <w:pStyle w:val="Default"/>
+        <w:rPr>
+          <w:bCs/>
+          <w:lang w:val="en-US"/>
+        </w:rPr>
+      </w:pPr>
+    </w:p>
+    <w:p>
+      <w:pPr>
+        <w:pStyle w:val="Default"/>
+        <w:rPr>
+          <w:b/>
+          <w:bCs/>
+          <w:lang w:val="en-US"/>
+        </w:rPr>
+      </w:pPr>
+      <w:r>
+        <w:rPr>
+          <w:b/>
+          <w:bCs/>
+          <w:lang w:val="en-US"/>
+        </w:rPr>
+        <w:t>GUI-</w:t>
+      </w:r>
+      <w:proofErr w:type="spellStart"/>
+      <w:r>
+        <w:rPr>
+          <w:b/>
+          <w:bCs/>
+          <w:lang w:val="en-US"/>
+        </w:rPr>
+        <w:t>Programmiersprache</w:t>
+      </w:r>
+      <w:proofErr w:type="spellEnd"/>
+    </w:p>
+    <w:p>
+      <w:pPr>
+        <w:pStyle w:val="Default"/>
+        <w:rPr>
+          <w:bCs/>
+        </w:rPr>
+      </w:pPr>
+      <w:r>
+        <w:rPr>
+          <w:bCs/>
+        </w:rPr>
+        <w:t xml:space="preserve">Die grafische Oberfläche wird mittels HTML, CSS und </w:t>
+      </w:r>
+      <w:proofErr w:type="spellStart"/>
+      <w:r>
+        <w:rPr>
+          <w:bCs/>
+        </w:rPr>
+        <w:t>J</w:t>
+      </w:r>
+      <w:r>
+        <w:rPr>
+          <w:bCs/>
+        </w:rPr>
+        <w:t>avascript</w:t>
+      </w:r>
+      <w:proofErr w:type="spellEnd"/>
+      <w:r>
+        <w:rPr>
+          <w:bCs/>
+        </w:rPr>
+        <w:t xml:space="preserve"> umgesetzt.</w:t>
+      </w:r>
+      <w:r>
+        <w:rPr>
+          <w:bCs/>
+        </w:rPr>
+        <w:t xml:space="preserve"> Die Verbindung zur Datenbank wird über PHP hergestellt.</w:t>
+      </w:r>
     </w:p>
     <w:sectPr>
       <w:pgSz w:w="11906" w:h="16838"/>

</xml_diff>

<commit_message>
foreign key auf not null ausgebessert
</commit_message>
<xml_diff>
--- a/doc/projektantrag.docx
+++ b/doc/projektantrag.docx
@@ -101,17 +101,8 @@
           <w:bCs/>
           <w:lang w:val="en-US"/>
         </w:rPr>
-        <w:t xml:space="preserve">Thiago </w:t>
-      </w:r>
-      <w:proofErr w:type="spellStart"/>
-      <w:r>
-        <w:rPr>
-          <w:bCs/>
-          <w:lang w:val="en-US"/>
-        </w:rPr>
-        <w:t>Gumhold</w:t>
-      </w:r>
-      <w:proofErr w:type="spellEnd"/>
+        <w:t>Thiago Gumhold</w:t>
+      </w:r>
     </w:p>
     <w:p>
       <w:pPr>
@@ -820,25 +811,16 @@
           <w:lang w:val="en-US"/>
         </w:rPr>
       </w:pPr>
-      <w:r>
-        <w:rPr>
-          <w:b/>
-          <w:bCs/>
-          <w:lang w:val="en-US"/>
-        </w:rPr>
-        <w:t xml:space="preserve">User </w:t>
-      </w:r>
-      <w:proofErr w:type="spellStart"/>
-      <w:r>
-        <w:rPr>
-          <w:b/>
-          <w:bCs/>
-          <w:lang w:val="en-US"/>
-        </w:rPr>
-        <w:t>löschen</w:t>
-      </w:r>
-      <w:proofErr w:type="spellEnd"/>
-      <w:proofErr w:type="gramStart"/>
+      <w:proofErr w:type="spellStart"/>
+      <w:r>
+        <w:rPr>
+          <w:b/>
+          <w:bCs/>
+          <w:lang w:val="en-US"/>
+        </w:rPr>
+        <w:t>Bewertungen</w:t>
+      </w:r>
+      <w:proofErr w:type="spellEnd"/>
       <w:r>
         <w:rPr>
           <w:b/>
@@ -853,15 +835,6 @@
           <w:bCs/>
           <w:lang w:val="en-US"/>
         </w:rPr>
-        <w:t xml:space="preserve"> ?</w:t>
-      </w:r>
-      <w:proofErr w:type="gramEnd"/>
-      <w:r>
-        <w:rPr>
-          <w:b/>
-          <w:bCs/>
-          <w:lang w:val="en-US"/>
-        </w:rPr>
         <w:br/>
       </w:r>
       <w:proofErr w:type="spellStart"/>
@@ -878,23 +851,39 @@
           <w:bCs/>
           <w:lang w:val="en-US"/>
         </w:rPr>
-        <w:t xml:space="preserve"> delete auf der </w:t>
-      </w:r>
-      <w:proofErr w:type="spellStart"/>
-      <w:r>
-        <w:rPr>
-          <w:bCs/>
-          <w:lang w:val="en-US"/>
-        </w:rPr>
-        <w:t>Tabelle</w:t>
-      </w:r>
-      <w:proofErr w:type="spellEnd"/>
-      <w:r>
-        <w:rPr>
-          <w:bCs/>
-          <w:lang w:val="en-US"/>
-        </w:rPr>
-        <w:t xml:space="preserve"> Troll </w:t>
+        <w:t xml:space="preserve"> </w:t>
+      </w:r>
+      <w:proofErr w:type="spellStart"/>
+      <w:r>
+        <w:rPr>
+          <w:bCs/>
+          <w:lang w:val="en-US"/>
+        </w:rPr>
+        <w:t>bewerten</w:t>
+      </w:r>
+      <w:proofErr w:type="spellEnd"/>
+      <w:r>
+        <w:rPr>
+          <w:bCs/>
+          <w:lang w:val="en-US"/>
+        </w:rPr>
+        <w:t xml:space="preserve"> </w:t>
+      </w:r>
+      <w:proofErr w:type="spellStart"/>
+      <w:r>
+        <w:rPr>
+          <w:bCs/>
+          <w:lang w:val="en-US"/>
+        </w:rPr>
+        <w:t>eines</w:t>
+      </w:r>
+      <w:proofErr w:type="spellEnd"/>
+      <w:r>
+        <w:rPr>
+          <w:bCs/>
+          <w:lang w:val="en-US"/>
+        </w:rPr>
+        <w:t xml:space="preserve"> Posts </w:t>
       </w:r>
       <w:proofErr w:type="spellStart"/>
       <w:r>
@@ -910,31 +899,22 @@
           <w:bCs/>
           <w:lang w:val="en-US"/>
         </w:rPr>
-        <w:t xml:space="preserve"> der Troll </w:t>
-      </w:r>
-      <w:proofErr w:type="spellStart"/>
-      <w:r>
-        <w:rPr>
-          <w:bCs/>
-          <w:lang w:val="en-US"/>
-        </w:rPr>
-        <w:t>nicht</w:t>
-      </w:r>
-      <w:proofErr w:type="spellEnd"/>
-      <w:r>
-        <w:rPr>
-          <w:bCs/>
-          <w:lang w:val="en-US"/>
-        </w:rPr>
         <w:t xml:space="preserve"> </w:t>
       </w:r>
-      <w:proofErr w:type="spellStart"/>
-      <w:r>
-        <w:rPr>
-          <w:bCs/>
-          <w:lang w:val="en-US"/>
-        </w:rPr>
-        <w:t>gelöscht</w:t>
+      <w:r>
+        <w:rPr>
+          <w:bCs/>
+          <w:lang w:val="en-US"/>
+        </w:rPr>
+        <w:t xml:space="preserve">der Trigger </w:t>
+      </w:r>
+      <w:proofErr w:type="spellStart"/>
+      <w:r>
+        <w:rPr>
+          <w:bCs/>
+          <w:lang w:val="en-US"/>
+        </w:rPr>
+        <w:t>gestartet</w:t>
       </w:r>
       <w:proofErr w:type="spellEnd"/>
       <w:r>
@@ -950,7 +930,23 @@
           <w:bCs/>
           <w:lang w:val="en-US"/>
         </w:rPr>
-        <w:t>sondern</w:t>
+        <w:t>welcher</w:t>
+      </w:r>
+      <w:proofErr w:type="spellEnd"/>
+      <w:r>
+        <w:rPr>
+          <w:bCs/>
+          <w:lang w:val="en-US"/>
+        </w:rPr>
+        <w:t xml:space="preserve"> die </w:t>
+      </w:r>
+      <w:proofErr w:type="spellStart"/>
+      <w:r>
+        <w:rPr>
+          <w:bCs/>
+          <w:lang w:val="en-US"/>
+        </w:rPr>
+        <w:t>Durchschnittsberechnung</w:t>
       </w:r>
       <w:proofErr w:type="spellEnd"/>
       <w:r>
@@ -966,79 +962,15 @@
           <w:bCs/>
           <w:lang w:val="en-US"/>
         </w:rPr>
-        <w:t>nur</w:t>
-      </w:r>
-      <w:proofErr w:type="spellEnd"/>
-      <w:r>
-        <w:rPr>
-          <w:bCs/>
-          <w:lang w:val="en-US"/>
-        </w:rPr>
-        <w:t xml:space="preserve"> das Feld </w:t>
-      </w:r>
-      <w:proofErr w:type="spellStart"/>
-      <w:r>
-        <w:rPr>
-          <w:bCs/>
-          <w:lang w:val="en-US"/>
-        </w:rPr>
-        <w:t>aktiv</w:t>
-      </w:r>
-      <w:proofErr w:type="spellEnd"/>
-      <w:r>
-        <w:rPr>
-          <w:bCs/>
-          <w:lang w:val="en-US"/>
-        </w:rPr>
-        <w:t xml:space="preserve"> auf </w:t>
-      </w:r>
-      <w:proofErr w:type="spellStart"/>
-      <w:r>
-        <w:rPr>
-          <w:bCs/>
-          <w:lang w:val="en-US"/>
-        </w:rPr>
-        <w:t>Falsch</w:t>
-      </w:r>
-      <w:proofErr w:type="spellEnd"/>
-      <w:r>
-        <w:rPr>
-          <w:bCs/>
-          <w:lang w:val="en-US"/>
-        </w:rPr>
-        <w:t xml:space="preserve"> </w:t>
-      </w:r>
-      <w:proofErr w:type="spellStart"/>
-      <w:r>
-        <w:rPr>
-          <w:bCs/>
-          <w:lang w:val="en-US"/>
-        </w:rPr>
-        <w:t>gesetzt</w:t>
-      </w:r>
-      <w:proofErr w:type="spellEnd"/>
-      <w:r>
-        <w:rPr>
-          <w:bCs/>
-          <w:lang w:val="en-US"/>
-        </w:rPr>
-        <w:t>. (</w:t>
-      </w:r>
-      <w:proofErr w:type="spellStart"/>
-      <w:r>
-        <w:rPr>
-          <w:bCs/>
-          <w:lang w:val="en-US"/>
-        </w:rPr>
-        <w:t>Datensammelwut</w:t>
-      </w:r>
-      <w:proofErr w:type="spellEnd"/>
-      <w:r>
-        <w:rPr>
-          <w:bCs/>
-          <w:lang w:val="en-US"/>
-        </w:rPr>
-        <w:t>)</w:t>
+        <w:t>startet</w:t>
+      </w:r>
+      <w:proofErr w:type="spellEnd"/>
+      <w:r>
+        <w:rPr>
+          <w:bCs/>
+          <w:lang w:val="en-US"/>
+        </w:rPr>
+        <w:t>.</w:t>
       </w:r>
     </w:p>
     <w:p>
@@ -1054,104 +986,8 @@
           <w:lang w:val="en-US"/>
         </w:rPr>
       </w:pPr>
-      <w:r>
-        <w:rPr>
-          <w:b/>
-          <w:bCs/>
-          <w:lang w:val="en-US"/>
-        </w:rPr>
-        <w:t xml:space="preserve">User </w:t>
-      </w:r>
-      <w:proofErr w:type="spellStart"/>
-      <w:r>
-        <w:rPr>
-          <w:b/>
-          <w:bCs/>
-          <w:lang w:val="en-US"/>
-        </w:rPr>
-        <w:t>selecten</w:t>
-      </w:r>
-      <w:proofErr w:type="spellEnd"/>
-      <w:proofErr w:type="gramStart"/>
-      <w:r>
-        <w:rPr>
-          <w:b/>
-          <w:bCs/>
-          <w:lang w:val="en-US"/>
-        </w:rPr>
-        <w:t>: ?</w:t>
-      </w:r>
-      <w:proofErr w:type="gramEnd"/>
-      <w:r>
-        <w:rPr>
-          <w:b/>
-          <w:bCs/>
-          <w:lang w:val="en-US"/>
-        </w:rPr>
-        <w:br/>
-      </w:r>
-      <w:proofErr w:type="spellStart"/>
-      <w:r>
-        <w:rPr>
-          <w:bCs/>
-          <w:lang w:val="en-US"/>
-        </w:rPr>
-        <w:t>Beim</w:t>
-      </w:r>
-      <w:proofErr w:type="spellEnd"/>
-      <w:r>
-        <w:rPr>
-          <w:bCs/>
-          <w:lang w:val="en-US"/>
-        </w:rPr>
-        <w:t xml:space="preserve"> select </w:t>
-      </w:r>
-      <w:proofErr w:type="spellStart"/>
-      <w:r>
-        <w:rPr>
-          <w:bCs/>
-          <w:lang w:val="en-US"/>
-        </w:rPr>
-        <w:t>eines</w:t>
-      </w:r>
-      <w:proofErr w:type="spellEnd"/>
-      <w:r>
-        <w:rPr>
-          <w:bCs/>
-          <w:lang w:val="en-US"/>
-        </w:rPr>
-        <w:t xml:space="preserve"> users </w:t>
-      </w:r>
-      <w:proofErr w:type="spellStart"/>
-      <w:r>
-        <w:rPr>
-          <w:bCs/>
-          <w:lang w:val="en-US"/>
-        </w:rPr>
-        <w:t>wird</w:t>
-      </w:r>
-      <w:proofErr w:type="spellEnd"/>
-      <w:r>
-        <w:rPr>
-          <w:bCs/>
-          <w:lang w:val="en-US"/>
-        </w:rPr>
-        <w:t xml:space="preserve"> die </w:t>
-      </w:r>
-    </w:p>
-    <w:p>
-      <w:pPr>
-        <w:pStyle w:val="Default"/>
-        <w:numPr>
-          <w:ilvl w:val="0"/>
-          <w:numId w:val="2"/>
-        </w:numPr>
-        <w:rPr>
-          <w:b/>
-          <w:bCs/>
-          <w:lang w:val="en-US"/>
-        </w:rPr>
-      </w:pPr>
+      <w:bookmarkStart w:id="0" w:name="_GoBack"/>
+      <w:bookmarkEnd w:id="0"/>
     </w:p>
     <w:p>
       <w:pPr>
@@ -1397,17 +1233,7 @@
           <w:sz w:val="24"/>
           <w:lang w:val="en-US"/>
         </w:rPr>
-        <w:t xml:space="preserve"> das</w:t>
-      </w:r>
-      <w:bookmarkStart w:id="0" w:name="_GoBack"/>
-      <w:bookmarkEnd w:id="0"/>
-      <w:r>
-        <w:rPr>
-          <w:rFonts w:ascii="Verdana" w:hAnsi="Verdana"/>
-          <w:sz w:val="24"/>
-          <w:lang w:val="en-US"/>
-        </w:rPr>
-        <w:t xml:space="preserve"> </w:t>
+        <w:t xml:space="preserve"> das </w:t>
       </w:r>
       <w:proofErr w:type="spellStart"/>
       <w:r>

</xml_diff>

<commit_message>
Added more detailed descriptions of triggers/views/sps/indices
</commit_message>
<xml_diff>
--- a/doc/projektantrag.docx
+++ b/doc/projektantrag.docx
@@ -671,132 +671,70 @@
         <w:rPr>
           <w:b/>
           <w:bCs/>
-          <w:lang w:val="en-US"/>
-        </w:rPr>
-      </w:pPr>
-      <w:r>
-        <w:rPr>
-          <w:b/>
-          <w:bCs/>
-          <w:lang w:val="en-US"/>
-        </w:rPr>
-        <w:t xml:space="preserve">User </w:t>
-      </w:r>
-      <w:proofErr w:type="spellStart"/>
-      <w:r>
-        <w:rPr>
-          <w:b/>
-          <w:bCs/>
-          <w:lang w:val="en-US"/>
-        </w:rPr>
-        <w:t>anlegen</w:t>
-      </w:r>
-      <w:proofErr w:type="spellEnd"/>
-      <w:r>
-        <w:rPr>
-          <w:b/>
-          <w:bCs/>
-          <w:lang w:val="en-US"/>
-        </w:rPr>
-        <w:t>:</w:t>
-      </w:r>
-      <w:r>
-        <w:rPr>
-          <w:b/>
-          <w:bCs/>
-          <w:lang w:val="en-US"/>
+        </w:rPr>
+      </w:pPr>
+      <w:r>
+        <w:rPr>
+          <w:bCs/>
+          <w:u w:val="single"/>
+        </w:rPr>
+        <w:t>Bewertungen</w:t>
+      </w:r>
+      <w:r>
+        <w:rPr>
+          <w:b/>
+          <w:bCs/>
         </w:rPr>
         <w:br/>
       </w:r>
-      <w:proofErr w:type="spellStart"/>
-      <w:r>
-        <w:rPr>
-          <w:bCs/>
-          <w:lang w:val="en-US"/>
-        </w:rPr>
-        <w:t>Beim</w:t>
-      </w:r>
-      <w:proofErr w:type="spellEnd"/>
-      <w:r>
-        <w:rPr>
-          <w:bCs/>
-          <w:lang w:val="en-US"/>
-        </w:rPr>
-        <w:t xml:space="preserve"> Create Statement auf der </w:t>
-      </w:r>
-      <w:proofErr w:type="spellStart"/>
-      <w:r>
-        <w:rPr>
-          <w:bCs/>
-          <w:lang w:val="en-US"/>
-        </w:rPr>
-        <w:t>Tabelle</w:t>
-      </w:r>
-      <w:proofErr w:type="spellEnd"/>
-      <w:r>
-        <w:rPr>
-          <w:bCs/>
-          <w:lang w:val="en-US"/>
-        </w:rPr>
-        <w:t xml:space="preserve"> Troll </w:t>
-      </w:r>
-      <w:proofErr w:type="spellStart"/>
-      <w:r>
-        <w:rPr>
-          <w:bCs/>
-          <w:lang w:val="en-US"/>
-        </w:rPr>
-        <w:t>wird</w:t>
-      </w:r>
-      <w:proofErr w:type="spellEnd"/>
-      <w:r>
-        <w:rPr>
-          <w:bCs/>
-          <w:lang w:val="en-US"/>
-        </w:rPr>
-        <w:t xml:space="preserve"> die </w:t>
-      </w:r>
-      <w:proofErr w:type="spellStart"/>
-      <w:r>
-        <w:rPr>
-          <w:bCs/>
-          <w:lang w:val="en-US"/>
-        </w:rPr>
-        <w:t>Strored</w:t>
-      </w:r>
-      <w:proofErr w:type="spellEnd"/>
-      <w:r>
-        <w:rPr>
-          <w:bCs/>
-          <w:lang w:val="en-US"/>
-        </w:rPr>
-        <w:t xml:space="preserve"> Procedure User </w:t>
-      </w:r>
-      <w:proofErr w:type="spellStart"/>
-      <w:r>
-        <w:rPr>
-          <w:bCs/>
-          <w:lang w:val="en-US"/>
-        </w:rPr>
-        <w:t>anlegen</w:t>
-      </w:r>
-      <w:proofErr w:type="spellEnd"/>
-      <w:r>
-        <w:rPr>
-          <w:bCs/>
-          <w:lang w:val="en-US"/>
-        </w:rPr>
-        <w:t xml:space="preserve"> </w:t>
-      </w:r>
-      <w:proofErr w:type="spellStart"/>
-      <w:r>
-        <w:rPr>
-          <w:bCs/>
-          <w:lang w:val="en-US"/>
-        </w:rPr>
-        <w:t>gestartet</w:t>
-      </w:r>
-      <w:proofErr w:type="spellEnd"/>
+      <w:r>
+        <w:rPr>
+          <w:bCs/>
+        </w:rPr>
+        <w:t xml:space="preserve">Beim </w:t>
+      </w:r>
+      <w:r>
+        <w:rPr>
+          <w:bCs/>
+        </w:rPr>
+        <w:t>B</w:t>
+      </w:r>
+      <w:r>
+        <w:rPr>
+          <w:bCs/>
+        </w:rPr>
+        <w:t xml:space="preserve">ewerten eines </w:t>
+      </w:r>
+      <w:r>
+        <w:rPr>
+          <w:bCs/>
+        </w:rPr>
+        <w:t>Fun-Objekts</w:t>
+      </w:r>
+      <w:r>
+        <w:rPr>
+          <w:bCs/>
+        </w:rPr>
+        <w:t xml:space="preserve"> wird </w:t>
+      </w:r>
+      <w:r>
+        <w:rPr>
+          <w:bCs/>
+        </w:rPr>
+        <w:t>der</w:t>
+      </w:r>
+      <w:r>
+        <w:rPr>
+          <w:bCs/>
+        </w:rPr>
+        <w:t xml:space="preserve"> Durchschnitt</w:t>
+      </w:r>
+      <w:r>
+        <w:rPr>
+          <w:bCs/>
+        </w:rPr>
+        <w:t xml:space="preserve"> neu berechnet</w:t>
+      </w:r>
     </w:p>
     <w:p>
       <w:pPr>
@@ -808,193 +746,14 @@
         <w:rPr>
           <w:b/>
           <w:bCs/>
-          <w:lang w:val="en-US"/>
-        </w:rPr>
-      </w:pPr>
-      <w:proofErr w:type="spellStart"/>
-      <w:r>
-        <w:rPr>
-          <w:b/>
-          <w:bCs/>
-          <w:lang w:val="en-US"/>
-        </w:rPr>
-        <w:t>Bewertungen</w:t>
-      </w:r>
-      <w:proofErr w:type="spellEnd"/>
-      <w:r>
-        <w:rPr>
-          <w:b/>
-          <w:bCs/>
-          <w:lang w:val="en-US"/>
-        </w:rPr>
-        <w:t>:</w:t>
-      </w:r>
-      <w:r>
-        <w:rPr>
-          <w:b/>
-          <w:bCs/>
-          <w:lang w:val="en-US"/>
-        </w:rPr>
-        <w:br/>
-      </w:r>
-      <w:proofErr w:type="spellStart"/>
-      <w:r>
-        <w:rPr>
-          <w:bCs/>
-          <w:lang w:val="en-US"/>
-        </w:rPr>
-        <w:t>Beim</w:t>
-      </w:r>
-      <w:proofErr w:type="spellEnd"/>
-      <w:r>
-        <w:rPr>
-          <w:bCs/>
-          <w:lang w:val="en-US"/>
-        </w:rPr>
-        <w:t xml:space="preserve"> </w:t>
-      </w:r>
-      <w:proofErr w:type="spellStart"/>
-      <w:r>
-        <w:rPr>
-          <w:bCs/>
-          <w:lang w:val="en-US"/>
-        </w:rPr>
-        <w:t>bewerten</w:t>
-      </w:r>
-      <w:proofErr w:type="spellEnd"/>
-      <w:r>
-        <w:rPr>
-          <w:bCs/>
-          <w:lang w:val="en-US"/>
-        </w:rPr>
-        <w:t xml:space="preserve"> </w:t>
-      </w:r>
-      <w:proofErr w:type="spellStart"/>
-      <w:r>
-        <w:rPr>
-          <w:bCs/>
-          <w:lang w:val="en-US"/>
-        </w:rPr>
-        <w:t>eines</w:t>
-      </w:r>
-      <w:proofErr w:type="spellEnd"/>
-      <w:r>
-        <w:rPr>
-          <w:bCs/>
-          <w:lang w:val="en-US"/>
-        </w:rPr>
-        <w:t xml:space="preserve"> Posts </w:t>
-      </w:r>
-      <w:proofErr w:type="spellStart"/>
-      <w:r>
-        <w:rPr>
-          <w:bCs/>
-          <w:lang w:val="en-US"/>
-        </w:rPr>
-        <w:t>wird</w:t>
-      </w:r>
-      <w:proofErr w:type="spellEnd"/>
-      <w:r>
-        <w:rPr>
-          <w:bCs/>
-          <w:lang w:val="en-US"/>
-        </w:rPr>
-        <w:t xml:space="preserve"> </w:t>
-      </w:r>
-      <w:r>
-        <w:rPr>
-          <w:bCs/>
-          <w:lang w:val="en-US"/>
-        </w:rPr>
-        <w:t xml:space="preserve">der Trigger </w:t>
-      </w:r>
-      <w:proofErr w:type="spellStart"/>
-      <w:r>
-        <w:rPr>
-          <w:bCs/>
-          <w:lang w:val="en-US"/>
-        </w:rPr>
-        <w:t>gestartet</w:t>
-      </w:r>
-      <w:proofErr w:type="spellEnd"/>
-      <w:r>
-        <w:rPr>
-          <w:bCs/>
-          <w:lang w:val="en-US"/>
-        </w:rPr>
-        <w:t xml:space="preserve"> </w:t>
-      </w:r>
-      <w:proofErr w:type="spellStart"/>
-      <w:r>
-        <w:rPr>
-          <w:bCs/>
-          <w:lang w:val="en-US"/>
-        </w:rPr>
-        <w:t>welcher</w:t>
-      </w:r>
-      <w:proofErr w:type="spellEnd"/>
-      <w:r>
-        <w:rPr>
-          <w:bCs/>
-          <w:lang w:val="en-US"/>
-        </w:rPr>
-        <w:t xml:space="preserve"> die </w:t>
-      </w:r>
-      <w:proofErr w:type="spellStart"/>
-      <w:r>
-        <w:rPr>
-          <w:bCs/>
-          <w:lang w:val="en-US"/>
-        </w:rPr>
-        <w:t>Durchschnittsberechnung</w:t>
-      </w:r>
-      <w:proofErr w:type="spellEnd"/>
-      <w:r>
-        <w:rPr>
-          <w:bCs/>
-          <w:lang w:val="en-US"/>
-        </w:rPr>
-        <w:t xml:space="preserve"> </w:t>
-      </w:r>
-      <w:proofErr w:type="spellStart"/>
-      <w:r>
-        <w:rPr>
-          <w:bCs/>
-          <w:lang w:val="en-US"/>
-        </w:rPr>
-        <w:t>startet</w:t>
-      </w:r>
-      <w:proofErr w:type="spellEnd"/>
-      <w:r>
-        <w:rPr>
-          <w:bCs/>
-          <w:lang w:val="en-US"/>
-        </w:rPr>
-        <w:t>.</w:t>
-      </w:r>
-    </w:p>
-    <w:p>
-      <w:pPr>
-        <w:pStyle w:val="Default"/>
-        <w:numPr>
-          <w:ilvl w:val="0"/>
-          <w:numId w:val="2"/>
-        </w:numPr>
-        <w:rPr>
-          <w:b/>
-          <w:bCs/>
-          <w:lang w:val="en-US"/>
-        </w:rPr>
-      </w:pPr>
-      <w:bookmarkStart w:id="0" w:name="_GoBack"/>
-      <w:bookmarkEnd w:id="0"/>
-    </w:p>
-    <w:p>
-      <w:pPr>
-        <w:pStyle w:val="Default"/>
-        <w:rPr>
-          <w:bCs/>
-          <w:lang w:val="en-US"/>
+        </w:rPr>
+      </w:pPr>
+    </w:p>
+    <w:p>
+      <w:pPr>
+        <w:pStyle w:val="Default"/>
+        <w:rPr>
+          <w:bCs/>
         </w:rPr>
       </w:pPr>
     </w:p>
@@ -1034,368 +793,30 @@
         <w:rPr>
           <w:rFonts w:ascii="Verdana" w:hAnsi="Verdana"/>
           <w:sz w:val="24"/>
-          <w:lang w:val="en-US"/>
-        </w:rPr>
-      </w:pPr>
-      <w:r>
-        <w:rPr>
-          <w:rFonts w:ascii="Verdana" w:hAnsi="Verdana"/>
-          <w:b/>
-          <w:sz w:val="24"/>
-          <w:lang w:val="en-US"/>
-        </w:rPr>
-        <w:t xml:space="preserve">User </w:t>
-      </w:r>
-      <w:proofErr w:type="spellStart"/>
-      <w:r>
-        <w:rPr>
-          <w:rFonts w:ascii="Verdana" w:hAnsi="Verdana"/>
-          <w:b/>
-          <w:sz w:val="24"/>
-          <w:lang w:val="en-US"/>
-        </w:rPr>
-        <w:t>anlegen</w:t>
-      </w:r>
-      <w:proofErr w:type="spellEnd"/>
-      <w:r>
-        <w:rPr>
-          <w:rFonts w:ascii="Verdana" w:hAnsi="Verdana"/>
-          <w:b/>
-          <w:sz w:val="24"/>
-          <w:lang w:val="en-US"/>
-        </w:rPr>
-        <w:t>:</w:t>
-      </w:r>
-      <w:r>
-        <w:rPr>
-          <w:rFonts w:ascii="Verdana" w:hAnsi="Verdana"/>
-          <w:b/>
-          <w:sz w:val="24"/>
-          <w:lang w:val="en-US"/>
+        </w:rPr>
+      </w:pPr>
+      <w:r>
+        <w:rPr>
+          <w:rFonts w:ascii="Verdana" w:hAnsi="Verdana"/>
+          <w:sz w:val="24"/>
+          <w:u w:val="single"/>
+        </w:rPr>
+        <w:t>User anlegen</w:t>
+      </w:r>
+      <w:r>
+        <w:rPr>
+          <w:rFonts w:ascii="Verdana" w:hAnsi="Verdana"/>
+          <w:sz w:val="24"/>
         </w:rPr>
         <w:br/>
-      </w:r>
-      <w:proofErr w:type="spellStart"/>
-      <w:r>
-        <w:rPr>
-          <w:rFonts w:ascii="Verdana" w:hAnsi="Verdana"/>
-          <w:sz w:val="24"/>
-          <w:lang w:val="en-US"/>
-        </w:rPr>
-        <w:t>Überprüft</w:t>
-      </w:r>
-      <w:proofErr w:type="spellEnd"/>
-      <w:r>
-        <w:rPr>
-          <w:rFonts w:ascii="Verdana" w:hAnsi="Verdana"/>
-          <w:sz w:val="24"/>
-          <w:lang w:val="en-US"/>
-        </w:rPr>
-        <w:t xml:space="preserve"> </w:t>
-      </w:r>
-      <w:proofErr w:type="spellStart"/>
-      <w:r>
-        <w:rPr>
-          <w:rFonts w:ascii="Verdana" w:hAnsi="Verdana"/>
-          <w:sz w:val="24"/>
-          <w:lang w:val="en-US"/>
-        </w:rPr>
-        <w:t>passwort</w:t>
-      </w:r>
-      <w:proofErr w:type="spellEnd"/>
-      <w:r>
-        <w:rPr>
-          <w:rFonts w:ascii="Verdana" w:hAnsi="Verdana"/>
-          <w:sz w:val="24"/>
-          <w:lang w:val="en-US"/>
-        </w:rPr>
-        <w:t xml:space="preserve"> </w:t>
-      </w:r>
-      <w:proofErr w:type="spellStart"/>
-      <w:r>
-        <w:rPr>
-          <w:rFonts w:ascii="Verdana" w:hAnsi="Verdana"/>
-          <w:sz w:val="24"/>
-          <w:lang w:val="en-US"/>
-        </w:rPr>
-        <w:t>sicherheit</w:t>
-      </w:r>
-      <w:proofErr w:type="spellEnd"/>
-      <w:r>
-        <w:rPr>
-          <w:rFonts w:ascii="Verdana" w:hAnsi="Verdana"/>
-          <w:sz w:val="24"/>
-          <w:lang w:val="en-US"/>
-        </w:rPr>
-        <w:t xml:space="preserve">, </w:t>
-      </w:r>
-      <w:proofErr w:type="spellStart"/>
-      <w:r>
-        <w:rPr>
-          <w:rFonts w:ascii="Verdana" w:hAnsi="Verdana"/>
-          <w:sz w:val="24"/>
-          <w:lang w:val="en-US"/>
-        </w:rPr>
-        <w:t>ob</w:t>
-      </w:r>
-      <w:proofErr w:type="spellEnd"/>
-      <w:r>
-        <w:rPr>
-          <w:rFonts w:ascii="Verdana" w:hAnsi="Verdana"/>
-          <w:sz w:val="24"/>
-          <w:lang w:val="en-US"/>
-        </w:rPr>
-        <w:t xml:space="preserve"> </w:t>
-      </w:r>
-      <w:proofErr w:type="spellStart"/>
-      <w:r>
-        <w:rPr>
-          <w:rFonts w:ascii="Verdana" w:hAnsi="Verdana"/>
-          <w:sz w:val="24"/>
-          <w:lang w:val="en-US"/>
-        </w:rPr>
-        <w:t>ein</w:t>
-      </w:r>
-      <w:proofErr w:type="spellEnd"/>
-      <w:r>
-        <w:rPr>
-          <w:rFonts w:ascii="Verdana" w:hAnsi="Verdana"/>
-          <w:sz w:val="24"/>
-          <w:lang w:val="en-US"/>
-        </w:rPr>
-        <w:t xml:space="preserve"> </w:t>
-      </w:r>
-      <w:proofErr w:type="spellStart"/>
-      <w:r>
-        <w:rPr>
-          <w:rFonts w:ascii="Verdana" w:hAnsi="Verdana"/>
-          <w:sz w:val="24"/>
-          <w:lang w:val="en-US"/>
-        </w:rPr>
-        <w:t>anderer</w:t>
-      </w:r>
-      <w:proofErr w:type="spellEnd"/>
-      <w:r>
-        <w:rPr>
-          <w:rFonts w:ascii="Verdana" w:hAnsi="Verdana"/>
-          <w:sz w:val="24"/>
-          <w:lang w:val="en-US"/>
-        </w:rPr>
-        <w:t xml:space="preserve"> User </w:t>
-      </w:r>
-      <w:proofErr w:type="spellStart"/>
-      <w:r>
-        <w:rPr>
-          <w:rFonts w:ascii="Verdana" w:hAnsi="Verdana"/>
-          <w:sz w:val="24"/>
-          <w:lang w:val="en-US"/>
-        </w:rPr>
-        <w:t>schon</w:t>
-      </w:r>
-      <w:proofErr w:type="spellEnd"/>
-      <w:r>
-        <w:rPr>
-          <w:rFonts w:ascii="Verdana" w:hAnsi="Verdana"/>
-          <w:sz w:val="24"/>
-          <w:lang w:val="en-US"/>
-        </w:rPr>
-        <w:t xml:space="preserve"> so </w:t>
-      </w:r>
-      <w:proofErr w:type="spellStart"/>
-      <w:r>
-        <w:rPr>
-          <w:rFonts w:ascii="Verdana" w:hAnsi="Verdana"/>
-          <w:sz w:val="24"/>
-          <w:lang w:val="en-US"/>
-        </w:rPr>
-        <w:t>heißt</w:t>
-      </w:r>
-      <w:proofErr w:type="spellEnd"/>
-      <w:r>
-        <w:rPr>
-          <w:rFonts w:ascii="Verdana" w:hAnsi="Verdana"/>
-          <w:sz w:val="24"/>
-          <w:lang w:val="en-US"/>
-        </w:rPr>
-        <w:t>, und hashed</w:t>
-      </w:r>
-      <w:r>
-        <w:rPr>
-          <w:rFonts w:ascii="Verdana" w:hAnsi="Verdana"/>
-          <w:sz w:val="24"/>
-          <w:lang w:val="en-US"/>
-        </w:rPr>
-        <w:t>?</w:t>
-      </w:r>
-      <w:r>
-        <w:rPr>
-          <w:rFonts w:ascii="Verdana" w:hAnsi="Verdana"/>
-          <w:sz w:val="24"/>
-          <w:lang w:val="en-US"/>
-        </w:rPr>
-        <w:t xml:space="preserve"> das </w:t>
-      </w:r>
-      <w:proofErr w:type="spellStart"/>
-      <w:r>
-        <w:rPr>
-          <w:rFonts w:ascii="Verdana" w:hAnsi="Verdana"/>
-          <w:sz w:val="24"/>
-          <w:lang w:val="en-US"/>
-        </w:rPr>
-        <w:t>Passwort</w:t>
-      </w:r>
-      <w:proofErr w:type="spellEnd"/>
-      <w:r>
-        <w:rPr>
-          <w:rFonts w:ascii="Verdana" w:hAnsi="Verdana"/>
-          <w:sz w:val="24"/>
-          <w:lang w:val="en-US"/>
-        </w:rPr>
-        <w:t xml:space="preserve"> </w:t>
-      </w:r>
-      <w:proofErr w:type="spellStart"/>
-      <w:r>
-        <w:rPr>
-          <w:rFonts w:ascii="Verdana" w:hAnsi="Verdana"/>
-          <w:sz w:val="24"/>
-          <w:lang w:val="en-US"/>
-        </w:rPr>
-        <w:t>wenn</w:t>
-      </w:r>
-      <w:proofErr w:type="spellEnd"/>
-      <w:r>
-        <w:rPr>
-          <w:rFonts w:ascii="Verdana" w:hAnsi="Verdana"/>
-          <w:sz w:val="24"/>
-          <w:lang w:val="en-US"/>
-        </w:rPr>
-        <w:t xml:space="preserve"> </w:t>
-      </w:r>
-      <w:proofErr w:type="spellStart"/>
-      <w:r>
-        <w:rPr>
-          <w:rFonts w:ascii="Verdana" w:hAnsi="Verdana"/>
-          <w:sz w:val="24"/>
-          <w:lang w:val="en-US"/>
-        </w:rPr>
-        <w:t>alles</w:t>
-      </w:r>
-      <w:proofErr w:type="spellEnd"/>
-      <w:r>
-        <w:rPr>
-          <w:rFonts w:ascii="Verdana" w:hAnsi="Verdana"/>
-          <w:sz w:val="24"/>
-          <w:lang w:val="en-US"/>
-        </w:rPr>
-        <w:t xml:space="preserve"> past </w:t>
-      </w:r>
-      <w:proofErr w:type="spellStart"/>
-      <w:r>
-        <w:rPr>
-          <w:rFonts w:ascii="Verdana" w:hAnsi="Verdana"/>
-          <w:sz w:val="24"/>
-          <w:lang w:val="en-US"/>
-        </w:rPr>
-        <w:t>vorm</w:t>
-      </w:r>
-      <w:proofErr w:type="spellEnd"/>
-      <w:r>
-        <w:rPr>
-          <w:rFonts w:ascii="Verdana" w:hAnsi="Verdana"/>
-          <w:sz w:val="24"/>
-          <w:lang w:val="en-US"/>
-        </w:rPr>
-        <w:t xml:space="preserve"> </w:t>
-      </w:r>
-      <w:proofErr w:type="spellStart"/>
-      <w:r>
-        <w:rPr>
-          <w:rFonts w:ascii="Verdana" w:hAnsi="Verdana"/>
-          <w:sz w:val="24"/>
-          <w:lang w:val="en-US"/>
-        </w:rPr>
-        <w:t>abspeichern</w:t>
-      </w:r>
-      <w:proofErr w:type="spellEnd"/>
-      <w:r>
-        <w:rPr>
-          <w:rFonts w:ascii="Verdana" w:hAnsi="Verdana"/>
-          <w:sz w:val="24"/>
-          <w:lang w:val="en-US"/>
-        </w:rPr>
-        <w:t xml:space="preserve"> (1 </w:t>
-      </w:r>
-      <w:proofErr w:type="spellStart"/>
-      <w:r>
-        <w:rPr>
-          <w:rFonts w:ascii="Verdana" w:hAnsi="Verdana"/>
-          <w:sz w:val="24"/>
-          <w:lang w:val="en-US"/>
-        </w:rPr>
-        <w:t>anhängen</w:t>
-      </w:r>
-      <w:proofErr w:type="spellEnd"/>
-      <w:r>
-        <w:rPr>
-          <w:rFonts w:ascii="Verdana" w:hAnsi="Verdana"/>
-          <w:sz w:val="24"/>
-          <w:lang w:val="en-US"/>
-        </w:rPr>
-        <w:t xml:space="preserve"> </w:t>
-      </w:r>
-      <w:proofErr w:type="spellStart"/>
-      <w:r>
-        <w:rPr>
-          <w:rFonts w:ascii="Verdana" w:hAnsi="Verdana"/>
-          <w:sz w:val="24"/>
-          <w:lang w:val="en-US"/>
-        </w:rPr>
-        <w:t>oder</w:t>
-      </w:r>
-      <w:proofErr w:type="spellEnd"/>
-      <w:r>
-        <w:rPr>
-          <w:rFonts w:ascii="Verdana" w:hAnsi="Verdana"/>
-          <w:sz w:val="24"/>
-          <w:lang w:val="en-US"/>
-        </w:rPr>
-        <w:t xml:space="preserve"> so </w:t>
-      </w:r>
-      <w:proofErr w:type="spellStart"/>
-      <w:r>
-        <w:rPr>
-          <w:rFonts w:ascii="Verdana" w:hAnsi="Verdana"/>
-          <w:sz w:val="24"/>
-          <w:lang w:val="en-US"/>
-        </w:rPr>
-        <w:t>als</w:t>
-      </w:r>
-      <w:proofErr w:type="spellEnd"/>
-      <w:r>
-        <w:rPr>
-          <w:rFonts w:ascii="Verdana" w:hAnsi="Verdana"/>
-          <w:sz w:val="24"/>
-          <w:lang w:val="en-US"/>
-        </w:rPr>
-        <w:t xml:space="preserve"> simulation </w:t>
-      </w:r>
-      <w:proofErr w:type="spellStart"/>
-      <w:r>
-        <w:rPr>
-          <w:rFonts w:ascii="Verdana" w:hAnsi="Verdana"/>
-          <w:sz w:val="24"/>
-          <w:lang w:val="en-US"/>
-        </w:rPr>
-        <w:t>eines</w:t>
-      </w:r>
-      <w:proofErr w:type="spellEnd"/>
-      <w:r>
-        <w:rPr>
-          <w:rFonts w:ascii="Verdana" w:hAnsi="Verdana"/>
-          <w:sz w:val="24"/>
-          <w:lang w:val="en-US"/>
-        </w:rPr>
-        <w:t xml:space="preserve"> Hashes)</w:t>
+        <w:t>Überprüft ob ein anderer User schon so heißt</w:t>
+      </w:r>
+      <w:r>
+        <w:rPr>
+          <w:rFonts w:ascii="Verdana" w:hAnsi="Verdana"/>
+          <w:sz w:val="24"/>
+        </w:rPr>
+        <w:t xml:space="preserve"> und ob alle benötigten Werte vorhanden und sinnvoll sind und erstellt den User mit dem aktuellen Datum als Beitrittsdatum</w:t>
       </w:r>
     </w:p>
     <w:p>
@@ -1407,30 +828,333 @@
         </w:numPr>
         <w:rPr>
           <w:rFonts w:ascii="Verdana" w:hAnsi="Verdana"/>
-          <w:b/>
-          <w:sz w:val="24"/>
-          <w:lang w:val="en-US"/>
-        </w:rPr>
-      </w:pPr>
+          <w:sz w:val="24"/>
+          <w:u w:val="single"/>
+        </w:rPr>
+      </w:pPr>
+      <w:r>
+        <w:rPr>
+          <w:rFonts w:ascii="Verdana" w:hAnsi="Verdana"/>
+          <w:sz w:val="24"/>
+          <w:u w:val="single"/>
+        </w:rPr>
+        <w:t>Gruppe erstellen</w:t>
+      </w:r>
+      <w:r>
+        <w:rPr>
+          <w:rFonts w:ascii="Verdana" w:hAnsi="Verdana"/>
+          <w:sz w:val="24"/>
+          <w:u w:val="single"/>
+        </w:rPr>
+        <w:br/>
+      </w:r>
+      <w:r>
+        <w:rPr>
+          <w:rFonts w:ascii="Verdana" w:hAnsi="Verdana"/>
+          <w:sz w:val="24"/>
+        </w:rPr>
+        <w:t>Prüfen ob Daten vorhanden und sinnvoll, Datum auf aktuelles Datum setzen</w:t>
+      </w:r>
+    </w:p>
+    <w:p>
+      <w:pPr>
+        <w:pStyle w:val="Listenabsatz"/>
+        <w:numPr>
+          <w:ilvl w:val="0"/>
+          <w:numId w:val="1"/>
+        </w:numPr>
+        <w:rPr>
+          <w:rFonts w:ascii="Verdana" w:hAnsi="Verdana"/>
+          <w:sz w:val="24"/>
+          <w:u w:val="single"/>
+        </w:rPr>
+      </w:pPr>
+      <w:r>
+        <w:rPr>
+          <w:rFonts w:ascii="Verdana" w:hAnsi="Verdana"/>
+          <w:sz w:val="24"/>
+          <w:u w:val="single"/>
+        </w:rPr>
+        <w:t>Beitritt eines Users zu einer Gruppe</w:t>
+      </w:r>
+      <w:r>
+        <w:rPr>
+          <w:rFonts w:ascii="Verdana" w:hAnsi="Verdana"/>
+          <w:sz w:val="24"/>
+          <w:u w:val="single"/>
+        </w:rPr>
+        <w:br/>
+      </w:r>
+      <w:r>
+        <w:rPr>
+          <w:rFonts w:ascii="Verdana" w:hAnsi="Verdana"/>
+          <w:sz w:val="24"/>
+        </w:rPr>
+        <w:t>Prüfen ob Troll und Gruppe existieren, Datum auf aktuelles Datum setzen</w:t>
+      </w:r>
+      <w:bookmarkStart w:id="0" w:name="_GoBack"/>
+      <w:bookmarkEnd w:id="0"/>
+    </w:p>
+    <w:p>
+      <w:pPr>
+        <w:pStyle w:val="Listenabsatz"/>
+        <w:numPr>
+          <w:ilvl w:val="0"/>
+          <w:numId w:val="1"/>
+        </w:numPr>
+        <w:rPr>
+          <w:rFonts w:ascii="Verdana" w:hAnsi="Verdana"/>
+          <w:sz w:val="24"/>
+          <w:u w:val="single"/>
+        </w:rPr>
+      </w:pPr>
+      <w:r>
+        <w:rPr>
+          <w:rFonts w:ascii="Verdana" w:hAnsi="Verdana"/>
+          <w:sz w:val="24"/>
+          <w:u w:val="single"/>
+        </w:rPr>
+        <w:t>Bewerten eines Fun-Objekts</w:t>
+      </w:r>
+      <w:r>
+        <w:rPr>
+          <w:rFonts w:ascii="Verdana" w:hAnsi="Verdana"/>
+          <w:sz w:val="24"/>
+          <w:u w:val="single"/>
+        </w:rPr>
+        <w:br/>
+      </w:r>
+      <w:r>
+        <w:rPr>
+          <w:rFonts w:ascii="Verdana" w:hAnsi="Verdana"/>
+          <w:sz w:val="24"/>
+        </w:rPr>
+        <w:t>Prüfen ob Daten vorhanden und sinnvoll (Bewertung zwischen 0 und 5), Datum auf aktuelles Datum setzen</w:t>
+      </w:r>
+    </w:p>
+    <w:p>
+      <w:pPr>
+        <w:pStyle w:val="Listenabsatz"/>
+        <w:numPr>
+          <w:ilvl w:val="0"/>
+          <w:numId w:val="1"/>
+        </w:numPr>
+        <w:rPr>
+          <w:rFonts w:ascii="Verdana" w:hAnsi="Verdana"/>
+          <w:sz w:val="24"/>
+          <w:u w:val="single"/>
+        </w:rPr>
+      </w:pPr>
+      <w:r>
+        <w:rPr>
+          <w:rFonts w:ascii="Verdana" w:hAnsi="Verdana"/>
+          <w:sz w:val="24"/>
+          <w:u w:val="single"/>
+        </w:rPr>
+        <w:t>Kommentieren eines Fun-Objekts</w:t>
+      </w:r>
+      <w:r>
+        <w:rPr>
+          <w:rFonts w:ascii="Verdana" w:hAnsi="Verdana"/>
+          <w:sz w:val="24"/>
+          <w:u w:val="single"/>
+        </w:rPr>
+        <w:br/>
+      </w:r>
+      <w:r>
+        <w:rPr>
+          <w:rFonts w:ascii="Verdana" w:hAnsi="Verdana"/>
+          <w:sz w:val="24"/>
+        </w:rPr>
+        <w:t>Prüfen ob alle Daten vorhanden und sinnvoll, Datum auf aktuelles Datum setzen</w:t>
+      </w:r>
+    </w:p>
+    <w:p>
+      <w:pPr>
+        <w:pStyle w:val="Listenabsatz"/>
+        <w:numPr>
+          <w:ilvl w:val="0"/>
+          <w:numId w:val="1"/>
+        </w:numPr>
+        <w:rPr>
+          <w:rFonts w:ascii="Verdana" w:hAnsi="Verdana"/>
+          <w:sz w:val="24"/>
+          <w:u w:val="single"/>
+        </w:rPr>
+      </w:pPr>
+      <w:r>
+        <w:rPr>
+          <w:rFonts w:ascii="Verdana" w:hAnsi="Verdana"/>
+          <w:sz w:val="24"/>
+          <w:u w:val="single"/>
+        </w:rPr>
+        <w:t>Fun-Objekt erstellen</w:t>
+      </w:r>
+      <w:r>
+        <w:rPr>
+          <w:rFonts w:ascii="Verdana" w:hAnsi="Verdana"/>
+          <w:sz w:val="24"/>
+          <w:u w:val="single"/>
+        </w:rPr>
+        <w:br/>
+      </w:r>
+      <w:r>
+        <w:rPr>
+          <w:rFonts w:ascii="Verdana" w:hAnsi="Verdana"/>
+          <w:sz w:val="24"/>
+        </w:rPr>
+        <w:t xml:space="preserve">Je nach Art des Objektes auch Bild/Video/Witz </w:t>
+      </w:r>
       <w:proofErr w:type="spellStart"/>
       <w:r>
         <w:rPr>
           <w:rFonts w:ascii="Verdana" w:hAnsi="Verdana"/>
-          <w:b/>
-          <w:sz w:val="24"/>
-          <w:lang w:val="en-US"/>
-        </w:rPr>
-        <w:t>fdfdfd</w:t>
+          <w:sz w:val="24"/>
+        </w:rPr>
+        <w:t>inserten</w:t>
       </w:r>
       <w:proofErr w:type="spellEnd"/>
-    </w:p>
-    <w:p>
-      <w:pPr>
-        <w:pStyle w:val="Default"/>
-        <w:rPr>
-          <w:b/>
-          <w:bCs/>
-          <w:lang w:val="en-US"/>
+      <w:r>
+        <w:rPr>
+          <w:rFonts w:ascii="Verdana" w:hAnsi="Verdana"/>
+          <w:sz w:val="24"/>
+        </w:rPr>
+        <w:t>, prüfen ob benötigte Daten dafür vorhanden sind,</w:t>
+      </w:r>
+      <w:r>
+        <w:rPr>
+          <w:rFonts w:ascii="Verdana" w:hAnsi="Verdana"/>
+          <w:sz w:val="24"/>
+        </w:rPr>
+        <w:t xml:space="preserve"> Durchschnittsbewertung auf null setzen, Upload-Datum auf aktuelles Datum setzen</w:t>
+      </w:r>
+    </w:p>
+    <w:p>
+      <w:pPr>
+        <w:pStyle w:val="Listenabsatz"/>
+        <w:numPr>
+          <w:ilvl w:val="0"/>
+          <w:numId w:val="1"/>
+        </w:numPr>
+        <w:rPr>
+          <w:rFonts w:ascii="Verdana" w:hAnsi="Verdana"/>
+          <w:sz w:val="24"/>
+          <w:u w:val="single"/>
+        </w:rPr>
+      </w:pPr>
+      <w:r>
+        <w:rPr>
+          <w:rFonts w:ascii="Verdana" w:hAnsi="Verdana"/>
+          <w:sz w:val="24"/>
+          <w:u w:val="single"/>
+        </w:rPr>
+        <w:t>Profilbild für User setzen</w:t>
+      </w:r>
+      <w:r>
+        <w:rPr>
+          <w:rFonts w:ascii="Verdana" w:hAnsi="Verdana"/>
+          <w:sz w:val="24"/>
+          <w:u w:val="single"/>
+        </w:rPr>
+        <w:br/>
+      </w:r>
+      <w:r>
+        <w:rPr>
+          <w:rFonts w:ascii="Verdana" w:hAnsi="Verdana"/>
+          <w:sz w:val="24"/>
+        </w:rPr>
+        <w:t xml:space="preserve">Prüfen ob Bild-Objekt mit angegebener </w:t>
+      </w:r>
+      <w:proofErr w:type="spellStart"/>
+      <w:r>
+        <w:rPr>
+          <w:rFonts w:ascii="Verdana" w:hAnsi="Verdana"/>
+          <w:sz w:val="24"/>
+        </w:rPr>
+        <w:t>id</w:t>
+      </w:r>
+      <w:proofErr w:type="spellEnd"/>
+      <w:r>
+        <w:rPr>
+          <w:rFonts w:ascii="Verdana" w:hAnsi="Verdana"/>
+          <w:sz w:val="24"/>
+        </w:rPr>
+        <w:t xml:space="preserve"> vorhanden ist und Link zu Bild besitzt, Bild für </w:t>
+      </w:r>
+      <w:r>
+        <w:rPr>
+          <w:rFonts w:ascii="Verdana" w:hAnsi="Verdana"/>
+          <w:sz w:val="24"/>
+        </w:rPr>
+        <w:t>User</w:t>
+      </w:r>
+      <w:r>
+        <w:rPr>
+          <w:rFonts w:ascii="Verdana" w:hAnsi="Verdana"/>
+          <w:sz w:val="24"/>
+        </w:rPr>
+        <w:t xml:space="preserve"> setzen</w:t>
+      </w:r>
+    </w:p>
+    <w:p>
+      <w:pPr>
+        <w:pStyle w:val="Listenabsatz"/>
+        <w:numPr>
+          <w:ilvl w:val="0"/>
+          <w:numId w:val="1"/>
+        </w:numPr>
+        <w:rPr>
+          <w:rFonts w:ascii="Verdana" w:hAnsi="Verdana"/>
+          <w:sz w:val="24"/>
+          <w:u w:val="single"/>
+        </w:rPr>
+      </w:pPr>
+      <w:r>
+        <w:rPr>
+          <w:rFonts w:ascii="Verdana" w:hAnsi="Verdana"/>
+          <w:sz w:val="24"/>
+          <w:u w:val="single"/>
+        </w:rPr>
+        <w:t>Profilbild für Gruppe setzen</w:t>
+      </w:r>
+      <w:r>
+        <w:rPr>
+          <w:rFonts w:ascii="Verdana" w:hAnsi="Verdana"/>
+          <w:sz w:val="24"/>
+          <w:u w:val="single"/>
+        </w:rPr>
+        <w:br/>
+      </w:r>
+      <w:r>
+        <w:rPr>
+          <w:rFonts w:ascii="Verdana" w:hAnsi="Verdana"/>
+          <w:sz w:val="24"/>
+        </w:rPr>
+        <w:t xml:space="preserve">Prüfen ob Bild-Objekt mit angegebener </w:t>
+      </w:r>
+      <w:proofErr w:type="spellStart"/>
+      <w:r>
+        <w:rPr>
+          <w:rFonts w:ascii="Verdana" w:hAnsi="Verdana"/>
+          <w:sz w:val="24"/>
+        </w:rPr>
+        <w:t>id</w:t>
+      </w:r>
+      <w:proofErr w:type="spellEnd"/>
+      <w:r>
+        <w:rPr>
+          <w:rFonts w:ascii="Verdana" w:hAnsi="Verdana"/>
+          <w:sz w:val="24"/>
+        </w:rPr>
+        <w:t xml:space="preserve"> vorhanden ist und Link zu Bild besitzt, Bild für Gruppe setzen</w:t>
+      </w:r>
+    </w:p>
+    <w:p>
+      <w:pPr>
+        <w:pStyle w:val="Default"/>
+        <w:rPr>
+          <w:b/>
+          <w:bCs/>
         </w:rPr>
       </w:pPr>
     </w:p>
@@ -1460,224 +1184,44 @@
           <w:numId w:val="3"/>
         </w:numPr>
         <w:rPr>
-          <w:b/>
-          <w:bCs/>
-          <w:lang w:val="en-US"/>
-        </w:rPr>
-      </w:pPr>
-      <w:proofErr w:type="spellStart"/>
-      <w:r>
-        <w:rPr>
-          <w:b/>
-          <w:bCs/>
-          <w:lang w:val="en-US"/>
-        </w:rPr>
-        <w:t>Funobjekte</w:t>
-      </w:r>
-      <w:proofErr w:type="spellEnd"/>
-      <w:r>
-        <w:rPr>
-          <w:b/>
-          <w:bCs/>
-          <w:lang w:val="en-US"/>
-        </w:rPr>
-        <w:t xml:space="preserve"> </w:t>
-      </w:r>
-      <w:proofErr w:type="spellStart"/>
-      <w:r>
-        <w:rPr>
-          <w:b/>
-          <w:bCs/>
-          <w:lang w:val="en-US"/>
-        </w:rPr>
-        <w:t>eines</w:t>
-      </w:r>
-      <w:proofErr w:type="spellEnd"/>
-      <w:r>
-        <w:rPr>
-          <w:b/>
-          <w:bCs/>
-          <w:lang w:val="en-US"/>
-        </w:rPr>
-        <w:t xml:space="preserve"> Users</w:t>
-      </w:r>
-    </w:p>
-    <w:p>
-      <w:pPr>
-        <w:pStyle w:val="Default"/>
-        <w:numPr>
-          <w:ilvl w:val="1"/>
-          <w:numId w:val="3"/>
-        </w:numPr>
-        <w:rPr>
-          <w:b/>
-          <w:bCs/>
-          <w:lang w:val="en-US"/>
-        </w:rPr>
-      </w:pPr>
-      <w:proofErr w:type="spellStart"/>
-      <w:r>
-        <w:rPr>
-          <w:b/>
-          <w:bCs/>
-          <w:lang w:val="en-US"/>
-        </w:rPr>
-        <w:t>Bilder</w:t>
-      </w:r>
-      <w:proofErr w:type="spellEnd"/>
-      <w:r>
-        <w:rPr>
-          <w:b/>
-          <w:bCs/>
-          <w:lang w:val="en-US"/>
-        </w:rPr>
-        <w:t xml:space="preserve"> </w:t>
-      </w:r>
-      <w:proofErr w:type="spellStart"/>
-      <w:r>
-        <w:rPr>
-          <w:b/>
-          <w:bCs/>
-          <w:lang w:val="en-US"/>
-        </w:rPr>
-        <w:t>eines</w:t>
-      </w:r>
-      <w:proofErr w:type="spellEnd"/>
-      <w:r>
-        <w:rPr>
-          <w:b/>
-          <w:bCs/>
-          <w:lang w:val="en-US"/>
-        </w:rPr>
-        <w:t xml:space="preserve"> Users</w:t>
-      </w:r>
-    </w:p>
-    <w:p>
-      <w:pPr>
-        <w:pStyle w:val="Default"/>
-        <w:numPr>
-          <w:ilvl w:val="1"/>
-          <w:numId w:val="3"/>
-        </w:numPr>
-        <w:rPr>
-          <w:b/>
-          <w:bCs/>
-          <w:lang w:val="en-US"/>
-        </w:rPr>
-      </w:pPr>
-      <w:r>
-        <w:rPr>
-          <w:b/>
-          <w:bCs/>
-          <w:lang w:val="en-US"/>
-        </w:rPr>
-        <w:t xml:space="preserve">Videos </w:t>
-      </w:r>
-      <w:proofErr w:type="spellStart"/>
-      <w:r>
-        <w:rPr>
-          <w:b/>
-          <w:bCs/>
-          <w:lang w:val="en-US"/>
-        </w:rPr>
-        <w:t>eines</w:t>
-      </w:r>
-      <w:proofErr w:type="spellEnd"/>
-      <w:r>
-        <w:rPr>
-          <w:b/>
-          <w:bCs/>
-          <w:lang w:val="en-US"/>
-        </w:rPr>
-        <w:t xml:space="preserve"> Users</w:t>
-      </w:r>
-    </w:p>
-    <w:p>
-      <w:pPr>
-        <w:pStyle w:val="Default"/>
-        <w:numPr>
-          <w:ilvl w:val="1"/>
-          <w:numId w:val="3"/>
-        </w:numPr>
-        <w:rPr>
-          <w:b/>
-          <w:bCs/>
-          <w:lang w:val="en-US"/>
-        </w:rPr>
-      </w:pPr>
-      <w:proofErr w:type="spellStart"/>
-      <w:r>
-        <w:rPr>
-          <w:b/>
-          <w:bCs/>
-          <w:lang w:val="en-US"/>
-        </w:rPr>
-        <w:t>Witze</w:t>
-      </w:r>
-      <w:proofErr w:type="spellEnd"/>
-      <w:r>
-        <w:rPr>
-          <w:b/>
-          <w:bCs/>
-          <w:lang w:val="en-US"/>
-        </w:rPr>
-        <w:t xml:space="preserve"> </w:t>
-      </w:r>
-      <w:proofErr w:type="spellStart"/>
-      <w:r>
-        <w:rPr>
-          <w:b/>
-          <w:bCs/>
-          <w:lang w:val="en-US"/>
-        </w:rPr>
-        <w:t>eines</w:t>
-      </w:r>
-      <w:proofErr w:type="spellEnd"/>
-      <w:r>
-        <w:rPr>
-          <w:b/>
-          <w:bCs/>
-          <w:lang w:val="en-US"/>
-        </w:rPr>
-        <w:t xml:space="preserve"> Users</w:t>
-      </w:r>
-    </w:p>
-    <w:p>
-      <w:pPr>
-        <w:pStyle w:val="Default"/>
-        <w:rPr>
-          <w:b/>
-          <w:bCs/>
-          <w:lang w:val="en-US"/>
-        </w:rPr>
-      </w:pPr>
-    </w:p>
-    <w:p>
-      <w:pPr>
-        <w:pStyle w:val="Default"/>
-        <w:rPr>
-          <w:b/>
-          <w:bCs/>
-          <w:lang w:val="en-US"/>
-        </w:rPr>
-      </w:pPr>
-      <w:proofErr w:type="spellStart"/>
-      <w:r>
-        <w:rPr>
-          <w:b/>
-          <w:bCs/>
-          <w:lang w:val="en-US"/>
-        </w:rPr>
-        <w:t>Indizes</w:t>
-      </w:r>
-      <w:proofErr w:type="spellEnd"/>
-      <w:r>
-        <w:rPr>
-          <w:b/>
-          <w:bCs/>
-          <w:lang w:val="en-US"/>
-        </w:rPr>
-        <w:t xml:space="preserve"> </w:t>
+          <w:bCs/>
+        </w:rPr>
+      </w:pPr>
+      <w:r>
+        <w:rPr>
+          <w:bCs/>
+        </w:rPr>
+        <w:t>Fun</w:t>
+      </w:r>
+      <w:r>
+        <w:rPr>
+          <w:bCs/>
+        </w:rPr>
+        <w:t>-O</w:t>
+      </w:r>
+      <w:r>
+        <w:rPr>
+          <w:bCs/>
+        </w:rPr>
+        <w:t>bjekte eines Users</w:t>
+      </w:r>
+      <w:r>
+        <w:rPr>
+          <w:bCs/>
+        </w:rPr>
+        <w:t xml:space="preserve"> (</w:t>
+      </w:r>
+      <w:r>
+        <w:rPr>
+          <w:bCs/>
+        </w:rPr>
+        <w:t xml:space="preserve">Art, </w:t>
+      </w:r>
+      <w:r>
+        <w:rPr>
+          <w:bCs/>
+        </w:rPr>
+        <w:t>nach Datum/Bewertung sortiert, von bis)</w:t>
       </w:r>
     </w:p>
     <w:p>
@@ -1688,88 +1232,32 @@
           <w:numId w:val="3"/>
         </w:numPr>
         <w:rPr>
-          <w:b/>
-          <w:bCs/>
-          <w:lang w:val="en-US"/>
-        </w:rPr>
-      </w:pPr>
-      <w:r>
-        <w:rPr>
-          <w:b/>
-          <w:bCs/>
-          <w:lang w:val="en-US"/>
-        </w:rPr>
-        <w:t>Auf Foreign keys (</w:t>
-      </w:r>
-      <w:proofErr w:type="spellStart"/>
-      <w:r>
-        <w:rPr>
-          <w:b/>
-          <w:bCs/>
-          <w:lang w:val="en-US"/>
-        </w:rPr>
-        <w:t>Funobjekt</w:t>
-      </w:r>
-      <w:r>
-        <w:rPr>
-          <w:b/>
-          <w:bCs/>
-          <w:lang w:val="en-US"/>
-        </w:rPr>
-        <w:t>-E</w:t>
-      </w:r>
-      <w:r>
-        <w:rPr>
-          <w:b/>
-          <w:bCs/>
-          <w:lang w:val="en-US"/>
-        </w:rPr>
-        <w:t>rsteller</w:t>
-      </w:r>
-      <w:proofErr w:type="spellEnd"/>
-      <w:r>
-        <w:rPr>
-          <w:b/>
-          <w:bCs/>
-          <w:lang w:val="en-US"/>
-        </w:rPr>
-        <w:t>, Gruppe-</w:t>
-      </w:r>
-      <w:proofErr w:type="spellStart"/>
-      <w:r>
-        <w:rPr>
-          <w:b/>
-          <w:bCs/>
-          <w:lang w:val="en-US"/>
-        </w:rPr>
-        <w:t>Gründer</w:t>
-      </w:r>
-      <w:proofErr w:type="spellEnd"/>
-      <w:r>
-        <w:rPr>
-          <w:b/>
-          <w:bCs/>
-          <w:lang w:val="en-US"/>
-        </w:rPr>
-        <w:t xml:space="preserve">, </w:t>
-      </w:r>
-      <w:proofErr w:type="spellStart"/>
-      <w:r>
-        <w:rPr>
-          <w:b/>
-          <w:bCs/>
-          <w:lang w:val="en-US"/>
-        </w:rPr>
-        <w:t>usw</w:t>
-      </w:r>
-      <w:proofErr w:type="spellEnd"/>
-      <w:r>
-        <w:rPr>
-          <w:b/>
-          <w:bCs/>
-          <w:lang w:val="en-US"/>
-        </w:rPr>
-        <w:t>)</w:t>
+          <w:bCs/>
+        </w:rPr>
+      </w:pPr>
+      <w:r>
+        <w:rPr>
+          <w:bCs/>
+        </w:rPr>
+        <w:t xml:space="preserve">Alle Fun-Objekte </w:t>
+      </w:r>
+      <w:r>
+        <w:rPr>
+          <w:bCs/>
+        </w:rPr>
+        <w:t>(</w:t>
+      </w:r>
+      <w:r>
+        <w:rPr>
+          <w:bCs/>
+        </w:rPr>
+        <w:t xml:space="preserve">Art, </w:t>
+      </w:r>
+      <w:r>
+        <w:rPr>
+          <w:bCs/>
+        </w:rPr>
+        <w:t>nach Datum/Bewertung sortiert, von bis)</w:t>
       </w:r>
     </w:p>
     <w:p>
@@ -1780,108 +1268,14 @@
           <w:numId w:val="3"/>
         </w:numPr>
         <w:rPr>
-          <w:b/>
-          <w:bCs/>
-          <w:lang w:val="en-US"/>
-        </w:rPr>
-      </w:pPr>
-      <w:r>
-        <w:rPr>
-          <w:b/>
-          <w:bCs/>
-          <w:lang w:val="en-US"/>
-        </w:rPr>
-        <w:t xml:space="preserve">Auf </w:t>
-      </w:r>
-      <w:proofErr w:type="spellStart"/>
-      <w:r>
-        <w:rPr>
-          <w:b/>
-          <w:bCs/>
-          <w:lang w:val="en-US"/>
-        </w:rPr>
-        <w:t>Usernamen</w:t>
-      </w:r>
-      <w:proofErr w:type="spellEnd"/>
-      <w:r>
-        <w:rPr>
-          <w:b/>
-          <w:bCs/>
-          <w:lang w:val="en-US"/>
-        </w:rPr>
-        <w:t xml:space="preserve"> (</w:t>
-      </w:r>
-      <w:proofErr w:type="spellStart"/>
-      <w:r>
-        <w:rPr>
-          <w:b/>
-          <w:bCs/>
-          <w:lang w:val="en-US"/>
-        </w:rPr>
-        <w:t>beim</w:t>
-      </w:r>
-      <w:proofErr w:type="spellEnd"/>
-      <w:r>
-        <w:rPr>
-          <w:b/>
-          <w:bCs/>
-          <w:lang w:val="en-US"/>
-        </w:rPr>
-        <w:t xml:space="preserve"> </w:t>
-      </w:r>
-      <w:proofErr w:type="spellStart"/>
-      <w:r>
-        <w:rPr>
-          <w:b/>
-          <w:bCs/>
-          <w:lang w:val="en-US"/>
-        </w:rPr>
-        <w:t>Suchen</w:t>
-      </w:r>
-      <w:proofErr w:type="spellEnd"/>
-      <w:r>
-        <w:rPr>
-          <w:b/>
-          <w:bCs/>
-          <w:lang w:val="en-US"/>
-        </w:rPr>
-        <w:t xml:space="preserve"> </w:t>
-      </w:r>
-      <w:proofErr w:type="spellStart"/>
-      <w:r>
-        <w:rPr>
-          <w:b/>
-          <w:bCs/>
-          <w:lang w:val="en-US"/>
-        </w:rPr>
-        <w:t>nach</w:t>
-      </w:r>
-      <w:proofErr w:type="spellEnd"/>
-      <w:r>
-        <w:rPr>
-          <w:b/>
-          <w:bCs/>
-          <w:lang w:val="en-US"/>
-        </w:rPr>
-        <w:t xml:space="preserve"> </w:t>
-      </w:r>
-      <w:proofErr w:type="spellStart"/>
-      <w:r>
-        <w:rPr>
-          <w:b/>
-          <w:bCs/>
-          <w:lang w:val="en-US"/>
-        </w:rPr>
-        <w:t>einem</w:t>
-      </w:r>
-      <w:proofErr w:type="spellEnd"/>
-      <w:r>
-        <w:rPr>
-          <w:b/>
-          <w:bCs/>
-          <w:lang w:val="en-US"/>
-        </w:rPr>
-        <w:t xml:space="preserve"> User)</w:t>
+          <w:bCs/>
+        </w:rPr>
+      </w:pPr>
+      <w:r>
+        <w:rPr>
+          <w:bCs/>
+        </w:rPr>
+        <w:t>Alle Gruppen (nach Name/Datum/Mitgliederzahl)</w:t>
       </w:r>
     </w:p>
     <w:p>
@@ -1893,169 +1287,244 @@
         </w:numPr>
         <w:rPr>
           <w:bCs/>
+        </w:rPr>
+      </w:pPr>
+      <w:r>
+        <w:rPr>
+          <w:bCs/>
+        </w:rPr>
+        <w:t xml:space="preserve">Einzelnes Fun-Objekt (nach </w:t>
+      </w:r>
+      <w:proofErr w:type="spellStart"/>
+      <w:r>
+        <w:rPr>
+          <w:bCs/>
+        </w:rPr>
+        <w:t>id</w:t>
+      </w:r>
+      <w:proofErr w:type="spellEnd"/>
+      <w:r>
+        <w:rPr>
+          <w:bCs/>
+        </w:rPr>
+        <w:t>, je nach Art auch entsprechende Zusatzspalten mit Link/Text/…)</w:t>
+      </w:r>
+    </w:p>
+    <w:p>
+      <w:pPr>
+        <w:pStyle w:val="Default"/>
+        <w:numPr>
+          <w:ilvl w:val="0"/>
+          <w:numId w:val="3"/>
+        </w:numPr>
+        <w:rPr>
+          <w:bCs/>
+        </w:rPr>
+      </w:pPr>
+      <w:r>
+        <w:rPr>
+          <w:bCs/>
+        </w:rPr>
+        <w:t xml:space="preserve">Alle Kommentare eines Fun-Objekts (nach </w:t>
+      </w:r>
+      <w:proofErr w:type="spellStart"/>
+      <w:r>
+        <w:rPr>
+          <w:bCs/>
+        </w:rPr>
+        <w:t>id</w:t>
+      </w:r>
+      <w:proofErr w:type="spellEnd"/>
+      <w:r>
+        <w:rPr>
+          <w:bCs/>
+        </w:rPr>
+        <w:t xml:space="preserve"> von Fun-Objekt)</w:t>
+      </w:r>
+    </w:p>
+    <w:p>
+      <w:pPr>
+        <w:pStyle w:val="Default"/>
+        <w:numPr>
+          <w:ilvl w:val="0"/>
+          <w:numId w:val="3"/>
+        </w:numPr>
+        <w:rPr>
+          <w:bCs/>
+        </w:rPr>
+      </w:pPr>
+      <w:r>
+        <w:rPr>
+          <w:bCs/>
+        </w:rPr>
+        <w:t xml:space="preserve">Eine Gruppe (nach </w:t>
+      </w:r>
+      <w:proofErr w:type="spellStart"/>
+      <w:r>
+        <w:rPr>
+          <w:bCs/>
+        </w:rPr>
+        <w:t>id</w:t>
+      </w:r>
+      <w:proofErr w:type="spellEnd"/>
+      <w:r>
+        <w:rPr>
+          <w:bCs/>
+        </w:rPr>
+        <w:t>, inklusive Mitgliederanzahl &amp; Gründername)</w:t>
+      </w:r>
+    </w:p>
+    <w:p>
+      <w:pPr>
+        <w:pStyle w:val="Default"/>
+        <w:numPr>
+          <w:ilvl w:val="0"/>
+          <w:numId w:val="3"/>
+        </w:numPr>
+        <w:rPr>
+          <w:bCs/>
+        </w:rPr>
+      </w:pPr>
+      <w:r>
+        <w:rPr>
+          <w:bCs/>
+        </w:rPr>
+        <w:t>Einen Troll (nach Benutzername, inklusive Profilbild-Link)</w:t>
+      </w:r>
+    </w:p>
+    <w:p>
+      <w:pPr>
+        <w:pStyle w:val="Default"/>
+        <w:rPr>
+          <w:b/>
+          <w:bCs/>
+        </w:rPr>
+      </w:pPr>
+    </w:p>
+    <w:p>
+      <w:pPr>
+        <w:pStyle w:val="Default"/>
+        <w:rPr>
+          <w:b/>
+          <w:bCs/>
           <w:lang w:val="en-US"/>
         </w:rPr>
       </w:pPr>
+      <w:proofErr w:type="spellStart"/>
       <w:r>
         <w:rPr>
           <w:b/>
           <w:bCs/>
           <w:lang w:val="en-US"/>
         </w:rPr>
-        <w:t>Auf Fun-</w:t>
-      </w:r>
-      <w:proofErr w:type="spellStart"/>
+        <w:lastRenderedPageBreak/>
+        <w:t>Indizes</w:t>
+      </w:r>
+      <w:proofErr w:type="spellEnd"/>
       <w:r>
         <w:rPr>
           <w:b/>
           <w:bCs/>
           <w:lang w:val="en-US"/>
         </w:rPr>
-        <w:t>Objekt</w:t>
-      </w:r>
-      <w:proofErr w:type="spellEnd"/>
-      <w:r>
-        <w:rPr>
-          <w:b/>
-          <w:bCs/>
-          <w:lang w:val="en-US"/>
-        </w:rPr>
         <w:t xml:space="preserve"> </w:t>
       </w:r>
-      <w:proofErr w:type="spellStart"/>
-      <w:r>
-        <w:rPr>
-          <w:b/>
-          <w:bCs/>
-          <w:lang w:val="en-US"/>
-        </w:rPr>
-        <w:t>titel</w:t>
-      </w:r>
-      <w:proofErr w:type="spellEnd"/>
-      <w:r>
-        <w:rPr>
-          <w:b/>
-          <w:bCs/>
-          <w:lang w:val="en-US"/>
-        </w:rPr>
-        <w:t xml:space="preserve"> (</w:t>
-      </w:r>
-      <w:proofErr w:type="spellStart"/>
-      <w:r>
-        <w:rPr>
-          <w:b/>
-          <w:bCs/>
-          <w:lang w:val="en-US"/>
-        </w:rPr>
-        <w:t>beim</w:t>
-      </w:r>
-      <w:proofErr w:type="spellEnd"/>
-      <w:r>
-        <w:rPr>
-          <w:b/>
-          <w:bCs/>
-          <w:lang w:val="en-US"/>
+    </w:p>
+    <w:p>
+      <w:pPr>
+        <w:pStyle w:val="Default"/>
+        <w:numPr>
+          <w:ilvl w:val="0"/>
+          <w:numId w:val="3"/>
+        </w:numPr>
+        <w:rPr>
+          <w:bCs/>
+        </w:rPr>
+      </w:pPr>
+      <w:r>
+        <w:rPr>
+          <w:bCs/>
+        </w:rPr>
+        <w:t>Auf Usernamen (beim Suchen nach einem User)</w:t>
+      </w:r>
+    </w:p>
+    <w:p>
+      <w:pPr>
+        <w:pStyle w:val="Default"/>
+        <w:numPr>
+          <w:ilvl w:val="0"/>
+          <w:numId w:val="3"/>
+        </w:numPr>
+        <w:rPr>
+          <w:bCs/>
+        </w:rPr>
+      </w:pPr>
+      <w:r>
+        <w:rPr>
+          <w:bCs/>
+        </w:rPr>
+        <w:t xml:space="preserve">Auf Fun-Objekt </w:t>
+      </w:r>
+      <w:r>
+        <w:rPr>
+          <w:bCs/>
+        </w:rPr>
+        <w:t>T</w:t>
+      </w:r>
+      <w:r>
+        <w:rPr>
+          <w:bCs/>
+        </w:rPr>
+        <w:t>itel (beim Suchen nach Fun-Objekt)</w:t>
+      </w:r>
+      <w:r>
+        <w:rPr>
+          <w:bCs/>
         </w:rPr>
         <w:t xml:space="preserve"> </w:t>
       </w:r>
-      <w:proofErr w:type="spellStart"/>
-      <w:r>
-        <w:rPr>
-          <w:b/>
-          <w:bCs/>
-          <w:lang w:val="en-US"/>
-        </w:rPr>
-        <w:t>Suchen</w:t>
-      </w:r>
-      <w:proofErr w:type="spellEnd"/>
-      <w:r>
-        <w:rPr>
-          <w:b/>
-          <w:bCs/>
-          <w:lang w:val="en-US"/>
-        </w:rPr>
-        <w:t xml:space="preserve"> </w:t>
-      </w:r>
-      <w:proofErr w:type="spellStart"/>
-      <w:r>
-        <w:rPr>
-          <w:b/>
-          <w:bCs/>
-          <w:lang w:val="en-US"/>
-        </w:rPr>
-        <w:t>nach</w:t>
-      </w:r>
-      <w:proofErr w:type="spellEnd"/>
-      <w:r>
-        <w:rPr>
-          <w:b/>
-          <w:bCs/>
-          <w:lang w:val="en-US"/>
-        </w:rPr>
-        <w:t xml:space="preserve"> Fun-</w:t>
-      </w:r>
-      <w:proofErr w:type="spellStart"/>
-      <w:r>
-        <w:rPr>
-          <w:b/>
-          <w:bCs/>
-          <w:lang w:val="en-US"/>
-        </w:rPr>
-        <w:t>Objekt</w:t>
-      </w:r>
-      <w:proofErr w:type="spellEnd"/>
-      <w:r>
-        <w:rPr>
-          <w:b/>
-          <w:bCs/>
-          <w:lang w:val="en-US"/>
-        </w:rPr>
-        <w:t>)</w:t>
-      </w:r>
-      <w:r>
-        <w:rPr>
-          <w:bCs/>
-          <w:lang w:val="en-US"/>
-        </w:rPr>
-        <w:t xml:space="preserve"> </w:t>
-      </w:r>
-    </w:p>
-    <w:p>
-      <w:pPr>
-        <w:pStyle w:val="Default"/>
-        <w:rPr>
-          <w:bCs/>
-          <w:lang w:val="en-US"/>
-        </w:rPr>
-      </w:pPr>
-    </w:p>
-    <w:p>
-      <w:pPr>
-        <w:pStyle w:val="Default"/>
-        <w:rPr>
-          <w:b/>
-          <w:bCs/>
-          <w:lang w:val="en-US"/>
-        </w:rPr>
-      </w:pPr>
-      <w:r>
-        <w:rPr>
-          <w:b/>
-          <w:bCs/>
-          <w:lang w:val="en-US"/>
-        </w:rPr>
-        <w:t>GUI-</w:t>
-      </w:r>
-      <w:proofErr w:type="spellStart"/>
-      <w:r>
-        <w:rPr>
-          <w:b/>
-          <w:bCs/>
-          <w:lang w:val="en-US"/>
-        </w:rPr>
-        <w:t>Programmiersprache</w:t>
-      </w:r>
-      <w:proofErr w:type="spellEnd"/>
+    </w:p>
+    <w:p>
+      <w:pPr>
+        <w:pStyle w:val="Default"/>
+        <w:numPr>
+          <w:ilvl w:val="0"/>
+          <w:numId w:val="3"/>
+        </w:numPr>
+        <w:rPr>
+          <w:bCs/>
+        </w:rPr>
+      </w:pPr>
+      <w:r>
+        <w:rPr>
+          <w:bCs/>
+        </w:rPr>
+        <w:t>Auf Gruppennamen (beim Suchen nach einer Gruppe)</w:t>
+      </w:r>
+    </w:p>
+    <w:p>
+      <w:pPr>
+        <w:pStyle w:val="Default"/>
+        <w:rPr>
+          <w:bCs/>
+        </w:rPr>
+      </w:pPr>
+    </w:p>
+    <w:p>
+      <w:pPr>
+        <w:pStyle w:val="Default"/>
+        <w:rPr>
+          <w:b/>
+          <w:bCs/>
+        </w:rPr>
+      </w:pPr>
+      <w:r>
+        <w:rPr>
+          <w:b/>
+          <w:bCs/>
+        </w:rPr>
+        <w:t>GUI-Programmiersprache</w:t>
+      </w:r>
     </w:p>
     <w:p>
       <w:pPr>

</xml_diff>

<commit_message>
added testfile for stupid temporary code
</commit_message>
<xml_diff>
--- a/doc/projektantrag.docx
+++ b/doc/projektantrag.docx
@@ -1,6 +1,6 @@
 
 <file path=word/document.xml><?xml version="1.0" encoding="utf-8"?>
-<w:document xmlns:ve="http://schemas.openxmlformats.org/markup-compatibility/2006" xmlns:o="urn:schemas-microsoft-com:office:office" xmlns:r="http://schemas.openxmlformats.org/officeDocument/2006/relationships" xmlns:m="http://schemas.openxmlformats.org/officeDocument/2006/math" xmlns:v="urn:schemas-microsoft-com:vml" xmlns:wp="http://schemas.openxmlformats.org/drawingml/2006/wordprocessingDrawing" xmlns:w10="urn:schemas-microsoft-com:office:word" xmlns:w="http://schemas.openxmlformats.org/wordprocessingml/2006/main" xmlns:wne="http://schemas.microsoft.com/office/word/2006/wordml">
+<w:document xmlns:wpc="http://schemas.microsoft.com/office/word/2010/wordprocessingCanvas" xmlns:cx="http://schemas.microsoft.com/office/drawing/2014/chartex" xmlns:cx1="http://schemas.microsoft.com/office/drawing/2015/9/8/chartex" xmlns:cx2="http://schemas.microsoft.com/office/drawing/2015/10/21/chartex" xmlns:cx3="http://schemas.microsoft.com/office/drawing/2016/5/9/chartex" xmlns:cx4="http://schemas.microsoft.com/office/drawing/2016/5/10/chartex" xmlns:cx5="http://schemas.microsoft.com/office/drawing/2016/5/11/chartex" xmlns:cx6="http://schemas.microsoft.com/office/drawing/2016/5/12/chartex" xmlns:cx7="http://schemas.microsoft.com/office/drawing/2016/5/13/chartex" xmlns:cx8="http://schemas.microsoft.com/office/drawing/2016/5/14/chartex" xmlns:mc="http://schemas.openxmlformats.org/markup-compatibility/2006" xmlns:aink="http://schemas.microsoft.com/office/drawing/2016/ink" xmlns:am3d="http://schemas.microsoft.com/office/drawing/2017/model3d" xmlns:o="urn:schemas-microsoft-com:office:office" xmlns:r="http://schemas.openxmlformats.org/officeDocument/2006/relationships" xmlns:m="http://schemas.openxmlformats.org/officeDocument/2006/math" xmlns:v="urn:schemas-microsoft-com:vml" xmlns:wp14="http://schemas.microsoft.com/office/word/2010/wordprocessingDrawing" xmlns:wp="http://schemas.openxmlformats.org/drawingml/2006/wordprocessingDrawing" xmlns:w10="urn:schemas-microsoft-com:office:word" xmlns:w="http://schemas.openxmlformats.org/wordprocessingml/2006/main" xmlns:w14="http://schemas.microsoft.com/office/word/2010/wordml" xmlns:w15="http://schemas.microsoft.com/office/word/2012/wordml" xmlns:w16cid="http://schemas.microsoft.com/office/word/2016/wordml/cid" xmlns:w16se="http://schemas.microsoft.com/office/word/2015/wordml/symex" xmlns:wpg="http://schemas.microsoft.com/office/word/2010/wordprocessingGroup" xmlns:wpi="http://schemas.microsoft.com/office/word/2010/wordprocessingInk" xmlns:wne="http://schemas.microsoft.com/office/word/2006/wordml" xmlns:wps="http://schemas.microsoft.com/office/word/2010/wordprocessingShape" mc:Ignorable="w14 w15 w16se w16cid wp14">
   <w:body>
     <w:p>
       <w:pPr>
@@ -138,13 +138,8 @@
       <w:pPr>
         <w:pStyle w:val="berschrift1"/>
       </w:pPr>
-      <w:proofErr w:type="spellStart"/>
-      <w:r>
-        <w:t>Coding</w:t>
-      </w:r>
-      <w:proofErr w:type="spellEnd"/>
-      <w:r>
-        <w:t xml:space="preserve"> </w:t>
+      <w:r>
+        <w:t xml:space="preserve">Coding </w:t>
       </w:r>
       <w:proofErr w:type="spellStart"/>
       <w:r>
@@ -378,15 +373,15 @@
       </w:r>
       <w:proofErr w:type="spellEnd"/>
       <w:r>
-        <w:t xml:space="preserve">-Notation benannt und stellen ein Nomen dar. Zwischentabellen für m:n Beziehungen werden nach </w:t>
+        <w:t xml:space="preserve">-Notation benannt und stellen ein Nomen dar. Zwischentabellen für </w:t>
       </w:r>
       <w:proofErr w:type="gramStart"/>
       <w:r>
-        <w:t>dem selben</w:t>
+        <w:t>m:n</w:t>
       </w:r>
       <w:proofErr w:type="gramEnd"/>
       <w:r>
-        <w:t xml:space="preserve"> Schema benannt und enthalten einen aussagekräftigen Namen.</w:t>
+        <w:t xml:space="preserve"> Beziehungen werden nach dem selben Schema benannt und enthalten einen aussagekräftigen Namen.</w:t>
       </w:r>
     </w:p>
     <w:p>
@@ -586,7 +581,7 @@
                     </pic:cNvPicPr>
                   </pic:nvPicPr>
                   <pic:blipFill>
-                    <a:blip r:embed="rId5" cstate="print"/>
+                    <a:blip r:embed="rId7" cstate="print"/>
                     <a:srcRect/>
                     <a:stretch>
                       <a:fillRect/>
@@ -723,7 +718,6 @@
           <w:bCs/>
           <w:sz w:val="22"/>
           <w:szCs w:val="22"/>
-          <w:lang w:val="en-US"/>
         </w:rPr>
       </w:pPr>
       <w:r>
@@ -732,9 +726,8 @@
           <w:bCs/>
           <w:sz w:val="22"/>
           <w:szCs w:val="22"/>
-          <w:lang w:val="en-US"/>
-        </w:rPr>
-        <w:t xml:space="preserve">Trigger </w:t>
+        </w:rPr>
+        <w:t xml:space="preserve">Trigger für jede </w:t>
       </w:r>
       <w:proofErr w:type="spellStart"/>
       <w:r>
@@ -743,9 +736,8 @@
           <w:bCs/>
           <w:sz w:val="22"/>
           <w:szCs w:val="22"/>
-          <w:lang w:val="en-US"/>
-        </w:rPr>
-        <w:t>für</w:t>
+        </w:rPr>
+        <w:t>Stored</w:t>
       </w:r>
       <w:proofErr w:type="spellEnd"/>
       <w:r>
@@ -754,7 +746,6 @@
           <w:bCs/>
           <w:sz w:val="22"/>
           <w:szCs w:val="22"/>
-          <w:lang w:val="en-US"/>
         </w:rPr>
         <w:t xml:space="preserve"> </w:t>
       </w:r>
@@ -765,9 +756,8 @@
           <w:bCs/>
           <w:sz w:val="22"/>
           <w:szCs w:val="22"/>
-          <w:lang w:val="en-US"/>
-        </w:rPr>
-        <w:t>jede</w:t>
+        </w:rPr>
+        <w:t>Procedure</w:t>
       </w:r>
       <w:proofErr w:type="spellEnd"/>
       <w:r>
@@ -776,9 +766,26 @@
           <w:bCs/>
           <w:sz w:val="22"/>
           <w:szCs w:val="22"/>
-          <w:lang w:val="en-US"/>
-        </w:rPr>
-        <w:t xml:space="preserve"> Stored Procedure:</w:t>
+        </w:rPr>
+        <w:t xml:space="preserve"> zum Datenintegrität sicherstel</w:t>
+      </w:r>
+      <w:r>
+        <w:rPr>
+          <w:rFonts w:asciiTheme="minorHAnsi" w:hAnsiTheme="minorHAnsi"/>
+          <w:bCs/>
+          <w:sz w:val="22"/>
+          <w:szCs w:val="22"/>
+        </w:rPr>
+        <w:t>len</w:t>
+      </w:r>
+      <w:r>
+        <w:rPr>
+          <w:rFonts w:asciiTheme="minorHAnsi" w:hAnsiTheme="minorHAnsi"/>
+          <w:bCs/>
+          <w:sz w:val="22"/>
+          <w:szCs w:val="22"/>
+        </w:rPr>
+        <w:t>:</w:t>
       </w:r>
     </w:p>
     <w:p>
@@ -828,150 +835,161 @@
           <w:sz w:val="22"/>
           <w:szCs w:val="22"/>
         </w:rPr>
-        <w:t>Profilbild für einen User setzten</w:t>
-      </w:r>
-    </w:p>
-    <w:p>
-      <w:pPr>
-        <w:pStyle w:val="Default"/>
-        <w:numPr>
-          <w:ilvl w:val="1"/>
-          <w:numId w:val="10"/>
-        </w:numPr>
+        <w:t>Profilbild für eine</w:t>
+      </w:r>
+      <w:bookmarkStart w:id="0" w:name="_GoBack"/>
+      <w:bookmarkEnd w:id="0"/>
+      <w:r>
         <w:rPr>
           <w:rFonts w:asciiTheme="minorHAnsi" w:hAnsiTheme="minorHAnsi"/>
           <w:bCs/>
           <w:sz w:val="22"/>
           <w:szCs w:val="22"/>
         </w:rPr>
-      </w:pPr>
-      <w:r>
+        <w:t>n User setzten</w:t>
+      </w:r>
+    </w:p>
+    <w:p>
+      <w:pPr>
+        <w:pStyle w:val="Default"/>
+        <w:numPr>
+          <w:ilvl w:val="1"/>
+          <w:numId w:val="10"/>
+        </w:numPr>
         <w:rPr>
           <w:rFonts w:asciiTheme="minorHAnsi" w:hAnsiTheme="minorHAnsi"/>
           <w:bCs/>
           <w:sz w:val="22"/>
           <w:szCs w:val="22"/>
         </w:rPr>
-        <w:t>Gruppe anlegen</w:t>
-      </w:r>
-    </w:p>
-    <w:p>
-      <w:pPr>
-        <w:pStyle w:val="Default"/>
-        <w:numPr>
-          <w:ilvl w:val="1"/>
-          <w:numId w:val="10"/>
-        </w:numPr>
+      </w:pPr>
+      <w:r>
         <w:rPr>
           <w:rFonts w:asciiTheme="minorHAnsi" w:hAnsiTheme="minorHAnsi"/>
           <w:bCs/>
           <w:sz w:val="22"/>
           <w:szCs w:val="22"/>
         </w:rPr>
-      </w:pPr>
-      <w:r>
+        <w:t>Gruppe anlegen</w:t>
+      </w:r>
+    </w:p>
+    <w:p>
+      <w:pPr>
+        <w:pStyle w:val="Default"/>
+        <w:numPr>
+          <w:ilvl w:val="1"/>
+          <w:numId w:val="10"/>
+        </w:numPr>
         <w:rPr>
           <w:rFonts w:asciiTheme="minorHAnsi" w:hAnsiTheme="minorHAnsi"/>
           <w:bCs/>
           <w:sz w:val="22"/>
           <w:szCs w:val="22"/>
         </w:rPr>
-        <w:t>Beitritt eines Users zu einer Gruppe</w:t>
-      </w:r>
-    </w:p>
-    <w:p>
-      <w:pPr>
-        <w:pStyle w:val="Default"/>
-        <w:numPr>
-          <w:ilvl w:val="1"/>
-          <w:numId w:val="10"/>
-        </w:numPr>
+      </w:pPr>
+      <w:r>
         <w:rPr>
           <w:rFonts w:asciiTheme="minorHAnsi" w:hAnsiTheme="minorHAnsi"/>
           <w:bCs/>
           <w:sz w:val="22"/>
           <w:szCs w:val="22"/>
         </w:rPr>
-      </w:pPr>
-      <w:r>
+        <w:t>Beitritt eines Users zu einer Gruppe</w:t>
+      </w:r>
+    </w:p>
+    <w:p>
+      <w:pPr>
+        <w:pStyle w:val="Default"/>
+        <w:numPr>
+          <w:ilvl w:val="1"/>
+          <w:numId w:val="10"/>
+        </w:numPr>
         <w:rPr>
           <w:rFonts w:asciiTheme="minorHAnsi" w:hAnsiTheme="minorHAnsi"/>
           <w:bCs/>
           <w:sz w:val="22"/>
           <w:szCs w:val="22"/>
         </w:rPr>
-        <w:t>Profilbild für Gruppe setzten</w:t>
-      </w:r>
-    </w:p>
-    <w:p>
-      <w:pPr>
-        <w:pStyle w:val="Default"/>
-        <w:numPr>
-          <w:ilvl w:val="1"/>
-          <w:numId w:val="10"/>
-        </w:numPr>
+      </w:pPr>
+      <w:r>
         <w:rPr>
           <w:rFonts w:asciiTheme="minorHAnsi" w:hAnsiTheme="minorHAnsi"/>
           <w:bCs/>
           <w:sz w:val="22"/>
           <w:szCs w:val="22"/>
         </w:rPr>
-      </w:pPr>
-      <w:r>
+        <w:t>Profilbild für Gruppe setzten</w:t>
+      </w:r>
+    </w:p>
+    <w:p>
+      <w:pPr>
+        <w:pStyle w:val="Default"/>
+        <w:numPr>
+          <w:ilvl w:val="1"/>
+          <w:numId w:val="10"/>
+        </w:numPr>
         <w:rPr>
           <w:rFonts w:asciiTheme="minorHAnsi" w:hAnsiTheme="minorHAnsi"/>
           <w:bCs/>
           <w:sz w:val="22"/>
           <w:szCs w:val="22"/>
         </w:rPr>
-        <w:t>Fun-Objekt erstellen</w:t>
-      </w:r>
-    </w:p>
-    <w:p>
-      <w:pPr>
-        <w:pStyle w:val="Default"/>
-        <w:numPr>
-          <w:ilvl w:val="1"/>
-          <w:numId w:val="10"/>
-        </w:numPr>
+      </w:pPr>
+      <w:r>
         <w:rPr>
           <w:rFonts w:asciiTheme="minorHAnsi" w:hAnsiTheme="minorHAnsi"/>
           <w:bCs/>
           <w:sz w:val="22"/>
           <w:szCs w:val="22"/>
         </w:rPr>
-      </w:pPr>
-      <w:r>
-        <w:rPr>
-          <w:rFonts w:asciiTheme="minorHAnsi" w:hAnsiTheme="minorHAnsi"/>
-          <w:sz w:val="22"/>
-          <w:szCs w:val="22"/>
-        </w:rPr>
-        <w:t>Kommentieren eines Fun-Objekts</w:t>
-      </w:r>
-      <w:r>
+        <w:t>Fun-Objekt erstellen</w:t>
+      </w:r>
+    </w:p>
+    <w:p>
+      <w:pPr>
+        <w:pStyle w:val="Default"/>
+        <w:numPr>
+          <w:ilvl w:val="1"/>
+          <w:numId w:val="10"/>
+        </w:numPr>
         <w:rPr>
           <w:rFonts w:asciiTheme="minorHAnsi" w:hAnsiTheme="minorHAnsi"/>
           <w:bCs/>
           <w:sz w:val="22"/>
           <w:szCs w:val="22"/>
         </w:rPr>
-        <w:t xml:space="preserve"> </w:t>
-      </w:r>
-    </w:p>
-    <w:p>
-      <w:pPr>
-        <w:pStyle w:val="Default"/>
-        <w:numPr>
-          <w:ilvl w:val="1"/>
-          <w:numId w:val="10"/>
-        </w:numPr>
+      </w:pPr>
+      <w:r>
+        <w:rPr>
+          <w:rFonts w:asciiTheme="minorHAnsi" w:hAnsiTheme="minorHAnsi"/>
+          <w:sz w:val="22"/>
+          <w:szCs w:val="22"/>
+        </w:rPr>
+        <w:t>Kommentieren eines Fun-Objekts</w:t>
+      </w:r>
+      <w:r>
         <w:rPr>
           <w:rFonts w:asciiTheme="minorHAnsi" w:hAnsiTheme="minorHAnsi"/>
           <w:bCs/>
           <w:sz w:val="22"/>
           <w:szCs w:val="22"/>
         </w:rPr>
+        <w:t xml:space="preserve"> </w:t>
+      </w:r>
+    </w:p>
+    <w:p>
+      <w:pPr>
+        <w:pStyle w:val="Default"/>
+        <w:numPr>
+          <w:ilvl w:val="1"/>
+          <w:numId w:val="10"/>
+        </w:numPr>
+        <w:rPr>
+          <w:rFonts w:asciiTheme="minorHAnsi" w:hAnsiTheme="minorHAnsi"/>
+          <w:bCs/>
+          <w:sz w:val="22"/>
+          <w:szCs w:val="22"/>
+        </w:rPr>
       </w:pPr>
       <w:r>
         <w:rPr>
@@ -1020,8 +1038,6 @@
         </w:rPr>
         <w:t>User anlegen</w:t>
       </w:r>
-      <w:bookmarkStart w:id="0" w:name="_GoBack"/>
-      <w:bookmarkEnd w:id="0"/>
       <w:r>
         <w:rPr>
           <w:rFonts w:cstheme="minorHAnsi"/>
@@ -1710,6 +1726,8 @@
       </w:r>
     </w:p>
     <w:sectPr>
+      <w:headerReference w:type="default" r:id="rId8"/>
+      <w:footerReference w:type="default" r:id="rId9"/>
       <w:pgSz w:w="11906" w:h="16838"/>
       <w:pgMar w:top="1417" w:right="1417" w:bottom="1134" w:left="1417" w:header="708" w:footer="708" w:gutter="0"/>
       <w:cols w:space="708"/>
@@ -1719,9 +1737,130 @@
 </w:document>
 </file>
 
+<file path=word/endnotes.xml><?xml version="1.0" encoding="utf-8"?>
+<w:endnotes xmlns:wpc="http://schemas.microsoft.com/office/word/2010/wordprocessingCanvas" xmlns:cx="http://schemas.microsoft.com/office/drawing/2014/chartex" xmlns:cx1="http://schemas.microsoft.com/office/drawing/2015/9/8/chartex" xmlns:cx2="http://schemas.microsoft.com/office/drawing/2015/10/21/chartex" xmlns:cx3="http://schemas.microsoft.com/office/drawing/2016/5/9/chartex" xmlns:cx4="http://schemas.microsoft.com/office/drawing/2016/5/10/chartex" xmlns:cx5="http://schemas.microsoft.com/office/drawing/2016/5/11/chartex" xmlns:cx6="http://schemas.microsoft.com/office/drawing/2016/5/12/chartex" xmlns:cx7="http://schemas.microsoft.com/office/drawing/2016/5/13/chartex" xmlns:cx8="http://schemas.microsoft.com/office/drawing/2016/5/14/chartex" xmlns:mc="http://schemas.openxmlformats.org/markup-compatibility/2006" xmlns:aink="http://schemas.microsoft.com/office/drawing/2016/ink" xmlns:am3d="http://schemas.microsoft.com/office/drawing/2017/model3d" xmlns:o="urn:schemas-microsoft-com:office:office" xmlns:r="http://schemas.openxmlformats.org/officeDocument/2006/relationships" xmlns:m="http://schemas.openxmlformats.org/officeDocument/2006/math" xmlns:v="urn:schemas-microsoft-com:vml" xmlns:wp14="http://schemas.microsoft.com/office/word/2010/wordprocessingDrawing" xmlns:wp="http://schemas.openxmlformats.org/drawingml/2006/wordprocessingDrawing" xmlns:w10="urn:schemas-microsoft-com:office:word" xmlns:w="http://schemas.openxmlformats.org/wordprocessingml/2006/main" xmlns:w14="http://schemas.microsoft.com/office/word/2010/wordml" xmlns:w15="http://schemas.microsoft.com/office/word/2012/wordml" xmlns:w16cid="http://schemas.microsoft.com/office/word/2016/wordml/cid" xmlns:w16se="http://schemas.microsoft.com/office/word/2015/wordml/symex" xmlns:wpg="http://schemas.microsoft.com/office/word/2010/wordprocessingGroup" xmlns:wpi="http://schemas.microsoft.com/office/word/2010/wordprocessingInk" xmlns:wne="http://schemas.microsoft.com/office/word/2006/wordml" xmlns:wps="http://schemas.microsoft.com/office/word/2010/wordprocessingShape" mc:Ignorable="w14 w15 w16se w16cid wp14">
+  <w:endnote w:type="separator" w:id="-1">
+    <w:p>
+      <w:pPr>
+        <w:spacing w:after="0" w:line="240" w:lineRule="auto"/>
+      </w:pPr>
+      <w:r>
+        <w:separator/>
+      </w:r>
+    </w:p>
+  </w:endnote>
+  <w:endnote w:type="continuationSeparator" w:id="0">
+    <w:p>
+      <w:pPr>
+        <w:spacing w:after="0" w:line="240" w:lineRule="auto"/>
+      </w:pPr>
+      <w:r>
+        <w:continuationSeparator/>
+      </w:r>
+    </w:p>
+  </w:endnote>
+</w:endnotes>
+</file>
+
+<file path=word/footer1.xml><?xml version="1.0" encoding="utf-8"?>
+<w:ftr xmlns:wpc="http://schemas.microsoft.com/office/word/2010/wordprocessingCanvas" xmlns:cx="http://schemas.microsoft.com/office/drawing/2014/chartex" xmlns:cx1="http://schemas.microsoft.com/office/drawing/2015/9/8/chartex" xmlns:cx2="http://schemas.microsoft.com/office/drawing/2015/10/21/chartex" xmlns:cx3="http://schemas.microsoft.com/office/drawing/2016/5/9/chartex" xmlns:cx4="http://schemas.microsoft.com/office/drawing/2016/5/10/chartex" xmlns:cx5="http://schemas.microsoft.com/office/drawing/2016/5/11/chartex" xmlns:cx6="http://schemas.microsoft.com/office/drawing/2016/5/12/chartex" xmlns:cx7="http://schemas.microsoft.com/office/drawing/2016/5/13/chartex" xmlns:cx8="http://schemas.microsoft.com/office/drawing/2016/5/14/chartex" xmlns:mc="http://schemas.openxmlformats.org/markup-compatibility/2006" xmlns:aink="http://schemas.microsoft.com/office/drawing/2016/ink" xmlns:am3d="http://schemas.microsoft.com/office/drawing/2017/model3d" xmlns:o="urn:schemas-microsoft-com:office:office" xmlns:r="http://schemas.openxmlformats.org/officeDocument/2006/relationships" xmlns:m="http://schemas.openxmlformats.org/officeDocument/2006/math" xmlns:v="urn:schemas-microsoft-com:vml" xmlns:wp14="http://schemas.microsoft.com/office/word/2010/wordprocessingDrawing" xmlns:wp="http://schemas.openxmlformats.org/drawingml/2006/wordprocessingDrawing" xmlns:w10="urn:schemas-microsoft-com:office:word" xmlns:w="http://schemas.openxmlformats.org/wordprocessingml/2006/main" xmlns:w14="http://schemas.microsoft.com/office/word/2010/wordml" xmlns:w15="http://schemas.microsoft.com/office/word/2012/wordml" xmlns:w16cid="http://schemas.microsoft.com/office/word/2016/wordml/cid" xmlns:w16se="http://schemas.microsoft.com/office/word/2015/wordml/symex" xmlns:wpg="http://schemas.microsoft.com/office/word/2010/wordprocessingGroup" xmlns:wpi="http://schemas.microsoft.com/office/word/2010/wordprocessingInk" xmlns:wne="http://schemas.microsoft.com/office/word/2006/wordml" xmlns:wps="http://schemas.microsoft.com/office/word/2010/wordprocessingShape" mc:Ignorable="w14 w15 w16se w16cid wp14">
+  <w:sdt>
+    <w:sdtPr>
+      <w:id w:val="444667946"/>
+      <w:docPartObj>
+        <w:docPartGallery w:val="Page Numbers (Bottom of Page)"/>
+        <w:docPartUnique/>
+      </w:docPartObj>
+    </w:sdtPr>
+    <w:sdtContent>
+      <w:p>
+        <w:pPr>
+          <w:pStyle w:val="Fuzeile"/>
+          <w:jc w:val="right"/>
+        </w:pPr>
+        <w:r>
+          <w:fldChar w:fldCharType="begin"/>
+        </w:r>
+        <w:r>
+          <w:instrText>PAGE   \* MERGEFORMAT</w:instrText>
+        </w:r>
+        <w:r>
+          <w:fldChar w:fldCharType="separate"/>
+        </w:r>
+        <w:r>
+          <w:rPr>
+            <w:noProof/>
+            <w:lang w:val="de-DE"/>
+          </w:rPr>
+          <w:t>3</w:t>
+        </w:r>
+        <w:r>
+          <w:fldChar w:fldCharType="end"/>
+        </w:r>
+      </w:p>
+    </w:sdtContent>
+  </w:sdt>
+  <w:p>
+    <w:pPr>
+      <w:pStyle w:val="Fuzeile"/>
+    </w:pPr>
+  </w:p>
+</w:ftr>
+</file>
+
+<file path=word/footnotes.xml><?xml version="1.0" encoding="utf-8"?>
+<w:footnotes xmlns:wpc="http://schemas.microsoft.com/office/word/2010/wordprocessingCanvas" xmlns:cx="http://schemas.microsoft.com/office/drawing/2014/chartex" xmlns:cx1="http://schemas.microsoft.com/office/drawing/2015/9/8/chartex" xmlns:cx2="http://schemas.microsoft.com/office/drawing/2015/10/21/chartex" xmlns:cx3="http://schemas.microsoft.com/office/drawing/2016/5/9/chartex" xmlns:cx4="http://schemas.microsoft.com/office/drawing/2016/5/10/chartex" xmlns:cx5="http://schemas.microsoft.com/office/drawing/2016/5/11/chartex" xmlns:cx6="http://schemas.microsoft.com/office/drawing/2016/5/12/chartex" xmlns:cx7="http://schemas.microsoft.com/office/drawing/2016/5/13/chartex" xmlns:cx8="http://schemas.microsoft.com/office/drawing/2016/5/14/chartex" xmlns:mc="http://schemas.openxmlformats.org/markup-compatibility/2006" xmlns:aink="http://schemas.microsoft.com/office/drawing/2016/ink" xmlns:am3d="http://schemas.microsoft.com/office/drawing/2017/model3d" xmlns:o="urn:schemas-microsoft-com:office:office" xmlns:r="http://schemas.openxmlformats.org/officeDocument/2006/relationships" xmlns:m="http://schemas.openxmlformats.org/officeDocument/2006/math" xmlns:v="urn:schemas-microsoft-com:vml" xmlns:wp14="http://schemas.microsoft.com/office/word/2010/wordprocessingDrawing" xmlns:wp="http://schemas.openxmlformats.org/drawingml/2006/wordprocessingDrawing" xmlns:w10="urn:schemas-microsoft-com:office:word" xmlns:w="http://schemas.openxmlformats.org/wordprocessingml/2006/main" xmlns:w14="http://schemas.microsoft.com/office/word/2010/wordml" xmlns:w15="http://schemas.microsoft.com/office/word/2012/wordml" xmlns:w16cid="http://schemas.microsoft.com/office/word/2016/wordml/cid" xmlns:w16se="http://schemas.microsoft.com/office/word/2015/wordml/symex" xmlns:wpg="http://schemas.microsoft.com/office/word/2010/wordprocessingGroup" xmlns:wpi="http://schemas.microsoft.com/office/word/2010/wordprocessingInk" xmlns:wne="http://schemas.microsoft.com/office/word/2006/wordml" xmlns:wps="http://schemas.microsoft.com/office/word/2010/wordprocessingShape" mc:Ignorable="w14 w15 w16se w16cid wp14">
+  <w:footnote w:type="separator" w:id="-1">
+    <w:p>
+      <w:pPr>
+        <w:spacing w:after="0" w:line="240" w:lineRule="auto"/>
+      </w:pPr>
+      <w:r>
+        <w:separator/>
+      </w:r>
+    </w:p>
+  </w:footnote>
+  <w:footnote w:type="continuationSeparator" w:id="0">
+    <w:p>
+      <w:pPr>
+        <w:spacing w:after="0" w:line="240" w:lineRule="auto"/>
+      </w:pPr>
+      <w:r>
+        <w:continuationSeparator/>
+      </w:r>
+    </w:p>
+  </w:footnote>
+</w:footnotes>
+</file>
+
+<file path=word/header1.xml><?xml version="1.0" encoding="utf-8"?>
+<w:hdr xmlns:wpc="http://schemas.microsoft.com/office/word/2010/wordprocessingCanvas" xmlns:cx="http://schemas.microsoft.com/office/drawing/2014/chartex" xmlns:cx1="http://schemas.microsoft.com/office/drawing/2015/9/8/chartex" xmlns:cx2="http://schemas.microsoft.com/office/drawing/2015/10/21/chartex" xmlns:cx3="http://schemas.microsoft.com/office/drawing/2016/5/9/chartex" xmlns:cx4="http://schemas.microsoft.com/office/drawing/2016/5/10/chartex" xmlns:cx5="http://schemas.microsoft.com/office/drawing/2016/5/11/chartex" xmlns:cx6="http://schemas.microsoft.com/office/drawing/2016/5/12/chartex" xmlns:cx7="http://schemas.microsoft.com/office/drawing/2016/5/13/chartex" xmlns:cx8="http://schemas.microsoft.com/office/drawing/2016/5/14/chartex" xmlns:mc="http://schemas.openxmlformats.org/markup-compatibility/2006" xmlns:aink="http://schemas.microsoft.com/office/drawing/2016/ink" xmlns:am3d="http://schemas.microsoft.com/office/drawing/2017/model3d" xmlns:o="urn:schemas-microsoft-com:office:office" xmlns:r="http://schemas.openxmlformats.org/officeDocument/2006/relationships" xmlns:m="http://schemas.openxmlformats.org/officeDocument/2006/math" xmlns:v="urn:schemas-microsoft-com:vml" xmlns:wp14="http://schemas.microsoft.com/office/word/2010/wordprocessingDrawing" xmlns:wp="http://schemas.openxmlformats.org/drawingml/2006/wordprocessingDrawing" xmlns:w10="urn:schemas-microsoft-com:office:word" xmlns:w="http://schemas.openxmlformats.org/wordprocessingml/2006/main" xmlns:w14="http://schemas.microsoft.com/office/word/2010/wordml" xmlns:w15="http://schemas.microsoft.com/office/word/2012/wordml" xmlns:w16cid="http://schemas.microsoft.com/office/word/2016/wordml/cid" xmlns:w16se="http://schemas.microsoft.com/office/word/2015/wordml/symex" xmlns:wpg="http://schemas.microsoft.com/office/word/2010/wordprocessingGroup" xmlns:wpi="http://schemas.microsoft.com/office/word/2010/wordprocessingInk" xmlns:wne="http://schemas.microsoft.com/office/word/2006/wordml" xmlns:wps="http://schemas.microsoft.com/office/word/2010/wordprocessingShape" mc:Ignorable="w14 w15 w16se w16cid wp14">
+  <w:p>
+    <w:pPr>
+      <w:pStyle w:val="Kopfzeile"/>
+    </w:pPr>
+    <w:r>
+      <w:t xml:space="preserve">DBS Projekt </w:t>
+    </w:r>
+    <w:proofErr w:type="spellStart"/>
+    <w:r>
+      <w:t>Memegement</w:t>
+    </w:r>
+    <w:proofErr w:type="spellEnd"/>
+    <w:r>
+      <w:tab/>
+    </w:r>
+    <w:r>
+      <w:tab/>
+      <w:t>08.01.2018</w:t>
+    </w:r>
+  </w:p>
+</w:hdr>
+</file>
+
 <file path=word/numbering.xml><?xml version="1.0" encoding="utf-8"?>
-<w:numbering xmlns:ve="http://schemas.openxmlformats.org/markup-compatibility/2006" xmlns:o="urn:schemas-microsoft-com:office:office" xmlns:r="http://schemas.openxmlformats.org/officeDocument/2006/relationships" xmlns:m="http://schemas.openxmlformats.org/officeDocument/2006/math" xmlns:v="urn:schemas-microsoft-com:vml" xmlns:wp="http://schemas.openxmlformats.org/drawingml/2006/wordprocessingDrawing" xmlns:w10="urn:schemas-microsoft-com:office:word" xmlns:w="http://schemas.openxmlformats.org/wordprocessingml/2006/main" xmlns:wne="http://schemas.microsoft.com/office/word/2006/wordml">
-  <w:abstractNum w:abstractNumId="0">
+<w:numbering xmlns:wpc="http://schemas.microsoft.com/office/word/2010/wordprocessingCanvas" xmlns:cx="http://schemas.microsoft.com/office/drawing/2014/chartex" xmlns:cx1="http://schemas.microsoft.com/office/drawing/2015/9/8/chartex" xmlns:cx2="http://schemas.microsoft.com/office/drawing/2015/10/21/chartex" xmlns:cx3="http://schemas.microsoft.com/office/drawing/2016/5/9/chartex" xmlns:cx4="http://schemas.microsoft.com/office/drawing/2016/5/10/chartex" xmlns:cx5="http://schemas.microsoft.com/office/drawing/2016/5/11/chartex" xmlns:cx6="http://schemas.microsoft.com/office/drawing/2016/5/12/chartex" xmlns:cx7="http://schemas.microsoft.com/office/drawing/2016/5/13/chartex" xmlns:cx8="http://schemas.microsoft.com/office/drawing/2016/5/14/chartex" xmlns:mc="http://schemas.openxmlformats.org/markup-compatibility/2006" xmlns:aink="http://schemas.microsoft.com/office/drawing/2016/ink" xmlns:am3d="http://schemas.microsoft.com/office/drawing/2017/model3d" xmlns:o="urn:schemas-microsoft-com:office:office" xmlns:r="http://schemas.openxmlformats.org/officeDocument/2006/relationships" xmlns:m="http://schemas.openxmlformats.org/officeDocument/2006/math" xmlns:v="urn:schemas-microsoft-com:vml" xmlns:wp14="http://schemas.microsoft.com/office/word/2010/wordprocessingDrawing" xmlns:wp="http://schemas.openxmlformats.org/drawingml/2006/wordprocessingDrawing" xmlns:w10="urn:schemas-microsoft-com:office:word" xmlns:w="http://schemas.openxmlformats.org/wordprocessingml/2006/main" xmlns:w14="http://schemas.microsoft.com/office/word/2010/wordml" xmlns:w15="http://schemas.microsoft.com/office/word/2012/wordml" xmlns:w16cid="http://schemas.microsoft.com/office/word/2016/wordml/cid" xmlns:w16se="http://schemas.microsoft.com/office/word/2015/wordml/symex" xmlns:wpg="http://schemas.microsoft.com/office/word/2010/wordprocessingGroup" xmlns:wpi="http://schemas.microsoft.com/office/word/2010/wordprocessingInk" xmlns:wne="http://schemas.microsoft.com/office/word/2006/wordml" xmlns:wps="http://schemas.microsoft.com/office/word/2010/wordprocessingShape" mc:Ignorable="w14 w15 w16se w16cid wp14">
+  <w:abstractNum w:abstractNumId="0" w15:restartNumberingAfterBreak="0">
     <w:nsid w:val="10220DB8"/>
     <w:multiLevelType w:val="hybridMultilevel"/>
     <w:tmpl w:val="06566320"/>
@@ -1834,7 +1973,7 @@
       </w:rPr>
     </w:lvl>
   </w:abstractNum>
-  <w:abstractNum w:abstractNumId="1">
+  <w:abstractNum w:abstractNumId="1" w15:restartNumberingAfterBreak="0">
     <w:nsid w:val="231C157E"/>
     <w:multiLevelType w:val="hybridMultilevel"/>
     <w:tmpl w:val="7320EE46"/>
@@ -1947,7 +2086,7 @@
       </w:rPr>
     </w:lvl>
   </w:abstractNum>
-  <w:abstractNum w:abstractNumId="2">
+  <w:abstractNum w:abstractNumId="2" w15:restartNumberingAfterBreak="0">
     <w:nsid w:val="37882834"/>
     <w:multiLevelType w:val="hybridMultilevel"/>
     <w:tmpl w:val="FC084706"/>
@@ -2060,7 +2199,7 @@
       </w:rPr>
     </w:lvl>
   </w:abstractNum>
-  <w:abstractNum w:abstractNumId="3">
+  <w:abstractNum w:abstractNumId="3" w15:restartNumberingAfterBreak="0">
     <w:nsid w:val="38497A64"/>
     <w:multiLevelType w:val="hybridMultilevel"/>
     <w:tmpl w:val="465833D0"/>
@@ -2173,7 +2312,7 @@
       </w:rPr>
     </w:lvl>
   </w:abstractNum>
-  <w:abstractNum w:abstractNumId="4">
+  <w:abstractNum w:abstractNumId="4" w15:restartNumberingAfterBreak="0">
     <w:nsid w:val="39954DCF"/>
     <w:multiLevelType w:val="hybridMultilevel"/>
     <w:tmpl w:val="7410FFA6"/>
@@ -2286,7 +2425,7 @@
       </w:rPr>
     </w:lvl>
   </w:abstractNum>
-  <w:abstractNum w:abstractNumId="5">
+  <w:abstractNum w:abstractNumId="5" w15:restartNumberingAfterBreak="0">
     <w:nsid w:val="3EBC6E9D"/>
     <w:multiLevelType w:val="hybridMultilevel"/>
     <w:tmpl w:val="8632D388"/>
@@ -2399,7 +2538,7 @@
       </w:rPr>
     </w:lvl>
   </w:abstractNum>
-  <w:abstractNum w:abstractNumId="6">
+  <w:abstractNum w:abstractNumId="6" w15:restartNumberingAfterBreak="0">
     <w:nsid w:val="4F507B40"/>
     <w:multiLevelType w:val="hybridMultilevel"/>
     <w:tmpl w:val="2A28C0E4"/>
@@ -2512,7 +2651,7 @@
       </w:rPr>
     </w:lvl>
   </w:abstractNum>
-  <w:abstractNum w:abstractNumId="7">
+  <w:abstractNum w:abstractNumId="7" w15:restartNumberingAfterBreak="0">
     <w:nsid w:val="54726B17"/>
     <w:multiLevelType w:val="hybridMultilevel"/>
     <w:tmpl w:val="55B22282"/>
@@ -2625,7 +2764,7 @@
       </w:rPr>
     </w:lvl>
   </w:abstractNum>
-  <w:abstractNum w:abstractNumId="8">
+  <w:abstractNum w:abstractNumId="8" w15:restartNumberingAfterBreak="0">
     <w:nsid w:val="6C443E41"/>
     <w:multiLevelType w:val="hybridMultilevel"/>
     <w:tmpl w:val="EB6AD6B6"/>
@@ -2738,7 +2877,7 @@
       </w:rPr>
     </w:lvl>
   </w:abstractNum>
-  <w:abstractNum w:abstractNumId="9">
+  <w:abstractNum w:abstractNumId="9" w15:restartNumberingAfterBreak="0">
     <w:nsid w:val="717D11AD"/>
     <w:multiLevelType w:val="hybridMultilevel"/>
     <w:tmpl w:val="927AF774"/>
@@ -2851,7 +2990,7 @@
       </w:rPr>
     </w:lvl>
   </w:abstractNum>
-  <w:abstractNum w:abstractNumId="10">
+  <w:abstractNum w:abstractNumId="10" w15:restartNumberingAfterBreak="0">
     <w:nsid w:val="766E2B3F"/>
     <w:multiLevelType w:val="hybridMultilevel"/>
     <w:tmpl w:val="0E8697C4"/>
@@ -3025,7 +3164,7 @@
 </file>
 
 <file path=word/styles.xml><?xml version="1.0" encoding="utf-8"?>
-<w:styles xmlns:r="http://schemas.openxmlformats.org/officeDocument/2006/relationships" xmlns:w="http://schemas.openxmlformats.org/wordprocessingml/2006/main">
+<w:styles xmlns:mc="http://schemas.openxmlformats.org/markup-compatibility/2006" xmlns:r="http://schemas.openxmlformats.org/officeDocument/2006/relationships" xmlns:w="http://schemas.openxmlformats.org/wordprocessingml/2006/main" xmlns:w14="http://schemas.microsoft.com/office/word/2010/wordml" xmlns:w15="http://schemas.microsoft.com/office/word/2012/wordml" xmlns:w16cid="http://schemas.microsoft.com/office/word/2016/wordml/cid" xmlns:w16se="http://schemas.microsoft.com/office/word/2015/wordml/symex" mc:Ignorable="w14 w15 w16se w16cid">
   <w:docDefaults>
     <w:rPrDefault>
       <w:rPr>
@@ -3041,144 +3180,382 @@
       </w:pPr>
     </w:pPrDefault>
   </w:docDefaults>
-  <w:latentStyles w:defLockedState="0" w:defUIPriority="99" w:defSemiHidden="1" w:defUnhideWhenUsed="1" w:defQFormat="0" w:count="267">
-    <w:lsdException w:name="Normal" w:semiHidden="0" w:uiPriority="0" w:unhideWhenUsed="0" w:qFormat="1"/>
-    <w:lsdException w:name="heading 1" w:semiHidden="0" w:uiPriority="9" w:unhideWhenUsed="0" w:qFormat="1"/>
-    <w:lsdException w:name="heading 2" w:uiPriority="9" w:qFormat="1"/>
-    <w:lsdException w:name="heading 3" w:uiPriority="9" w:qFormat="1"/>
-    <w:lsdException w:name="heading 4" w:uiPriority="9" w:qFormat="1"/>
-    <w:lsdException w:name="heading 5" w:uiPriority="9" w:qFormat="1"/>
-    <w:lsdException w:name="heading 6" w:uiPriority="9" w:qFormat="1"/>
-    <w:lsdException w:name="heading 7" w:uiPriority="9" w:qFormat="1"/>
-    <w:lsdException w:name="heading 8" w:uiPriority="9" w:qFormat="1"/>
-    <w:lsdException w:name="heading 9" w:uiPriority="9" w:qFormat="1"/>
-    <w:lsdException w:name="toc 1" w:uiPriority="39"/>
-    <w:lsdException w:name="toc 2" w:uiPriority="39"/>
-    <w:lsdException w:name="toc 3" w:uiPriority="39"/>
-    <w:lsdException w:name="toc 4" w:uiPriority="39"/>
-    <w:lsdException w:name="toc 5" w:uiPriority="39"/>
-    <w:lsdException w:name="toc 6" w:uiPriority="39"/>
-    <w:lsdException w:name="toc 7" w:uiPriority="39"/>
-    <w:lsdException w:name="toc 8" w:uiPriority="39"/>
-    <w:lsdException w:name="toc 9" w:uiPriority="39"/>
-    <w:lsdException w:name="caption" w:uiPriority="35" w:qFormat="1"/>
-    <w:lsdException w:name="Title" w:semiHidden="0" w:uiPriority="10" w:unhideWhenUsed="0" w:qFormat="1"/>
-    <w:lsdException w:name="Default Paragraph Font" w:uiPriority="1"/>
-    <w:lsdException w:name="Subtitle" w:semiHidden="0" w:uiPriority="11" w:unhideWhenUsed="0" w:qFormat="1"/>
-    <w:lsdException w:name="Strong" w:semiHidden="0" w:uiPriority="22" w:unhideWhenUsed="0" w:qFormat="1"/>
-    <w:lsdException w:name="Emphasis" w:semiHidden="0" w:uiPriority="20" w:unhideWhenUsed="0" w:qFormat="1"/>
-    <w:lsdException w:name="Table Grid" w:semiHidden="0" w:uiPriority="39" w:unhideWhenUsed="0"/>
-    <w:lsdException w:name="Placeholder Text" w:unhideWhenUsed="0"/>
-    <w:lsdException w:name="No Spacing" w:semiHidden="0" w:uiPriority="1" w:unhideWhenUsed="0" w:qFormat="1"/>
-    <w:lsdException w:name="Light Shading" w:semiHidden="0" w:uiPriority="60" w:unhideWhenUsed="0"/>
-    <w:lsdException w:name="Light List" w:semiHidden="0" w:uiPriority="61" w:unhideWhenUsed="0"/>
-    <w:lsdException w:name="Light Grid" w:semiHidden="0" w:uiPriority="62" w:unhideWhenUsed="0"/>
-    <w:lsdException w:name="Medium Shading 1" w:semiHidden="0" w:uiPriority="63" w:unhideWhenUsed="0"/>
-    <w:lsdException w:name="Medium Shading 2" w:semiHidden="0" w:uiPriority="64" w:unhideWhenUsed="0"/>
-    <w:lsdException w:name="Medium List 1" w:semiHidden="0" w:uiPriority="65" w:unhideWhenUsed="0"/>
-    <w:lsdException w:name="Medium List 2" w:semiHidden="0" w:uiPriority="66" w:unhideWhenUsed="0"/>
-    <w:lsdException w:name="Medium Grid 1" w:semiHidden="0" w:uiPriority="67" w:unhideWhenUsed="0"/>
-    <w:lsdException w:name="Medium Grid 2" w:semiHidden="0" w:uiPriority="68" w:unhideWhenUsed="0"/>
-    <w:lsdException w:name="Medium Grid 3" w:semiHidden="0" w:uiPriority="69" w:unhideWhenUsed="0"/>
-    <w:lsdException w:name="Dark List" w:semiHidden="0" w:uiPriority="70" w:unhideWhenUsed="0"/>
-    <w:lsdException w:name="Colorful Shading" w:semiHidden="0" w:uiPriority="71" w:unhideWhenUsed="0"/>
-    <w:lsdException w:name="Colorful List" w:semiHidden="0" w:uiPriority="72" w:unhideWhenUsed="0"/>
-    <w:lsdException w:name="Colorful Grid" w:semiHidden="0" w:uiPriority="73" w:unhideWhenUsed="0"/>
-    <w:lsdException w:name="Light Shading Accent 1" w:semiHidden="0" w:uiPriority="60" w:unhideWhenUsed="0"/>
-    <w:lsdException w:name="Light List Accent 1" w:semiHidden="0" w:uiPriority="61" w:unhideWhenUsed="0"/>
-    <w:lsdException w:name="Light Grid Accent 1" w:semiHidden="0" w:uiPriority="62" w:unhideWhenUsed="0"/>
-    <w:lsdException w:name="Medium Shading 1 Accent 1" w:semiHidden="0" w:uiPriority="63" w:unhideWhenUsed="0"/>
-    <w:lsdException w:name="Medium Shading 2 Accent 1" w:semiHidden="0" w:uiPriority="64" w:unhideWhenUsed="0"/>
-    <w:lsdException w:name="Medium List 1 Accent 1" w:semiHidden="0" w:uiPriority="65" w:unhideWhenUsed="0"/>
-    <w:lsdException w:name="Revision" w:unhideWhenUsed="0"/>
-    <w:lsdException w:name="List Paragraph" w:semiHidden="0" w:uiPriority="34" w:unhideWhenUsed="0" w:qFormat="1"/>
-    <w:lsdException w:name="Quote" w:semiHidden="0" w:uiPriority="29" w:unhideWhenUsed="0" w:qFormat="1"/>
-    <w:lsdException w:name="Intense Quote" w:semiHidden="0" w:uiPriority="30" w:unhideWhenUsed="0" w:qFormat="1"/>
-    <w:lsdException w:name="Medium List 2 Accent 1" w:semiHidden="0" w:uiPriority="66" w:unhideWhenUsed="0"/>
-    <w:lsdException w:name="Medium Grid 1 Accent 1" w:semiHidden="0" w:uiPriority="67" w:unhideWhenUsed="0"/>
-    <w:lsdException w:name="Medium Grid 2 Accent 1" w:semiHidden="0" w:uiPriority="68" w:unhideWhenUsed="0"/>
-    <w:lsdException w:name="Medium Grid 3 Accent 1" w:semiHidden="0" w:uiPriority="69" w:unhideWhenUsed="0"/>
-    <w:lsdException w:name="Dark List Accent 1" w:semiHidden="0" w:uiPriority="70" w:unhideWhenUsed="0"/>
-    <w:lsdException w:name="Colorful Shading Accent 1" w:semiHidden="0" w:uiPriority="71" w:unhideWhenUsed="0"/>
-    <w:lsdException w:name="Colorful List Accent 1" w:semiHidden="0" w:uiPriority="72" w:unhideWhenUsed="0"/>
-    <w:lsdException w:name="Colorful Grid Accent 1" w:semiHidden="0" w:uiPriority="73" w:unhideWhenUsed="0"/>
-    <w:lsdException w:name="Light Shading Accent 2" w:semiHidden="0" w:uiPriority="60" w:unhideWhenUsed="0"/>
-    <w:lsdException w:name="Light List Accent 2" w:semiHidden="0" w:uiPriority="61" w:unhideWhenUsed="0"/>
-    <w:lsdException w:name="Light Grid Accent 2" w:semiHidden="0" w:uiPriority="62" w:unhideWhenUsed="0"/>
-    <w:lsdException w:name="Medium Shading 1 Accent 2" w:semiHidden="0" w:uiPriority="63" w:unhideWhenUsed="0"/>
-    <w:lsdException w:name="Medium Shading 2 Accent 2" w:semiHidden="0" w:uiPriority="64" w:unhideWhenUsed="0"/>
-    <w:lsdException w:name="Medium List 1 Accent 2" w:semiHidden="0" w:uiPriority="65" w:unhideWhenUsed="0"/>
-    <w:lsdException w:name="Medium List 2 Accent 2" w:semiHidden="0" w:uiPriority="66" w:unhideWhenUsed="0"/>
-    <w:lsdException w:name="Medium Grid 1 Accent 2" w:semiHidden="0" w:uiPriority="67" w:unhideWhenUsed="0"/>
-    <w:lsdException w:name="Medium Grid 2 Accent 2" w:semiHidden="0" w:uiPriority="68" w:unhideWhenUsed="0"/>
-    <w:lsdException w:name="Medium Grid 3 Accent 2" w:semiHidden="0" w:uiPriority="69" w:unhideWhenUsed="0"/>
-    <w:lsdException w:name="Dark List Accent 2" w:semiHidden="0" w:uiPriority="70" w:unhideWhenUsed="0"/>
-    <w:lsdException w:name="Colorful Shading Accent 2" w:semiHidden="0" w:uiPriority="71" w:unhideWhenUsed="0"/>
-    <w:lsdException w:name="Colorful List Accent 2" w:semiHidden="0" w:uiPriority="72" w:unhideWhenUsed="0"/>
-    <w:lsdException w:name="Colorful Grid Accent 2" w:semiHidden="0" w:uiPriority="73" w:unhideWhenUsed="0"/>
-    <w:lsdException w:name="Light Shading Accent 3" w:semiHidden="0" w:uiPriority="60" w:unhideWhenUsed="0"/>
-    <w:lsdException w:name="Light List Accent 3" w:semiHidden="0" w:uiPriority="61" w:unhideWhenUsed="0"/>
-    <w:lsdException w:name="Light Grid Accent 3" w:semiHidden="0" w:uiPriority="62" w:unhideWhenUsed="0"/>
-    <w:lsdException w:name="Medium Shading 1 Accent 3" w:semiHidden="0" w:uiPriority="63" w:unhideWhenUsed="0"/>
-    <w:lsdException w:name="Medium Shading 2 Accent 3" w:semiHidden="0" w:uiPriority="64" w:unhideWhenUsed="0"/>
-    <w:lsdException w:name="Medium List 1 Accent 3" w:semiHidden="0" w:uiPriority="65" w:unhideWhenUsed="0"/>
-    <w:lsdException w:name="Medium List 2 Accent 3" w:semiHidden="0" w:uiPriority="66" w:unhideWhenUsed="0"/>
-    <w:lsdException w:name="Medium Grid 1 Accent 3" w:semiHidden="0" w:uiPriority="67" w:unhideWhenUsed="0"/>
-    <w:lsdException w:name="Medium Grid 2 Accent 3" w:semiHidden="0" w:uiPriority="68" w:unhideWhenUsed="0"/>
-    <w:lsdException w:name="Medium Grid 3 Accent 3" w:semiHidden="0" w:uiPriority="69" w:unhideWhenUsed="0"/>
-    <w:lsdException w:name="Dark List Accent 3" w:semiHidden="0" w:uiPriority="70" w:unhideWhenUsed="0"/>
-    <w:lsdException w:name="Colorful Shading Accent 3" w:semiHidden="0" w:uiPriority="71" w:unhideWhenUsed="0"/>
-    <w:lsdException w:name="Colorful List Accent 3" w:semiHidden="0" w:uiPriority="72" w:unhideWhenUsed="0"/>
-    <w:lsdException w:name="Colorful Grid Accent 3" w:semiHidden="0" w:uiPriority="73" w:unhideWhenUsed="0"/>
-    <w:lsdException w:name="Light Shading Accent 4" w:semiHidden="0" w:uiPriority="60" w:unhideWhenUsed="0"/>
-    <w:lsdException w:name="Light List Accent 4" w:semiHidden="0" w:uiPriority="61" w:unhideWhenUsed="0"/>
-    <w:lsdException w:name="Light Grid Accent 4" w:semiHidden="0" w:uiPriority="62" w:unhideWhenUsed="0"/>
-    <w:lsdException w:name="Medium Shading 1 Accent 4" w:semiHidden="0" w:uiPriority="63" w:unhideWhenUsed="0"/>
-    <w:lsdException w:name="Medium Shading 2 Accent 4" w:semiHidden="0" w:uiPriority="64" w:unhideWhenUsed="0"/>
-    <w:lsdException w:name="Medium List 1 Accent 4" w:semiHidden="0" w:uiPriority="65" w:unhideWhenUsed="0"/>
-    <w:lsdException w:name="Medium List 2 Accent 4" w:semiHidden="0" w:uiPriority="66" w:unhideWhenUsed="0"/>
-    <w:lsdException w:name="Medium Grid 1 Accent 4" w:semiHidden="0" w:uiPriority="67" w:unhideWhenUsed="0"/>
-    <w:lsdException w:name="Medium Grid 2 Accent 4" w:semiHidden="0" w:uiPriority="68" w:unhideWhenUsed="0"/>
-    <w:lsdException w:name="Medium Grid 3 Accent 4" w:semiHidden="0" w:uiPriority="69" w:unhideWhenUsed="0"/>
-    <w:lsdException w:name="Dark List Accent 4" w:semiHidden="0" w:uiPriority="70" w:unhideWhenUsed="0"/>
-    <w:lsdException w:name="Colorful Shading Accent 4" w:semiHidden="0" w:uiPriority="71" w:unhideWhenUsed="0"/>
-    <w:lsdException w:name="Colorful List Accent 4" w:semiHidden="0" w:uiPriority="72" w:unhideWhenUsed="0"/>
-    <w:lsdException w:name="Colorful Grid Accent 4" w:semiHidden="0" w:uiPriority="73" w:unhideWhenUsed="0"/>
-    <w:lsdException w:name="Light Shading Accent 5" w:semiHidden="0" w:uiPriority="60" w:unhideWhenUsed="0"/>
-    <w:lsdException w:name="Light List Accent 5" w:semiHidden="0" w:uiPriority="61" w:unhideWhenUsed="0"/>
-    <w:lsdException w:name="Light Grid Accent 5" w:semiHidden="0" w:uiPriority="62" w:unhideWhenUsed="0"/>
-    <w:lsdException w:name="Medium Shading 1 Accent 5" w:semiHidden="0" w:uiPriority="63" w:unhideWhenUsed="0"/>
-    <w:lsdException w:name="Medium Shading 2 Accent 5" w:semiHidden="0" w:uiPriority="64" w:unhideWhenUsed="0"/>
-    <w:lsdException w:name="Medium List 1 Accent 5" w:semiHidden="0" w:uiPriority="65" w:unhideWhenUsed="0"/>
-    <w:lsdException w:name="Medium List 2 Accent 5" w:semiHidden="0" w:uiPriority="66" w:unhideWhenUsed="0"/>
-    <w:lsdException w:name="Medium Grid 1 Accent 5" w:semiHidden="0" w:uiPriority="67" w:unhideWhenUsed="0"/>
-    <w:lsdException w:name="Medium Grid 2 Accent 5" w:semiHidden="0" w:uiPriority="68" w:unhideWhenUsed="0"/>
-    <w:lsdException w:name="Medium Grid 3 Accent 5" w:semiHidden="0" w:uiPriority="69" w:unhideWhenUsed="0"/>
-    <w:lsdException w:name="Dark List Accent 5" w:semiHidden="0" w:uiPriority="70" w:unhideWhenUsed="0"/>
-    <w:lsdException w:name="Colorful Shading Accent 5" w:semiHidden="0" w:uiPriority="71" w:unhideWhenUsed="0"/>
-    <w:lsdException w:name="Colorful List Accent 5" w:semiHidden="0" w:uiPriority="72" w:unhideWhenUsed="0"/>
-    <w:lsdException w:name="Colorful Grid Accent 5" w:semiHidden="0" w:uiPriority="73" w:unhideWhenUsed="0"/>
-    <w:lsdException w:name="Light Shading Accent 6" w:semiHidden="0" w:uiPriority="60" w:unhideWhenUsed="0"/>
-    <w:lsdException w:name="Light List Accent 6" w:semiHidden="0" w:uiPriority="61" w:unhideWhenUsed="0"/>
-    <w:lsdException w:name="Light Grid Accent 6" w:semiHidden="0" w:uiPriority="62" w:unhideWhenUsed="0"/>
-    <w:lsdException w:name="Medium Shading 1 Accent 6" w:semiHidden="0" w:uiPriority="63" w:unhideWhenUsed="0"/>
-    <w:lsdException w:name="Medium Shading 2 Accent 6" w:semiHidden="0" w:uiPriority="64" w:unhideWhenUsed="0"/>
-    <w:lsdException w:name="Medium List 1 Accent 6" w:semiHidden="0" w:uiPriority="65" w:unhideWhenUsed="0"/>
-    <w:lsdException w:name="Medium List 2 Accent 6" w:semiHidden="0" w:uiPriority="66" w:unhideWhenUsed="0"/>
-    <w:lsdException w:name="Medium Grid 1 Accent 6" w:semiHidden="0" w:uiPriority="67" w:unhideWhenUsed="0"/>
-    <w:lsdException w:name="Medium Grid 2 Accent 6" w:semiHidden="0" w:uiPriority="68" w:unhideWhenUsed="0"/>
-    <w:lsdException w:name="Medium Grid 3 Accent 6" w:semiHidden="0" w:uiPriority="69" w:unhideWhenUsed="0"/>
-    <w:lsdException w:name="Dark List Accent 6" w:semiHidden="0" w:uiPriority="70" w:unhideWhenUsed="0"/>
-    <w:lsdException w:name="Colorful Shading Accent 6" w:semiHidden="0" w:uiPriority="71" w:unhideWhenUsed="0"/>
-    <w:lsdException w:name="Colorful List Accent 6" w:semiHidden="0" w:uiPriority="72" w:unhideWhenUsed="0"/>
-    <w:lsdException w:name="Colorful Grid Accent 6" w:semiHidden="0" w:uiPriority="73" w:unhideWhenUsed="0"/>
-    <w:lsdException w:name="Subtle Emphasis" w:semiHidden="0" w:uiPriority="19" w:unhideWhenUsed="0" w:qFormat="1"/>
-    <w:lsdException w:name="Intense Emphasis" w:semiHidden="0" w:uiPriority="21" w:unhideWhenUsed="0" w:qFormat="1"/>
-    <w:lsdException w:name="Subtle Reference" w:semiHidden="0" w:uiPriority="31" w:unhideWhenUsed="0" w:qFormat="1"/>
-    <w:lsdException w:name="Intense Reference" w:semiHidden="0" w:uiPriority="32" w:unhideWhenUsed="0" w:qFormat="1"/>
-    <w:lsdException w:name="Book Title" w:semiHidden="0" w:uiPriority="33" w:unhideWhenUsed="0" w:qFormat="1"/>
-    <w:lsdException w:name="Bibliography" w:uiPriority="37"/>
-    <w:lsdException w:name="TOC Heading" w:uiPriority="39" w:qFormat="1"/>
+  <w:latentStyles w:defLockedState="0" w:defUIPriority="99" w:defSemiHidden="0" w:defUnhideWhenUsed="0" w:defQFormat="0" w:count="375">
+    <w:lsdException w:name="Normal" w:uiPriority="0" w:qFormat="1"/>
+    <w:lsdException w:name="heading 1" w:uiPriority="9" w:qFormat="1"/>
+    <w:lsdException w:name="heading 2" w:semiHidden="1" w:uiPriority="9" w:unhideWhenUsed="1" w:qFormat="1"/>
+    <w:lsdException w:name="heading 3" w:semiHidden="1" w:uiPriority="9" w:unhideWhenUsed="1" w:qFormat="1"/>
+    <w:lsdException w:name="heading 4" w:semiHidden="1" w:uiPriority="9" w:unhideWhenUsed="1" w:qFormat="1"/>
+    <w:lsdException w:name="heading 5" w:semiHidden="1" w:uiPriority="9" w:unhideWhenUsed="1" w:qFormat="1"/>
+    <w:lsdException w:name="heading 6" w:semiHidden="1" w:uiPriority="9" w:unhideWhenUsed="1" w:qFormat="1"/>
+    <w:lsdException w:name="heading 7" w:semiHidden="1" w:uiPriority="9" w:unhideWhenUsed="1" w:qFormat="1"/>
+    <w:lsdException w:name="heading 8" w:semiHidden="1" w:uiPriority="9" w:unhideWhenUsed="1" w:qFormat="1"/>
+    <w:lsdException w:name="heading 9" w:semiHidden="1" w:uiPriority="9" w:unhideWhenUsed="1" w:qFormat="1"/>
+    <w:lsdException w:name="index 1" w:semiHidden="1" w:unhideWhenUsed="1"/>
+    <w:lsdException w:name="index 2" w:semiHidden="1" w:unhideWhenUsed="1"/>
+    <w:lsdException w:name="index 3" w:semiHidden="1" w:unhideWhenUsed="1"/>
+    <w:lsdException w:name="index 4" w:semiHidden="1" w:unhideWhenUsed="1"/>
+    <w:lsdException w:name="index 5" w:semiHidden="1" w:unhideWhenUsed="1"/>
+    <w:lsdException w:name="index 6" w:semiHidden="1" w:unhideWhenUsed="1"/>
+    <w:lsdException w:name="index 7" w:semiHidden="1" w:unhideWhenUsed="1"/>
+    <w:lsdException w:name="index 8" w:semiHidden="1" w:unhideWhenUsed="1"/>
+    <w:lsdException w:name="index 9" w:semiHidden="1" w:unhideWhenUsed="1"/>
+    <w:lsdException w:name="toc 1" w:semiHidden="1" w:uiPriority="39" w:unhideWhenUsed="1"/>
+    <w:lsdException w:name="toc 2" w:semiHidden="1" w:uiPriority="39" w:unhideWhenUsed="1"/>
+    <w:lsdException w:name="toc 3" w:semiHidden="1" w:uiPriority="39" w:unhideWhenUsed="1"/>
+    <w:lsdException w:name="toc 4" w:semiHidden="1" w:uiPriority="39" w:unhideWhenUsed="1"/>
+    <w:lsdException w:name="toc 5" w:semiHidden="1" w:uiPriority="39" w:unhideWhenUsed="1"/>
+    <w:lsdException w:name="toc 6" w:semiHidden="1" w:uiPriority="39" w:unhideWhenUsed="1"/>
+    <w:lsdException w:name="toc 7" w:semiHidden="1" w:uiPriority="39" w:unhideWhenUsed="1"/>
+    <w:lsdException w:name="toc 8" w:semiHidden="1" w:uiPriority="39" w:unhideWhenUsed="1"/>
+    <w:lsdException w:name="toc 9" w:semiHidden="1" w:uiPriority="39" w:unhideWhenUsed="1"/>
+    <w:lsdException w:name="Normal Indent" w:semiHidden="1" w:unhideWhenUsed="1"/>
+    <w:lsdException w:name="footnote text" w:semiHidden="1" w:unhideWhenUsed="1"/>
+    <w:lsdException w:name="annotation text" w:semiHidden="1" w:unhideWhenUsed="1"/>
+    <w:lsdException w:name="header" w:semiHidden="1" w:unhideWhenUsed="1"/>
+    <w:lsdException w:name="footer" w:semiHidden="1" w:unhideWhenUsed="1"/>
+    <w:lsdException w:name="index heading" w:semiHidden="1" w:unhideWhenUsed="1"/>
+    <w:lsdException w:name="caption" w:semiHidden="1" w:uiPriority="35" w:unhideWhenUsed="1" w:qFormat="1"/>
+    <w:lsdException w:name="table of figures" w:semiHidden="1" w:unhideWhenUsed="1"/>
+    <w:lsdException w:name="envelope address" w:semiHidden="1" w:unhideWhenUsed="1"/>
+    <w:lsdException w:name="envelope return" w:semiHidden="1" w:unhideWhenUsed="1"/>
+    <w:lsdException w:name="footnote reference" w:semiHidden="1" w:unhideWhenUsed="1"/>
+    <w:lsdException w:name="annotation reference" w:semiHidden="1" w:unhideWhenUsed="1"/>
+    <w:lsdException w:name="line number" w:semiHidden="1" w:unhideWhenUsed="1"/>
+    <w:lsdException w:name="page number" w:semiHidden="1" w:unhideWhenUsed="1"/>
+    <w:lsdException w:name="endnote reference" w:semiHidden="1" w:unhideWhenUsed="1"/>
+    <w:lsdException w:name="endnote text" w:semiHidden="1" w:unhideWhenUsed="1"/>
+    <w:lsdException w:name="table of authorities" w:semiHidden="1" w:unhideWhenUsed="1"/>
+    <w:lsdException w:name="macro" w:semiHidden="1" w:unhideWhenUsed="1"/>
+    <w:lsdException w:name="toa heading" w:semiHidden="1" w:unhideWhenUsed="1"/>
+    <w:lsdException w:name="List" w:semiHidden="1" w:unhideWhenUsed="1"/>
+    <w:lsdException w:name="List Bullet" w:semiHidden="1" w:unhideWhenUsed="1"/>
+    <w:lsdException w:name="List Number" w:semiHidden="1" w:unhideWhenUsed="1"/>
+    <w:lsdException w:name="List 2" w:semiHidden="1" w:unhideWhenUsed="1"/>
+    <w:lsdException w:name="List 3" w:semiHidden="1" w:unhideWhenUsed="1"/>
+    <w:lsdException w:name="List 4" w:semiHidden="1" w:unhideWhenUsed="1"/>
+    <w:lsdException w:name="List 5" w:semiHidden="1" w:unhideWhenUsed="1"/>
+    <w:lsdException w:name="List Bullet 2" w:semiHidden="1" w:unhideWhenUsed="1"/>
+    <w:lsdException w:name="List Bullet 3" w:semiHidden="1" w:unhideWhenUsed="1"/>
+    <w:lsdException w:name="List Bullet 4" w:semiHidden="1" w:unhideWhenUsed="1"/>
+    <w:lsdException w:name="List Bullet 5" w:semiHidden="1" w:unhideWhenUsed="1"/>
+    <w:lsdException w:name="List Number 2" w:semiHidden="1" w:unhideWhenUsed="1"/>
+    <w:lsdException w:name="List Number 3" w:semiHidden="1" w:unhideWhenUsed="1"/>
+    <w:lsdException w:name="List Number 4" w:semiHidden="1" w:unhideWhenUsed="1"/>
+    <w:lsdException w:name="List Number 5" w:semiHidden="1" w:unhideWhenUsed="1"/>
+    <w:lsdException w:name="Title" w:uiPriority="10" w:qFormat="1"/>
+    <w:lsdException w:name="Closing" w:semiHidden="1" w:unhideWhenUsed="1"/>
+    <w:lsdException w:name="Signature" w:semiHidden="1" w:unhideWhenUsed="1"/>
+    <w:lsdException w:name="Default Paragraph Font" w:semiHidden="1" w:uiPriority="1" w:unhideWhenUsed="1"/>
+    <w:lsdException w:name="Body Text" w:semiHidden="1" w:unhideWhenUsed="1"/>
+    <w:lsdException w:name="Body Text Indent" w:semiHidden="1" w:unhideWhenUsed="1"/>
+    <w:lsdException w:name="List Continue" w:semiHidden="1" w:unhideWhenUsed="1"/>
+    <w:lsdException w:name="List Continue 2" w:semiHidden="1" w:unhideWhenUsed="1"/>
+    <w:lsdException w:name="List Continue 3" w:semiHidden="1" w:unhideWhenUsed="1"/>
+    <w:lsdException w:name="List Continue 4" w:semiHidden="1" w:unhideWhenUsed="1"/>
+    <w:lsdException w:name="List Continue 5" w:semiHidden="1" w:unhideWhenUsed="1"/>
+    <w:lsdException w:name="Message Header" w:semiHidden="1" w:unhideWhenUsed="1"/>
+    <w:lsdException w:name="Subtitle" w:uiPriority="11" w:qFormat="1"/>
+    <w:lsdException w:name="Salutation" w:semiHidden="1" w:unhideWhenUsed="1"/>
+    <w:lsdException w:name="Date" w:semiHidden="1" w:unhideWhenUsed="1"/>
+    <w:lsdException w:name="Body Text First Indent" w:semiHidden="1" w:unhideWhenUsed="1"/>
+    <w:lsdException w:name="Body Text First Indent 2" w:semiHidden="1" w:unhideWhenUsed="1"/>
+    <w:lsdException w:name="Note Heading" w:semiHidden="1" w:unhideWhenUsed="1"/>
+    <w:lsdException w:name="Body Text 2" w:semiHidden="1" w:unhideWhenUsed="1"/>
+    <w:lsdException w:name="Body Text 3" w:semiHidden="1" w:unhideWhenUsed="1"/>
+    <w:lsdException w:name="Body Text Indent 2" w:semiHidden="1" w:unhideWhenUsed="1"/>
+    <w:lsdException w:name="Body Text Indent 3" w:semiHidden="1" w:unhideWhenUsed="1"/>
+    <w:lsdException w:name="Block Text" w:semiHidden="1" w:unhideWhenUsed="1"/>
+    <w:lsdException w:name="Hyperlink" w:semiHidden="1" w:unhideWhenUsed="1"/>
+    <w:lsdException w:name="FollowedHyperlink" w:semiHidden="1" w:unhideWhenUsed="1"/>
+    <w:lsdException w:name="Strong" w:uiPriority="22" w:qFormat="1"/>
+    <w:lsdException w:name="Emphasis" w:uiPriority="20" w:qFormat="1"/>
+    <w:lsdException w:name="Document Map" w:semiHidden="1" w:unhideWhenUsed="1"/>
+    <w:lsdException w:name="Plain Text" w:semiHidden="1" w:unhideWhenUsed="1"/>
+    <w:lsdException w:name="E-mail Signature" w:semiHidden="1" w:unhideWhenUsed="1"/>
+    <w:lsdException w:name="HTML Top of Form" w:semiHidden="1" w:unhideWhenUsed="1"/>
+    <w:lsdException w:name="HTML Bottom of Form" w:semiHidden="1" w:unhideWhenUsed="1"/>
+    <w:lsdException w:name="Normal (Web)" w:semiHidden="1" w:unhideWhenUsed="1"/>
+    <w:lsdException w:name="HTML Acronym" w:semiHidden="1" w:unhideWhenUsed="1"/>
+    <w:lsdException w:name="HTML Address" w:semiHidden="1" w:unhideWhenUsed="1"/>
+    <w:lsdException w:name="HTML Cite" w:semiHidden="1" w:unhideWhenUsed="1"/>
+    <w:lsdException w:name="HTML Code" w:semiHidden="1" w:unhideWhenUsed="1"/>
+    <w:lsdException w:name="HTML Definition" w:semiHidden="1" w:unhideWhenUsed="1"/>
+    <w:lsdException w:name="HTML Keyboard" w:semiHidden="1" w:unhideWhenUsed="1"/>
+    <w:lsdException w:name="HTML Preformatted" w:semiHidden="1" w:unhideWhenUsed="1"/>
+    <w:lsdException w:name="HTML Sample" w:semiHidden="1" w:unhideWhenUsed="1"/>
+    <w:lsdException w:name="HTML Typewriter" w:semiHidden="1" w:unhideWhenUsed="1"/>
+    <w:lsdException w:name="HTML Variable" w:semiHidden="1" w:unhideWhenUsed="1"/>
+    <w:lsdException w:name="Normal Table" w:semiHidden="1" w:unhideWhenUsed="1"/>
+    <w:lsdException w:name="annotation subject" w:semiHidden="1" w:unhideWhenUsed="1"/>
+    <w:lsdException w:name="No List" w:semiHidden="1" w:unhideWhenUsed="1"/>
+    <w:lsdException w:name="Outline List 1" w:semiHidden="1" w:unhideWhenUsed="1"/>
+    <w:lsdException w:name="Outline List 2" w:semiHidden="1" w:unhideWhenUsed="1"/>
+    <w:lsdException w:name="Outline List 3" w:semiHidden="1" w:unhideWhenUsed="1"/>
+    <w:lsdException w:name="Table Simple 1" w:semiHidden="1" w:unhideWhenUsed="1"/>
+    <w:lsdException w:name="Table Simple 2" w:semiHidden="1" w:unhideWhenUsed="1"/>
+    <w:lsdException w:name="Table Simple 3" w:semiHidden="1" w:unhideWhenUsed="1"/>
+    <w:lsdException w:name="Table Classic 1" w:semiHidden="1" w:unhideWhenUsed="1"/>
+    <w:lsdException w:name="Table Classic 2" w:semiHidden="1" w:unhideWhenUsed="1"/>
+    <w:lsdException w:name="Table Classic 3" w:semiHidden="1" w:unhideWhenUsed="1"/>
+    <w:lsdException w:name="Table Classic 4" w:semiHidden="1" w:unhideWhenUsed="1"/>
+    <w:lsdException w:name="Table Colorful 1" w:semiHidden="1" w:unhideWhenUsed="1"/>
+    <w:lsdException w:name="Table Colorful 2" w:semiHidden="1" w:unhideWhenUsed="1"/>
+    <w:lsdException w:name="Table Colorful 3" w:semiHidden="1" w:unhideWhenUsed="1"/>
+    <w:lsdException w:name="Table Columns 1" w:semiHidden="1" w:unhideWhenUsed="1"/>
+    <w:lsdException w:name="Table Columns 2" w:semiHidden="1" w:unhideWhenUsed="1"/>
+    <w:lsdException w:name="Table Columns 3" w:semiHidden="1" w:unhideWhenUsed="1"/>
+    <w:lsdException w:name="Table Columns 4" w:semiHidden="1" w:unhideWhenUsed="1"/>
+    <w:lsdException w:name="Table Columns 5" w:semiHidden="1" w:unhideWhenUsed="1"/>
+    <w:lsdException w:name="Table Grid 1" w:semiHidden="1" w:unhideWhenUsed="1"/>
+    <w:lsdException w:name="Table Grid 2" w:semiHidden="1" w:unhideWhenUsed="1"/>
+    <w:lsdException w:name="Table Grid 3" w:semiHidden="1" w:unhideWhenUsed="1"/>
+    <w:lsdException w:name="Table Grid 4" w:semiHidden="1" w:unhideWhenUsed="1"/>
+    <w:lsdException w:name="Table Grid 5" w:semiHidden="1" w:unhideWhenUsed="1"/>
+    <w:lsdException w:name="Table Grid 6" w:semiHidden="1" w:unhideWhenUsed="1"/>
+    <w:lsdException w:name="Table Grid 7" w:semiHidden="1" w:unhideWhenUsed="1"/>
+    <w:lsdException w:name="Table Grid 8" w:semiHidden="1" w:unhideWhenUsed="1"/>
+    <w:lsdException w:name="Table List 1" w:semiHidden="1" w:unhideWhenUsed="1"/>
+    <w:lsdException w:name="Table List 2" w:semiHidden="1" w:unhideWhenUsed="1"/>
+    <w:lsdException w:name="Table List 3" w:semiHidden="1" w:unhideWhenUsed="1"/>
+    <w:lsdException w:name="Table List 4" w:semiHidden="1" w:unhideWhenUsed="1"/>
+    <w:lsdException w:name="Table List 5" w:semiHidden="1" w:unhideWhenUsed="1"/>
+    <w:lsdException w:name="Table List 6" w:semiHidden="1" w:unhideWhenUsed="1"/>
+    <w:lsdException w:name="Table List 7" w:semiHidden="1" w:unhideWhenUsed="1"/>
+    <w:lsdException w:name="Table List 8" w:semiHidden="1" w:unhideWhenUsed="1"/>
+    <w:lsdException w:name="Table 3D effects 1" w:semiHidden="1" w:unhideWhenUsed="1"/>
+    <w:lsdException w:name="Table 3D effects 2" w:semiHidden="1" w:unhideWhenUsed="1"/>
+    <w:lsdException w:name="Table 3D effects 3" w:semiHidden="1" w:unhideWhenUsed="1"/>
+    <w:lsdException w:name="Table Contemporary" w:semiHidden="1" w:unhideWhenUsed="1"/>
+    <w:lsdException w:name="Table Elegant" w:semiHidden="1" w:unhideWhenUsed="1"/>
+    <w:lsdException w:name="Table Professional" w:semiHidden="1" w:unhideWhenUsed="1"/>
+    <w:lsdException w:name="Table Subtle 1" w:semiHidden="1" w:unhideWhenUsed="1"/>
+    <w:lsdException w:name="Table Subtle 2" w:semiHidden="1" w:unhideWhenUsed="1"/>
+    <w:lsdException w:name="Table Web 1" w:semiHidden="1" w:unhideWhenUsed="1"/>
+    <w:lsdException w:name="Table Web 2" w:semiHidden="1" w:unhideWhenUsed="1"/>
+    <w:lsdException w:name="Table Web 3" w:semiHidden="1" w:unhideWhenUsed="1"/>
+    <w:lsdException w:name="Balloon Text" w:semiHidden="1" w:unhideWhenUsed="1"/>
+    <w:lsdException w:name="Table Grid" w:semiHidden="1" w:uiPriority="39" w:unhideWhenUsed="1"/>
+    <w:lsdException w:name="Table Theme" w:semiHidden="1" w:unhideWhenUsed="1"/>
+    <w:lsdException w:name="Placeholder Text" w:semiHidden="1"/>
+    <w:lsdException w:name="No Spacing" w:uiPriority="1" w:qFormat="1"/>
+    <w:lsdException w:name="Light Shading" w:uiPriority="60"/>
+    <w:lsdException w:name="Light List" w:uiPriority="61"/>
+    <w:lsdException w:name="Light Grid" w:uiPriority="62"/>
+    <w:lsdException w:name="Medium Shading 1" w:uiPriority="63"/>
+    <w:lsdException w:name="Medium Shading 2" w:uiPriority="64"/>
+    <w:lsdException w:name="Medium List 1" w:uiPriority="65"/>
+    <w:lsdException w:name="Medium List 2" w:uiPriority="66"/>
+    <w:lsdException w:name="Medium Grid 1" w:uiPriority="67"/>
+    <w:lsdException w:name="Medium Grid 2" w:uiPriority="68"/>
+    <w:lsdException w:name="Medium Grid 3" w:uiPriority="69"/>
+    <w:lsdException w:name="Dark List" w:uiPriority="70"/>
+    <w:lsdException w:name="Colorful Shading" w:uiPriority="71"/>
+    <w:lsdException w:name="Colorful List" w:uiPriority="72"/>
+    <w:lsdException w:name="Colorful Grid" w:uiPriority="73"/>
+    <w:lsdException w:name="Light Shading Accent 1" w:uiPriority="60"/>
+    <w:lsdException w:name="Light List Accent 1" w:uiPriority="61"/>
+    <w:lsdException w:name="Light Grid Accent 1" w:uiPriority="62"/>
+    <w:lsdException w:name="Medium Shading 1 Accent 1" w:uiPriority="63"/>
+    <w:lsdException w:name="Medium Shading 2 Accent 1" w:uiPriority="64"/>
+    <w:lsdException w:name="Medium List 1 Accent 1" w:uiPriority="65"/>
+    <w:lsdException w:name="Revision" w:semiHidden="1"/>
+    <w:lsdException w:name="List Paragraph" w:uiPriority="34" w:qFormat="1"/>
+    <w:lsdException w:name="Quote" w:uiPriority="29" w:qFormat="1"/>
+    <w:lsdException w:name="Intense Quote" w:uiPriority="30" w:qFormat="1"/>
+    <w:lsdException w:name="Medium List 2 Accent 1" w:uiPriority="66"/>
+    <w:lsdException w:name="Medium Grid 1 Accent 1" w:uiPriority="67"/>
+    <w:lsdException w:name="Medium Grid 2 Accent 1" w:uiPriority="68"/>
+    <w:lsdException w:name="Medium Grid 3 Accent 1" w:uiPriority="69"/>
+    <w:lsdException w:name="Dark List Accent 1" w:uiPriority="70"/>
+    <w:lsdException w:name="Colorful Shading Accent 1" w:uiPriority="71"/>
+    <w:lsdException w:name="Colorful List Accent 1" w:uiPriority="72"/>
+    <w:lsdException w:name="Colorful Grid Accent 1" w:uiPriority="73"/>
+    <w:lsdException w:name="Light Shading Accent 2" w:uiPriority="60"/>
+    <w:lsdException w:name="Light List Accent 2" w:uiPriority="61"/>
+    <w:lsdException w:name="Light Grid Accent 2" w:uiPriority="62"/>
+    <w:lsdException w:name="Medium Shading 1 Accent 2" w:uiPriority="63"/>
+    <w:lsdException w:name="Medium Shading 2 Accent 2" w:uiPriority="64"/>
+    <w:lsdException w:name="Medium List 1 Accent 2" w:uiPriority="65"/>
+    <w:lsdException w:name="Medium List 2 Accent 2" w:uiPriority="66"/>
+    <w:lsdException w:name="Medium Grid 1 Accent 2" w:uiPriority="67"/>
+    <w:lsdException w:name="Medium Grid 2 Accent 2" w:uiPriority="68"/>
+    <w:lsdException w:name="Medium Grid 3 Accent 2" w:uiPriority="69"/>
+    <w:lsdException w:name="Dark List Accent 2" w:uiPriority="70"/>
+    <w:lsdException w:name="Colorful Shading Accent 2" w:uiPriority="71"/>
+    <w:lsdException w:name="Colorful List Accent 2" w:uiPriority="72"/>
+    <w:lsdException w:name="Colorful Grid Accent 2" w:uiPriority="73"/>
+    <w:lsdException w:name="Light Shading Accent 3" w:uiPriority="60"/>
+    <w:lsdException w:name="Light List Accent 3" w:uiPriority="61"/>
+    <w:lsdException w:name="Light Grid Accent 3" w:uiPriority="62"/>
+    <w:lsdException w:name="Medium Shading 1 Accent 3" w:uiPriority="63"/>
+    <w:lsdException w:name="Medium Shading 2 Accent 3" w:uiPriority="64"/>
+    <w:lsdException w:name="Medium List 1 Accent 3" w:uiPriority="65"/>
+    <w:lsdException w:name="Medium List 2 Accent 3" w:uiPriority="66"/>
+    <w:lsdException w:name="Medium Grid 1 Accent 3" w:uiPriority="67"/>
+    <w:lsdException w:name="Medium Grid 2 Accent 3" w:uiPriority="68"/>
+    <w:lsdException w:name="Medium Grid 3 Accent 3" w:uiPriority="69"/>
+    <w:lsdException w:name="Dark List Accent 3" w:uiPriority="70"/>
+    <w:lsdException w:name="Colorful Shading Accent 3" w:uiPriority="71"/>
+    <w:lsdException w:name="Colorful List Accent 3" w:uiPriority="72"/>
+    <w:lsdException w:name="Colorful Grid Accent 3" w:uiPriority="73"/>
+    <w:lsdException w:name="Light Shading Accent 4" w:uiPriority="60"/>
+    <w:lsdException w:name="Light List Accent 4" w:uiPriority="61"/>
+    <w:lsdException w:name="Light Grid Accent 4" w:uiPriority="62"/>
+    <w:lsdException w:name="Medium Shading 1 Accent 4" w:uiPriority="63"/>
+    <w:lsdException w:name="Medium Shading 2 Accent 4" w:uiPriority="64"/>
+    <w:lsdException w:name="Medium List 1 Accent 4" w:uiPriority="65"/>
+    <w:lsdException w:name="Medium List 2 Accent 4" w:uiPriority="66"/>
+    <w:lsdException w:name="Medium Grid 1 Accent 4" w:uiPriority="67"/>
+    <w:lsdException w:name="Medium Grid 2 Accent 4" w:uiPriority="68"/>
+    <w:lsdException w:name="Medium Grid 3 Accent 4" w:uiPriority="69"/>
+    <w:lsdException w:name="Dark List Accent 4" w:uiPriority="70"/>
+    <w:lsdException w:name="Colorful Shading Accent 4" w:uiPriority="71"/>
+    <w:lsdException w:name="Colorful List Accent 4" w:uiPriority="72"/>
+    <w:lsdException w:name="Colorful Grid Accent 4" w:uiPriority="73"/>
+    <w:lsdException w:name="Light Shading Accent 5" w:uiPriority="60"/>
+    <w:lsdException w:name="Light List Accent 5" w:uiPriority="61"/>
+    <w:lsdException w:name="Light Grid Accent 5" w:uiPriority="62"/>
+    <w:lsdException w:name="Medium Shading 1 Accent 5" w:uiPriority="63"/>
+    <w:lsdException w:name="Medium Shading 2 Accent 5" w:uiPriority="64"/>
+    <w:lsdException w:name="Medium List 1 Accent 5" w:uiPriority="65"/>
+    <w:lsdException w:name="Medium List 2 Accent 5" w:uiPriority="66"/>
+    <w:lsdException w:name="Medium Grid 1 Accent 5" w:uiPriority="67"/>
+    <w:lsdException w:name="Medium Grid 2 Accent 5" w:uiPriority="68"/>
+    <w:lsdException w:name="Medium Grid 3 Accent 5" w:uiPriority="69"/>
+    <w:lsdException w:name="Dark List Accent 5" w:uiPriority="70"/>
+    <w:lsdException w:name="Colorful Shading Accent 5" w:uiPriority="71"/>
+    <w:lsdException w:name="Colorful List Accent 5" w:uiPriority="72"/>
+    <w:lsdException w:name="Colorful Grid Accent 5" w:uiPriority="73"/>
+    <w:lsdException w:name="Light Shading Accent 6" w:uiPriority="60"/>
+    <w:lsdException w:name="Light List Accent 6" w:uiPriority="61"/>
+    <w:lsdException w:name="Light Grid Accent 6" w:uiPriority="62"/>
+    <w:lsdException w:name="Medium Shading 1 Accent 6" w:uiPriority="63"/>
+    <w:lsdException w:name="Medium Shading 2 Accent 6" w:uiPriority="64"/>
+    <w:lsdException w:name="Medium List 1 Accent 6" w:uiPriority="65"/>
+    <w:lsdException w:name="Medium List 2 Accent 6" w:uiPriority="66"/>
+    <w:lsdException w:name="Medium Grid 1 Accent 6" w:uiPriority="67"/>
+    <w:lsdException w:name="Medium Grid 2 Accent 6" w:uiPriority="68"/>
+    <w:lsdException w:name="Medium Grid 3 Accent 6" w:uiPriority="69"/>
+    <w:lsdException w:name="Dark List Accent 6" w:uiPriority="70"/>
+    <w:lsdException w:name="Colorful Shading Accent 6" w:uiPriority="71"/>
+    <w:lsdException w:name="Colorful List Accent 6" w:uiPriority="72"/>
+    <w:lsdException w:name="Colorful Grid Accent 6" w:uiPriority="73"/>
+    <w:lsdException w:name="Subtle Emphasis" w:uiPriority="19" w:qFormat="1"/>
+    <w:lsdException w:name="Intense Emphasis" w:uiPriority="21" w:qFormat="1"/>
+    <w:lsdException w:name="Subtle Reference" w:uiPriority="31" w:qFormat="1"/>
+    <w:lsdException w:name="Intense Reference" w:uiPriority="32" w:qFormat="1"/>
+    <w:lsdException w:name="Book Title" w:uiPriority="33" w:qFormat="1"/>
+    <w:lsdException w:name="Bibliography" w:semiHidden="1" w:uiPriority="37" w:unhideWhenUsed="1"/>
+    <w:lsdException w:name="TOC Heading" w:semiHidden="1" w:uiPriority="39" w:unhideWhenUsed="1" w:qFormat="1"/>
+    <w:lsdException w:name="Plain Table 1" w:uiPriority="41"/>
+    <w:lsdException w:name="Plain Table 2" w:uiPriority="42"/>
+    <w:lsdException w:name="Plain Table 3" w:uiPriority="43"/>
+    <w:lsdException w:name="Plain Table 4" w:uiPriority="44"/>
+    <w:lsdException w:name="Plain Table 5" w:uiPriority="45"/>
+    <w:lsdException w:name="Grid Table Light" w:uiPriority="40"/>
+    <w:lsdException w:name="Grid Table 1 Light" w:uiPriority="46"/>
+    <w:lsdException w:name="Grid Table 2" w:uiPriority="47"/>
+    <w:lsdException w:name="Grid Table 3" w:uiPriority="48"/>
+    <w:lsdException w:name="Grid Table 4" w:uiPriority="49"/>
+    <w:lsdException w:name="Grid Table 5 Dark" w:uiPriority="50"/>
+    <w:lsdException w:name="Grid Table 6 Colorful" w:uiPriority="51"/>
+    <w:lsdException w:name="Grid Table 7 Colorful" w:uiPriority="52"/>
+    <w:lsdException w:name="Grid Table 1 Light Accent 1" w:uiPriority="46"/>
+    <w:lsdException w:name="Grid Table 2 Accent 1" w:uiPriority="47"/>
+    <w:lsdException w:name="Grid Table 3 Accent 1" w:uiPriority="48"/>
+    <w:lsdException w:name="Grid Table 4 Accent 1" w:uiPriority="49"/>
+    <w:lsdException w:name="Grid Table 5 Dark Accent 1" w:uiPriority="50"/>
+    <w:lsdException w:name="Grid Table 6 Colorful Accent 1" w:uiPriority="51"/>
+    <w:lsdException w:name="Grid Table 7 Colorful Accent 1" w:uiPriority="52"/>
+    <w:lsdException w:name="Grid Table 1 Light Accent 2" w:uiPriority="46"/>
+    <w:lsdException w:name="Grid Table 2 Accent 2" w:uiPriority="47"/>
+    <w:lsdException w:name="Grid Table 3 Accent 2" w:uiPriority="48"/>
+    <w:lsdException w:name="Grid Table 4 Accent 2" w:uiPriority="49"/>
+    <w:lsdException w:name="Grid Table 5 Dark Accent 2" w:uiPriority="50"/>
+    <w:lsdException w:name="Grid Table 6 Colorful Accent 2" w:uiPriority="51"/>
+    <w:lsdException w:name="Grid Table 7 Colorful Accent 2" w:uiPriority="52"/>
+    <w:lsdException w:name="Grid Table 1 Light Accent 3" w:uiPriority="46"/>
+    <w:lsdException w:name="Grid Table 2 Accent 3" w:uiPriority="47"/>
+    <w:lsdException w:name="Grid Table 3 Accent 3" w:uiPriority="48"/>
+    <w:lsdException w:name="Grid Table 4 Accent 3" w:uiPriority="49"/>
+    <w:lsdException w:name="Grid Table 5 Dark Accent 3" w:uiPriority="50"/>
+    <w:lsdException w:name="Grid Table 6 Colorful Accent 3" w:uiPriority="51"/>
+    <w:lsdException w:name="Grid Table 7 Colorful Accent 3" w:uiPriority="52"/>
+    <w:lsdException w:name="Grid Table 1 Light Accent 4" w:uiPriority="46"/>
+    <w:lsdException w:name="Grid Table 2 Accent 4" w:uiPriority="47"/>
+    <w:lsdException w:name="Grid Table 3 Accent 4" w:uiPriority="48"/>
+    <w:lsdException w:name="Grid Table 4 Accent 4" w:uiPriority="49"/>
+    <w:lsdException w:name="Grid Table 5 Dark Accent 4" w:uiPriority="50"/>
+    <w:lsdException w:name="Grid Table 6 Colorful Accent 4" w:uiPriority="51"/>
+    <w:lsdException w:name="Grid Table 7 Colorful Accent 4" w:uiPriority="52"/>
+    <w:lsdException w:name="Grid Table 1 Light Accent 5" w:uiPriority="46"/>
+    <w:lsdException w:name="Grid Table 2 Accent 5" w:uiPriority="47"/>
+    <w:lsdException w:name="Grid Table 3 Accent 5" w:uiPriority="48"/>
+    <w:lsdException w:name="Grid Table 4 Accent 5" w:uiPriority="49"/>
+    <w:lsdException w:name="Grid Table 5 Dark Accent 5" w:uiPriority="50"/>
+    <w:lsdException w:name="Grid Table 6 Colorful Accent 5" w:uiPriority="51"/>
+    <w:lsdException w:name="Grid Table 7 Colorful Accent 5" w:uiPriority="52"/>
+    <w:lsdException w:name="Grid Table 1 Light Accent 6" w:uiPriority="46"/>
+    <w:lsdException w:name="Grid Table 2 Accent 6" w:uiPriority="47"/>
+    <w:lsdException w:name="Grid Table 3 Accent 6" w:uiPriority="48"/>
+    <w:lsdException w:name="Grid Table 4 Accent 6" w:uiPriority="49"/>
+    <w:lsdException w:name="Grid Table 5 Dark Accent 6" w:uiPriority="50"/>
+    <w:lsdException w:name="Grid Table 6 Colorful Accent 6" w:uiPriority="51"/>
+    <w:lsdException w:name="Grid Table 7 Colorful Accent 6" w:uiPriority="52"/>
+    <w:lsdException w:name="List Table 1 Light" w:uiPriority="46"/>
+    <w:lsdException w:name="List Table 2" w:uiPriority="47"/>
+    <w:lsdException w:name="List Table 3" w:uiPriority="48"/>
+    <w:lsdException w:name="List Table 4" w:uiPriority="49"/>
+    <w:lsdException w:name="List Table 5 Dark" w:uiPriority="50"/>
+    <w:lsdException w:name="List Table 6 Colorful" w:uiPriority="51"/>
+    <w:lsdException w:name="List Table 7 Colorful" w:uiPriority="52"/>
+    <w:lsdException w:name="List Table 1 Light Accent 1" w:uiPriority="46"/>
+    <w:lsdException w:name="List Table 2 Accent 1" w:uiPriority="47"/>
+    <w:lsdException w:name="List Table 3 Accent 1" w:uiPriority="48"/>
+    <w:lsdException w:name="List Table 4 Accent 1" w:uiPriority="49"/>
+    <w:lsdException w:name="List Table 5 Dark Accent 1" w:uiPriority="50"/>
+    <w:lsdException w:name="List Table 6 Colorful Accent 1" w:uiPriority="51"/>
+    <w:lsdException w:name="List Table 7 Colorful Accent 1" w:uiPriority="52"/>
+    <w:lsdException w:name="List Table 1 Light Accent 2" w:uiPriority="46"/>
+    <w:lsdException w:name="List Table 2 Accent 2" w:uiPriority="47"/>
+    <w:lsdException w:name="List Table 3 Accent 2" w:uiPriority="48"/>
+    <w:lsdException w:name="List Table 4 Accent 2" w:uiPriority="49"/>
+    <w:lsdException w:name="List Table 5 Dark Accent 2" w:uiPriority="50"/>
+    <w:lsdException w:name="List Table 6 Colorful Accent 2" w:uiPriority="51"/>
+    <w:lsdException w:name="List Table 7 Colorful Accent 2" w:uiPriority="52"/>
+    <w:lsdException w:name="List Table 1 Light Accent 3" w:uiPriority="46"/>
+    <w:lsdException w:name="List Table 2 Accent 3" w:uiPriority="47"/>
+    <w:lsdException w:name="List Table 3 Accent 3" w:uiPriority="48"/>
+    <w:lsdException w:name="List Table 4 Accent 3" w:uiPriority="49"/>
+    <w:lsdException w:name="List Table 5 Dark Accent 3" w:uiPriority="50"/>
+    <w:lsdException w:name="List Table 6 Colorful Accent 3" w:uiPriority="51"/>
+    <w:lsdException w:name="List Table 7 Colorful Accent 3" w:uiPriority="52"/>
+    <w:lsdException w:name="List Table 1 Light Accent 4" w:uiPriority="46"/>
+    <w:lsdException w:name="List Table 2 Accent 4" w:uiPriority="47"/>
+    <w:lsdException w:name="List Table 3 Accent 4" w:uiPriority="48"/>
+    <w:lsdException w:name="List Table 4 Accent 4" w:uiPriority="49"/>
+    <w:lsdException w:name="List Table 5 Dark Accent 4" w:uiPriority="50"/>
+    <w:lsdException w:name="List Table 6 Colorful Accent 4" w:uiPriority="51"/>
+    <w:lsdException w:name="List Table 7 Colorful Accent 4" w:uiPriority="52"/>
+    <w:lsdException w:name="List Table 1 Light Accent 5" w:uiPriority="46"/>
+    <w:lsdException w:name="List Table 2 Accent 5" w:uiPriority="47"/>
+    <w:lsdException w:name="List Table 3 Accent 5" w:uiPriority="48"/>
+    <w:lsdException w:name="List Table 4 Accent 5" w:uiPriority="49"/>
+    <w:lsdException w:name="List Table 5 Dark Accent 5" w:uiPriority="50"/>
+    <w:lsdException w:name="List Table 6 Colorful Accent 5" w:uiPriority="51"/>
+    <w:lsdException w:name="List Table 7 Colorful Accent 5" w:uiPriority="52"/>
+    <w:lsdException w:name="List Table 1 Light Accent 6" w:uiPriority="46"/>
+    <w:lsdException w:name="List Table 2 Accent 6" w:uiPriority="47"/>
+    <w:lsdException w:name="List Table 3 Accent 6" w:uiPriority="48"/>
+    <w:lsdException w:name="List Table 4 Accent 6" w:uiPriority="49"/>
+    <w:lsdException w:name="List Table 5 Dark Accent 6" w:uiPriority="50"/>
+    <w:lsdException w:name="List Table 6 Colorful Accent 6" w:uiPriority="51"/>
+    <w:lsdException w:name="List Table 7 Colorful Accent 6" w:uiPriority="52"/>
+    <w:lsdException w:name="Mention" w:semiHidden="1" w:unhideWhenUsed="1"/>
+    <w:lsdException w:name="Smart Hyperlink" w:semiHidden="1" w:unhideWhenUsed="1"/>
+    <w:lsdException w:name="Hashtag" w:semiHidden="1" w:unhideWhenUsed="1"/>
+    <w:lsdException w:name="Unresolved Mention" w:semiHidden="1" w:unhideWhenUsed="1"/>
   </w:latentStyles>
   <w:style w:type="paragraph" w:default="1" w:styleId="Standard">
     <w:name w:val="Normal"/>
@@ -3239,7 +3616,6 @@
     <w:uiPriority w:val="99"/>
     <w:semiHidden/>
     <w:unhideWhenUsed/>
-    <w:qFormat/>
     <w:tblPr>
       <w:tblInd w:w="0" w:type="dxa"/>
       <w:tblCellMar>
@@ -3363,11 +3739,11 @@
       <w:spacing w:val="15"/>
     </w:rPr>
   </w:style>
-  <w:style w:type="paragraph" w:styleId="Anfhrungszeichen">
+  <w:style w:type="paragraph" w:styleId="Zitat">
     <w:name w:val="Quote"/>
     <w:basedOn w:val="Standard"/>
     <w:next w:val="Standard"/>
-    <w:link w:val="AnfhrungszeichenZchn"/>
+    <w:link w:val="ZitatZchn"/>
     <w:uiPriority w:val="29"/>
     <w:qFormat/>
     <w:rsid w:val="009B4844"/>
@@ -3382,10 +3758,10 @@
       <w:color w:val="404040" w:themeColor="text1" w:themeTint="BF"/>
     </w:rPr>
   </w:style>
-  <w:style w:type="character" w:customStyle="1" w:styleId="AnfhrungszeichenZchn">
-    <w:name w:val="Anführungszeichen Zchn"/>
+  <w:style w:type="character" w:customStyle="1" w:styleId="ZitatZchn">
+    <w:name w:val="Zitat Zchn"/>
     <w:basedOn w:val="Absatz-Standardschriftart"/>
-    <w:link w:val="Anfhrungszeichen"/>
+    <w:link w:val="Zitat"/>
     <w:uiPriority w:val="29"/>
     <w:rsid w:val="009B4844"/>
     <w:rPr>
@@ -3444,6 +3820,50 @@
       <w:sz w:val="16"/>
       <w:szCs w:val="16"/>
     </w:rPr>
+  </w:style>
+  <w:style w:type="paragraph" w:styleId="Kopfzeile">
+    <w:name w:val="header"/>
+    <w:basedOn w:val="Standard"/>
+    <w:link w:val="KopfzeileZchn"/>
+    <w:uiPriority w:val="99"/>
+    <w:unhideWhenUsed/>
+    <w:rsid w:val="00C76D92"/>
+    <w:pPr>
+      <w:tabs>
+        <w:tab w:val="center" w:pos="4536"/>
+        <w:tab w:val="right" w:pos="9072"/>
+      </w:tabs>
+      <w:spacing w:after="0" w:line="240" w:lineRule="auto"/>
+    </w:pPr>
+  </w:style>
+  <w:style w:type="character" w:customStyle="1" w:styleId="KopfzeileZchn">
+    <w:name w:val="Kopfzeile Zchn"/>
+    <w:basedOn w:val="Absatz-Standardschriftart"/>
+    <w:link w:val="Kopfzeile"/>
+    <w:uiPriority w:val="99"/>
+    <w:rsid w:val="00C76D92"/>
+  </w:style>
+  <w:style w:type="paragraph" w:styleId="Fuzeile">
+    <w:name w:val="footer"/>
+    <w:basedOn w:val="Standard"/>
+    <w:link w:val="FuzeileZchn"/>
+    <w:uiPriority w:val="99"/>
+    <w:unhideWhenUsed/>
+    <w:rsid w:val="00C76D92"/>
+    <w:pPr>
+      <w:tabs>
+        <w:tab w:val="center" w:pos="4536"/>
+        <w:tab w:val="right" w:pos="9072"/>
+      </w:tabs>
+      <w:spacing w:after="0" w:line="240" w:lineRule="auto"/>
+    </w:pPr>
+  </w:style>
+  <w:style w:type="character" w:customStyle="1" w:styleId="FuzeileZchn">
+    <w:name w:val="Fußzeile Zchn"/>
+    <w:basedOn w:val="Absatz-Standardschriftart"/>
+    <w:link w:val="Fuzeile"/>
+    <w:uiPriority w:val="99"/>
+    <w:rsid w:val="00C76D92"/>
   </w:style>
 </w:styles>
 </file>
@@ -3703,7 +4123,7 @@
   <a:extraClrSchemeLst/>
   <a:extLst>
     <a:ext uri="{05A4C25C-085E-4340-85A3-A5531E510DB2}">
-      <thm15:themeFamily xmlns:thm15="http://schemas.microsoft.com/office/thememl/2012/main" xmlns="" name="Office Theme" id="{62F939B6-93AF-4DB8-9C6B-D6C7DFDC589F}" vid="{4A3C46E8-61CC-4603-A589-7422A47A8E4A}"/>
+      <thm15:themeFamily xmlns:thm15="http://schemas.microsoft.com/office/thememl/2012/main" name="Office Theme" id="{62F939B6-93AF-4DB8-9C6B-D6C7DFDC589F}" vid="{4A3C46E8-61CC-4603-A589-7422A47A8E4A}"/>
     </a:ext>
   </a:extLst>
 </a:theme>

</xml_diff>

<commit_message>
Trigger fertig denk ich
</commit_message>
<xml_diff>
--- a/doc/projektantrag.docx
+++ b/doc/projektantrag.docx
@@ -810,7 +810,16 @@
           <w:sz w:val="22"/>
           <w:szCs w:val="22"/>
         </w:rPr>
-        <w:t>User anlegen</w:t>
+        <w:t xml:space="preserve">User </w:t>
+      </w:r>
+      <w:r>
+        <w:rPr>
+          <w:rFonts w:asciiTheme="minorHAnsi" w:hAnsiTheme="minorHAnsi"/>
+          <w:bCs/>
+          <w:sz w:val="22"/>
+          <w:szCs w:val="22"/>
+        </w:rPr>
+        <w:t>anlegen</w:t>
       </w:r>
     </w:p>
     <w:p>
@@ -822,7 +831,6 @@
         </w:numPr>
         <w:rPr>
           <w:rFonts w:asciiTheme="minorHAnsi" w:hAnsiTheme="minorHAnsi"/>
-          <w:b/>
           <w:bCs/>
           <w:sz w:val="22"/>
           <w:szCs w:val="22"/>
@@ -835,18 +843,7 @@
           <w:sz w:val="22"/>
           <w:szCs w:val="22"/>
         </w:rPr>
-        <w:t>Profilbild für eine</w:t>
-      </w:r>
-      <w:bookmarkStart w:id="0" w:name="_GoBack"/>
-      <w:bookmarkEnd w:id="0"/>
-      <w:r>
-        <w:rPr>
-          <w:rFonts w:asciiTheme="minorHAnsi" w:hAnsiTheme="minorHAnsi"/>
-          <w:bCs/>
-          <w:sz w:val="22"/>
-          <w:szCs w:val="22"/>
-        </w:rPr>
-        <w:t>n User setzten</w:t>
+        <w:t>Gruppe anlegen</w:t>
       </w:r>
     </w:p>
     <w:p>
@@ -870,8 +867,10 @@
           <w:sz w:val="22"/>
           <w:szCs w:val="22"/>
         </w:rPr>
-        <w:t>Gruppe anlegen</w:t>
-      </w:r>
+        <w:t>Fun-Objekt erstellen</w:t>
+      </w:r>
+      <w:bookmarkStart w:id="0" w:name="_GoBack"/>
+      <w:bookmarkEnd w:id="0"/>
     </w:p>
     <w:p>
       <w:pPr>
@@ -890,11 +889,10 @@
       <w:r>
         <w:rPr>
           <w:rFonts w:asciiTheme="minorHAnsi" w:hAnsiTheme="minorHAnsi"/>
-          <w:bCs/>
           <w:sz w:val="22"/>
           <w:szCs w:val="22"/>
         </w:rPr>
-        <w:t>Beitritt eines Users zu einer Gruppe</w:t>
+        <w:t>Kommentieren eines Fun-Objekts</w:t>
       </w:r>
     </w:p>
     <w:p>
@@ -914,86 +912,6 @@
       <w:r>
         <w:rPr>
           <w:rFonts w:asciiTheme="minorHAnsi" w:hAnsiTheme="minorHAnsi"/>
-          <w:bCs/>
-          <w:sz w:val="22"/>
-          <w:szCs w:val="22"/>
-        </w:rPr>
-        <w:t>Profilbild für Gruppe setzten</w:t>
-      </w:r>
-    </w:p>
-    <w:p>
-      <w:pPr>
-        <w:pStyle w:val="Default"/>
-        <w:numPr>
-          <w:ilvl w:val="1"/>
-          <w:numId w:val="10"/>
-        </w:numPr>
-        <w:rPr>
-          <w:rFonts w:asciiTheme="minorHAnsi" w:hAnsiTheme="minorHAnsi"/>
-          <w:bCs/>
-          <w:sz w:val="22"/>
-          <w:szCs w:val="22"/>
-        </w:rPr>
-      </w:pPr>
-      <w:r>
-        <w:rPr>
-          <w:rFonts w:asciiTheme="minorHAnsi" w:hAnsiTheme="minorHAnsi"/>
-          <w:bCs/>
-          <w:sz w:val="22"/>
-          <w:szCs w:val="22"/>
-        </w:rPr>
-        <w:t>Fun-Objekt erstellen</w:t>
-      </w:r>
-    </w:p>
-    <w:p>
-      <w:pPr>
-        <w:pStyle w:val="Default"/>
-        <w:numPr>
-          <w:ilvl w:val="1"/>
-          <w:numId w:val="10"/>
-        </w:numPr>
-        <w:rPr>
-          <w:rFonts w:asciiTheme="minorHAnsi" w:hAnsiTheme="minorHAnsi"/>
-          <w:bCs/>
-          <w:sz w:val="22"/>
-          <w:szCs w:val="22"/>
-        </w:rPr>
-      </w:pPr>
-      <w:r>
-        <w:rPr>
-          <w:rFonts w:asciiTheme="minorHAnsi" w:hAnsiTheme="minorHAnsi"/>
-          <w:sz w:val="22"/>
-          <w:szCs w:val="22"/>
-        </w:rPr>
-        <w:t>Kommentieren eines Fun-Objekts</w:t>
-      </w:r>
-      <w:r>
-        <w:rPr>
-          <w:rFonts w:asciiTheme="minorHAnsi" w:hAnsiTheme="minorHAnsi"/>
-          <w:bCs/>
-          <w:sz w:val="22"/>
-          <w:szCs w:val="22"/>
-        </w:rPr>
-        <w:t xml:space="preserve"> </w:t>
-      </w:r>
-    </w:p>
-    <w:p>
-      <w:pPr>
-        <w:pStyle w:val="Default"/>
-        <w:numPr>
-          <w:ilvl w:val="1"/>
-          <w:numId w:val="10"/>
-        </w:numPr>
-        <w:rPr>
-          <w:rFonts w:asciiTheme="minorHAnsi" w:hAnsiTheme="minorHAnsi"/>
-          <w:bCs/>
-          <w:sz w:val="22"/>
-          <w:szCs w:val="22"/>
-        </w:rPr>
-      </w:pPr>
-      <w:r>
-        <w:rPr>
-          <w:rFonts w:asciiTheme="minorHAnsi" w:hAnsiTheme="minorHAnsi"/>
           <w:sz w:val="22"/>
           <w:szCs w:val="22"/>
         </w:rPr>
@@ -1163,7 +1081,6 @@
         <w:rPr>
           <w:rFonts w:cstheme="minorHAnsi"/>
         </w:rPr>
-        <w:lastRenderedPageBreak/>
         <w:t>Profilbild für Gruppe setzen</w:t>
       </w:r>
       <w:r>
@@ -1203,6 +1120,7 @@
         <w:rPr>
           <w:rFonts w:cstheme="minorHAnsi"/>
         </w:rPr>
+        <w:lastRenderedPageBreak/>
         <w:t>Beitritt eines Users zu einer Gruppe</w:t>
       </w:r>
       <w:r>
@@ -1772,6 +1690,7 @@
         <w:docPartUnique/>
       </w:docPartObj>
     </w:sdtPr>
+    <w:sdtEndPr/>
     <w:sdtContent>
       <w:p>
         <w:pPr>
@@ -3335,7 +3254,7 @@
     <w:lsdException w:name="Table Web 2" w:semiHidden="1" w:unhideWhenUsed="1"/>
     <w:lsdException w:name="Table Web 3" w:semiHidden="1" w:unhideWhenUsed="1"/>
     <w:lsdException w:name="Balloon Text" w:semiHidden="1" w:unhideWhenUsed="1"/>
-    <w:lsdException w:name="Table Grid" w:semiHidden="1" w:uiPriority="39" w:unhideWhenUsed="1"/>
+    <w:lsdException w:name="Table Grid" w:uiPriority="39"/>
     <w:lsdException w:name="Table Theme" w:semiHidden="1" w:unhideWhenUsed="1"/>
     <w:lsdException w:name="Placeholder Text" w:semiHidden="1"/>
     <w:lsdException w:name="No Spacing" w:uiPriority="1" w:qFormat="1"/>

</xml_diff>

<commit_message>
Added umlauts to coding conventions
</commit_message>
<xml_diff>
--- a/doc/projektantrag.docx
+++ b/doc/projektantrag.docx
@@ -154,6 +154,11 @@
       <w:r>
         <w:t xml:space="preserve">Die Projektsprache des Datenbankteils ist Deutsch, </w:t>
       </w:r>
+      <w:r>
+        <w:t>Umlaute werden als Vokal + e ausgeschrieben.</w:t>
+      </w:r>
+      <w:bookmarkStart w:id="0" w:name="_GoBack"/>
+      <w:bookmarkEnd w:id="0"/>
     </w:p>
     <w:p>
       <w:pPr>
@@ -429,7 +434,19 @@
         <w:rPr>
           <w:rStyle w:val="IntensiveHervorhebung"/>
         </w:rPr>
-        <w:t>Constaints</w:t>
+        <w:t>Const</w:t>
+      </w:r>
+      <w:r>
+        <w:rPr>
+          <w:rStyle w:val="IntensiveHervorhebung"/>
+        </w:rPr>
+        <w:t>r</w:t>
+      </w:r>
+      <w:r>
+        <w:rPr>
+          <w:rStyle w:val="IntensiveHervorhebung"/>
+        </w:rPr>
+        <w:t>aints</w:t>
       </w:r>
       <w:proofErr w:type="spellEnd"/>
       <w:r>
@@ -869,8 +886,6 @@
         </w:rPr>
         <w:t>Fun-Objekt erstellen</w:t>
       </w:r>
-      <w:bookmarkStart w:id="0" w:name="_GoBack"/>
-      <w:bookmarkEnd w:id="0"/>
     </w:p>
     <w:p>
       <w:pPr>

</xml_diff>